<commit_message>
Changed to use docverter.com, added script to output PDF, HTML, and DOCX, removed old .doc format, updated README.
</commit_message>
<xml_diff>
--- a/resume_caleb_madrigal.docx
+++ b/resume_caleb_madrigal.docx
@@ -2,28 +2,64 @@
 <file path=word/document.xml><?xml version="1.0" encoding="utf-8"?>
 <w:document xmlns:w="http://schemas.openxmlformats.org/wordprocessingml/2006/main" xmlns:m="http://schemas.openxmlformats.org/officeDocument/2006/math" xmlns:r="http://schemas.openxmlformats.org/officeDocument/2006/relationships" xmlns:o="urn:schemas-microsoft-com:office:office" xmlns:v="urn:schemas-microsoft-com:vml" xmlns:w10="urn:schemas-microsoft-com:office:word" xmlns:a="http://schemas.openxmlformats.org/drawingml/2006/main" xmlns:pic="http://schemas.openxmlformats.org/drawingml/2006/picture" xmlns:wp="http://schemas.openxmlformats.org/drawingml/2006/wordprocessingDrawing">
   <w:body>
-    <w:bookmarkStart w:id="caleb-madrigal---software-engineer" w:name="caleb-madrigal---software-engineer"/>
+    <w:bookmarkStart w:id="21" w:name="caleb-madrigal"/>
     <w:p>
       <w:pPr>
         <w:pStyle w:val="Heading1"/>
       </w:pPr>
       <w:r>
-        <w:t xml:space="preserve">Caleb Madrigal - Software Engineer</w:t>
-      </w:r>
-    </w:p>
-    <w:bookmarkEnd w:id="caleb-madrigal---software-engineer"/>
-    <w:p>
-      <w:pPr>
+        <w:t xml:space="preserve">Caleb Madrigal</w:t>
+      </w:r>
+    </w:p>
+    <w:bookmarkEnd w:id="21"/>
+    <w:p>
+      <w:pPr>
+        <w:pStyle w:val="Compact"/>
         <w:numPr>
           <w:numId w:val="2"/>
           <w:ilvl w:val="0"/>
         </w:numPr>
       </w:pPr>
-      <w:hyperlink r:id="link0">
+      <w:r>
+        <w:t xml:space="preserve">caleb.madrigal@gmail.com</w:t>
+      </w:r>
+    </w:p>
+    <w:p>
+      <w:pPr>
+        <w:pStyle w:val="Compact"/>
+        <w:numPr>
+          <w:numId w:val="2"/>
+          <w:ilvl w:val="0"/>
+        </w:numPr>
+      </w:pPr>
+      <w:r>
+        <w:t xml:space="preserve">414-215-0003</w:t>
+      </w:r>
+    </w:p>
+    <w:p>
+      <w:pPr>
+        <w:pStyle w:val="Compact"/>
+        <w:numPr>
+          <w:numId w:val="2"/>
+          <w:ilvl w:val="0"/>
+        </w:numPr>
+      </w:pPr>
+      <w:r>
+        <w:t xml:space="preserve">Milwaukee, WI</w:t>
+      </w:r>
+    </w:p>
+    <w:p>
+      <w:pPr>
+        <w:pStyle w:val="Compact"/>
+        <w:numPr>
+          <w:numId w:val="2"/>
+          <w:ilvl w:val="0"/>
+        </w:numPr>
+      </w:pPr>
+      <w:hyperlink r:id="rId22">
         <w:r>
           <w:rPr>
-            <w:rStyle w:val="VerbatimChar"/>
-            <w:rStyle w:val="Hyperlink"/>
+            <w:rStyle w:val="Link"/>
           </w:rPr>
           <w:t xml:space="preserve">http://calebmadrigal.com</w:t>
         </w:r>
@@ -31,16 +67,16 @@
     </w:p>
     <w:p>
       <w:pPr>
+        <w:pStyle w:val="Compact"/>
         <w:numPr>
           <w:numId w:val="2"/>
           <w:ilvl w:val="0"/>
         </w:numPr>
       </w:pPr>
-      <w:hyperlink r:id="link1">
+      <w:hyperlink r:id="rId23">
         <w:r>
           <w:rPr>
-            <w:rStyle w:val="VerbatimChar"/>
-            <w:rStyle w:val="Hyperlink"/>
+            <w:rStyle w:val="Link"/>
           </w:rPr>
           <w:t xml:space="preserve">https://github.com/calebmadrigal</w:t>
         </w:r>
@@ -48,276 +84,49 @@
     </w:p>
     <w:p>
       <w:pPr>
+        <w:pStyle w:val="Compact"/>
         <w:numPr>
           <w:numId w:val="2"/>
           <w:ilvl w:val="0"/>
         </w:numPr>
       </w:pPr>
-      <w:hyperlink r:id="link2">
+      <w:hyperlink r:id="rId24">
         <w:r>
           <w:rPr>
-            <w:rStyle w:val="VerbatimChar"/>
-            <w:rStyle w:val="Hyperlink"/>
+            <w:rStyle w:val="Link"/>
           </w:rPr>
-          <w:t xml:space="preserve">caleb.madrigal@gmail.com</w:t>
+          <w:t xml:space="preserve">https://twitter.com/caleb_madrigal</w:t>
         </w:r>
       </w:hyperlink>
     </w:p>
     <w:p>
       <w:pPr>
+        <w:pStyle w:val="Compact"/>
         <w:numPr>
           <w:numId w:val="2"/>
           <w:ilvl w:val="0"/>
         </w:numPr>
       </w:pPr>
-      <w:r>
-        <w:t xml:space="preserve">414-215-0003</w:t>
-      </w:r>
-    </w:p>
-    <w:p>
-      <w:r>
-        <w:pict>
-          <v:rect style="width:0;height:1.5pt" o:hralign="center" o:hrstd="t" o:hr="t"/>
-        </w:pict>
-      </w:r>
-    </w:p>
-    <w:bookmarkStart w:id="skills" w:name="skills"/>
+      <w:hyperlink r:id="rId25">
+        <w:r>
+          <w:rPr>
+            <w:rStyle w:val="Link"/>
+          </w:rPr>
+          <w:t xml:space="preserve">http://www.linkedin.com/pub/caleb-madrigal/40/489/2b8/</w:t>
+        </w:r>
+      </w:hyperlink>
+    </w:p>
+    <w:bookmarkStart w:id="26" w:name="experience"/>
     <w:p>
       <w:pPr>
         <w:pStyle w:val="Heading2"/>
       </w:pPr>
       <w:r>
-        <w:t xml:space="preserve">Skills</w:t>
-      </w:r>
-    </w:p>
-    <w:bookmarkEnd w:id="skills"/>
-    <w:p>
-      <w:pPr>
-        <w:numPr>
-          <w:numId w:val="3"/>
-          <w:ilvl w:val="0"/>
-        </w:numPr>
-      </w:pPr>
-      <w:r>
-        <w:t xml:space="preserve">Languages/Platforms/Technologies:</w:t>
-      </w:r>
-    </w:p>
-    <w:p>
-      <w:pPr>
-        <w:numPr>
-          <w:numId w:val="4"/>
-          <w:ilvl w:val="1"/>
-        </w:numPr>
-      </w:pPr>
-      <w:r>
-        <w:t xml:space="preserve">Hardcore Pythonista (Django, Flask, numpy, scipy, ipython, matplotlib, Gunicorn)</w:t>
-      </w:r>
-    </w:p>
-    <w:p>
-      <w:pPr>
-        <w:numPr>
-          <w:numId w:val="4"/>
-          <w:ilvl w:val="1"/>
-        </w:numPr>
-      </w:pPr>
-      <w:r>
-        <w:t xml:space="preserve">Objective-C (iOS, Cocoa)</w:t>
-      </w:r>
-    </w:p>
-    <w:p>
-      <w:pPr>
-        <w:numPr>
-          <w:numId w:val="4"/>
-          <w:ilvl w:val="1"/>
-        </w:numPr>
-      </w:pPr>
-      <w:r>
-        <w:t xml:space="preserve">C# .NET (ASP.NET, MVC4, NHibernate Spring)</w:t>
-      </w:r>
-    </w:p>
-    <w:p>
-      <w:pPr>
-        <w:numPr>
-          <w:numId w:val="4"/>
-          <w:ilvl w:val="1"/>
-        </w:numPr>
-      </w:pPr>
-      <w:r>
-        <w:t xml:space="preserve">Java EE (JSF, Spring, Hibernate)</w:t>
-      </w:r>
-    </w:p>
-    <w:p>
-      <w:pPr>
-        <w:numPr>
-          <w:numId w:val="4"/>
-          <w:ilvl w:val="1"/>
-        </w:numPr>
-      </w:pPr>
-      <w:r>
-        <w:t xml:space="preserve">Javascript (AngularJS, jQuery, UnderscoreJS, KnockoutJS, REST)</w:t>
-      </w:r>
-    </w:p>
-    <w:p>
-      <w:pPr>
-        <w:numPr>
-          <w:numId w:val="4"/>
-          <w:ilvl w:val="1"/>
-        </w:numPr>
-      </w:pPr>
-      <w:r>
-        <w:t xml:space="preserve">C (gcc, sockets, linux, makefile)</w:t>
-      </w:r>
-    </w:p>
-    <w:p>
-      <w:pPr>
-        <w:numPr>
-          <w:numId w:val="4"/>
-          <w:ilvl w:val="0"/>
-        </w:numPr>
-      </w:pPr>
-      <w:r>
-        <w:t xml:space="preserve">Databases:</w:t>
-      </w:r>
-    </w:p>
-    <w:p>
-      <w:pPr>
-        <w:numPr>
-          <w:numId w:val="5"/>
-          <w:ilvl w:val="1"/>
-        </w:numPr>
-      </w:pPr>
-      <w:r>
-        <w:t xml:space="preserve">MySQL</w:t>
-      </w:r>
-    </w:p>
-    <w:p>
-      <w:pPr>
-        <w:numPr>
-          <w:numId w:val="5"/>
-          <w:ilvl w:val="1"/>
-        </w:numPr>
-      </w:pPr>
-      <w:r>
-        <w:t xml:space="preserve">MS SQL</w:t>
-      </w:r>
-    </w:p>
-    <w:p>
-      <w:pPr>
-        <w:numPr>
-          <w:numId w:val="5"/>
-          <w:ilvl w:val="1"/>
-        </w:numPr>
-      </w:pPr>
-      <w:r>
-        <w:t xml:space="preserve">IBM DB2</w:t>
-      </w:r>
-    </w:p>
-    <w:p>
-      <w:pPr>
-        <w:numPr>
-          <w:numId w:val="5"/>
-          <w:ilvl w:val="1"/>
-        </w:numPr>
-      </w:pPr>
-      <w:r>
-        <w:t xml:space="preserve">Sqlite</w:t>
-      </w:r>
-    </w:p>
-    <w:p>
-      <w:pPr>
-        <w:numPr>
-          <w:numId w:val="5"/>
-          <w:ilvl w:val="0"/>
-        </w:numPr>
-      </w:pPr>
-      <w:r>
-        <w:t xml:space="preserve">Version Control:</w:t>
-      </w:r>
-    </w:p>
-    <w:p>
-      <w:pPr>
-        <w:numPr>
-          <w:numId w:val="6"/>
-          <w:ilvl w:val="1"/>
-        </w:numPr>
-      </w:pPr>
-      <w:r>
-        <w:t xml:space="preserve">Git</w:t>
-      </w:r>
-    </w:p>
-    <w:p>
-      <w:pPr>
-        <w:numPr>
-          <w:numId w:val="6"/>
-          <w:ilvl w:val="1"/>
-        </w:numPr>
-      </w:pPr>
-      <w:r>
-        <w:t xml:space="preserve">SVN</w:t>
-      </w:r>
-    </w:p>
-    <w:p>
-      <w:pPr>
-        <w:numPr>
-          <w:numId w:val="6"/>
-          <w:ilvl w:val="0"/>
-        </w:numPr>
-      </w:pPr>
-      <w:r>
-        <w:t xml:space="preserve">Very strong communicator (speaker and blogger)</w:t>
-      </w:r>
-    </w:p>
-    <w:p>
-      <w:pPr>
-        <w:numPr>
-          <w:numId w:val="6"/>
-          <w:ilvl w:val="0"/>
-        </w:numPr>
-      </w:pPr>
-      <w:r>
-        <w:t xml:space="preserve">Linux Server configuration (Nginx, Apache, Gunicorn, Supervisord, iptables, sendmail)</w:t>
-      </w:r>
-    </w:p>
-    <w:p>
-      <w:pPr>
-        <w:numPr>
-          <w:numId w:val="6"/>
-          <w:ilvl w:val="0"/>
-        </w:numPr>
-      </w:pPr>
-      <w:r>
-        <w:t xml:space="preserve">Good understanding of Cryptography and Security</w:t>
-      </w:r>
-    </w:p>
-    <w:p>
-      <w:pPr>
-        <w:numPr>
-          <w:numId w:val="6"/>
-          <w:ilvl w:val="0"/>
-        </w:numPr>
-      </w:pPr>
-      <w:r>
-        <w:t xml:space="preserve">Preferred development methodology: Agile/Scrum</w:t>
-      </w:r>
-    </w:p>
-    <w:p>
-      <w:r>
-        <w:pict>
-          <v:rect style="width:0;height:1.5pt" o:hralign="center" o:hrstd="t" o:hr="t"/>
-        </w:pict>
-      </w:r>
-    </w:p>
-    <w:bookmarkStart w:id="experience" w:name="experience"/>
-    <w:p>
-      <w:pPr>
-        <w:pStyle w:val="Heading2"/>
-      </w:pPr>
-      <w:r>
         <w:t xml:space="preserve">Experience</w:t>
       </w:r>
     </w:p>
-    <w:bookmarkEnd w:id="experience"/>
-    <w:bookmarkStart w:id="spiderlogic" w:name="spiderlogic"/>
+    <w:bookmarkEnd w:id="26"/>
+    <w:bookmarkStart w:id="27" w:name="spiderlogic"/>
     <w:p>
       <w:pPr>
         <w:pStyle w:val="Heading3"/>
@@ -326,8 +135,8 @@
         <w:t xml:space="preserve">SpiderLogic</w:t>
       </w:r>
     </w:p>
-    <w:bookmarkEnd w:id="spiderlogic"/>
-    <w:bookmarkStart w:id="software-consultant-march-2011---present" w:name="software-consultant-march-2011---present"/>
+    <w:bookmarkEnd w:id="27"/>
+    <w:bookmarkStart w:id="28" w:name="software-consultant-march-2011---present"/>
     <w:p>
       <w:pPr>
         <w:pStyle w:val="Heading4"/>
@@ -345,21 +154,22 @@
         <w:t xml:space="preserve">March 2011 - Present</w:t>
       </w:r>
     </w:p>
-    <w:bookmarkEnd w:id="software-consultant-march-2011---present"/>
-    <w:bookmarkStart w:id="client-wipfli-internal-development-2012" w:name="client-wipfli-internal-development-2012"/>
+    <w:bookmarkEnd w:id="28"/>
+    <w:bookmarkStart w:id="29" w:name="client-wisconsin-lawyers-mutual-insurance-company-2013-2014"/>
     <w:p>
       <w:pPr>
         <w:pStyle w:val="Heading5"/>
       </w:pPr>
       <w:r>
-        <w:t xml:space="preserve">Client: Wipfli (Internal Development), 2012</w:t>
-      </w:r>
-    </w:p>
-    <w:bookmarkEnd w:id="client-wipfli-internal-development-2012"/>
-    <w:p>
-      <w:pPr>
-        <w:numPr>
-          <w:numId w:val="7"/>
+        <w:t xml:space="preserve">Client: Wisconsin Lawyers Mutual Insurance Company, 2013-2014</w:t>
+      </w:r>
+    </w:p>
+    <w:bookmarkEnd w:id="29"/>
+    <w:p>
+      <w:pPr>
+        <w:pStyle w:val="Compact"/>
+        <w:numPr>
+          <w:numId w:val="3"/>
           <w:ilvl w:val="0"/>
         </w:numPr>
       </w:pPr>
@@ -373,34 +183,36 @@
         <w:t xml:space="preserve"> </w:t>
       </w:r>
       <w:r>
-        <w:t xml:space="preserve">Objective-C</w:t>
-      </w:r>
-    </w:p>
-    <w:p>
-      <w:pPr>
-        <w:numPr>
-          <w:numId w:val="7"/>
-          <w:ilvl w:val="0"/>
-        </w:numPr>
-      </w:pPr>
-      <w:r>
-        <w:t xml:space="preserve">Wrote insurance risk analysis iPad app</w:t>
-      </w:r>
-    </w:p>
-    <w:bookmarkStart w:id="client-mhd-2012-2013" w:name="client-mhd-2012-2013"/>
+        <w:t xml:space="preserve">Node.js, Express.js, AngularJS, MongoDB, Java, SOAP, Oracle</w:t>
+      </w:r>
+    </w:p>
+    <w:p>
+      <w:pPr>
+        <w:pStyle w:val="Compact"/>
+        <w:numPr>
+          <w:numId w:val="3"/>
+          <w:ilvl w:val="0"/>
+        </w:numPr>
+      </w:pPr>
+      <w:r>
+        <w:t xml:space="preserve">I'm leading a small team to create a web portal for a legacy enterprise Java policy administration system.</w:t>
+      </w:r>
+    </w:p>
+    <w:bookmarkStart w:id="30" w:name="client-hewins-financial-2013-2014"/>
     <w:p>
       <w:pPr>
         <w:pStyle w:val="Heading5"/>
       </w:pPr>
       <w:r>
-        <w:t xml:space="preserve">Client: MHD, 2012-2013</w:t>
-      </w:r>
-    </w:p>
-    <w:bookmarkEnd w:id="client-mhd-2012-2013"/>
-    <w:p>
-      <w:pPr>
-        <w:numPr>
-          <w:numId w:val="8"/>
+        <w:t xml:space="preserve">Client: Hewins Financial, 2013-2014</w:t>
+      </w:r>
+    </w:p>
+    <w:bookmarkEnd w:id="30"/>
+    <w:p>
+      <w:pPr>
+        <w:pStyle w:val="Compact"/>
+        <w:numPr>
+          <w:numId w:val="4"/>
           <w:ilvl w:val="0"/>
         </w:numPr>
       </w:pPr>
@@ -414,56 +226,36 @@
         <w:t xml:space="preserve"> </w:t>
       </w:r>
       <w:r>
-        <w:t xml:space="preserve">C# .NET, ASP MVC4 .NET, Spring, NHibernate, MS SQL, Objective-C</w:t>
-      </w:r>
-    </w:p>
-    <w:p>
-      <w:pPr>
-        <w:numPr>
-          <w:numId w:val="8"/>
-          <w:ilvl w:val="0"/>
-        </w:numPr>
-      </w:pPr>
-      <w:r>
-        <w:t xml:space="preserve">Wrote Medical scheduling web app</w:t>
-      </w:r>
-    </w:p>
-    <w:p>
-      <w:pPr>
-        <w:numPr>
-          <w:numId w:val="8"/>
-          <w:ilvl w:val="0"/>
-        </w:numPr>
-      </w:pPr>
-      <w:r>
-        <w:t xml:space="preserve">Wrote Medical scheduling iPad app</w:t>
-      </w:r>
-    </w:p>
-    <w:p>
-      <w:pPr>
-        <w:numPr>
-          <w:numId w:val="8"/>
-          <w:ilvl w:val="0"/>
-        </w:numPr>
-      </w:pPr>
-      <w:r>
-        <w:t xml:space="preserve">Helped maintain large enterprise API and web app.</w:t>
-      </w:r>
-    </w:p>
-    <w:bookmarkStart w:id="client-sozo-group-wipfli-joint-venture" w:name="client-sozo-group-wipfli-joint-venture"/>
+        <w:t xml:space="preserve">Java EE, Google Web Toolkit, MySQL, Linux, Python</w:t>
+      </w:r>
+    </w:p>
+    <w:p>
+      <w:pPr>
+        <w:pStyle w:val="Compact"/>
+        <w:numPr>
+          <w:numId w:val="4"/>
+          <w:ilvl w:val="0"/>
+        </w:numPr>
+      </w:pPr>
+      <w:r>
+        <w:t xml:space="preserve">Made an offline version by wrapping the server software in a VM, and wrote a protection layer around it with Python.</w:t>
+      </w:r>
+    </w:p>
+    <w:bookmarkStart w:id="31" w:name="client-myhealthdirect-2012-2013"/>
     <w:p>
       <w:pPr>
         <w:pStyle w:val="Heading5"/>
       </w:pPr>
       <w:r>
-        <w:t xml:space="preserve">Client: SoZo Group, Wipfli (Joint Venture)</w:t>
-      </w:r>
-    </w:p>
-    <w:bookmarkEnd w:id="client-sozo-group-wipfli-joint-venture"/>
-    <w:p>
-      <w:pPr>
-        <w:numPr>
-          <w:numId w:val="9"/>
+        <w:t xml:space="preserve">Client: MyHealthDirect, 2012-2013</w:t>
+      </w:r>
+    </w:p>
+    <w:bookmarkEnd w:id="31"/>
+    <w:p>
+      <w:pPr>
+        <w:pStyle w:val="Compact"/>
+        <w:numPr>
+          <w:numId w:val="5"/>
           <w:ilvl w:val="0"/>
         </w:numPr>
       </w:pPr>
@@ -477,13 +269,124 @@
         <w:t xml:space="preserve"> </w:t>
       </w:r>
       <w:r>
+        <w:t xml:space="preserve">C# .NET, ASP MVC4 .NET, Spring, NHibernate, MS SQL, Objective-C</w:t>
+      </w:r>
+    </w:p>
+    <w:p>
+      <w:pPr>
+        <w:pStyle w:val="Compact"/>
+        <w:numPr>
+          <w:numId w:val="5"/>
+          <w:ilvl w:val="0"/>
+        </w:numPr>
+      </w:pPr>
+      <w:r>
+        <w:t xml:space="preserve">Wrote Medical scheduling web app</w:t>
+      </w:r>
+    </w:p>
+    <w:p>
+      <w:pPr>
+        <w:pStyle w:val="Compact"/>
+        <w:numPr>
+          <w:numId w:val="5"/>
+          <w:ilvl w:val="0"/>
+        </w:numPr>
+      </w:pPr>
+      <w:r>
+        <w:t xml:space="preserve">Wrote Medical scheduling iPad app</w:t>
+      </w:r>
+    </w:p>
+    <w:p>
+      <w:pPr>
+        <w:pStyle w:val="Compact"/>
+        <w:numPr>
+          <w:numId w:val="5"/>
+          <w:ilvl w:val="0"/>
+        </w:numPr>
+      </w:pPr>
+      <w:r>
+        <w:t xml:space="preserve">Helped maintain large enterprise API and web app.</w:t>
+      </w:r>
+    </w:p>
+    <w:bookmarkStart w:id="32" w:name="client-wipfli-internal-development-2012"/>
+    <w:p>
+      <w:pPr>
+        <w:pStyle w:val="Heading5"/>
+      </w:pPr>
+      <w:r>
+        <w:t xml:space="preserve">Client: Wipfli (Internal Development), 2012</w:t>
+      </w:r>
+    </w:p>
+    <w:bookmarkEnd w:id="32"/>
+    <w:p>
+      <w:pPr>
+        <w:pStyle w:val="Compact"/>
+        <w:numPr>
+          <w:numId w:val="6"/>
+          <w:ilvl w:val="0"/>
+        </w:numPr>
+      </w:pPr>
+      <w:r>
+        <w:rPr>
+          <w:i/>
+        </w:rPr>
+        <w:t xml:space="preserve">Technologies:</w:t>
+      </w:r>
+      <w:r>
+        <w:t xml:space="preserve"> </w:t>
+      </w:r>
+      <w:r>
+        <w:t xml:space="preserve">Objective-C</w:t>
+      </w:r>
+    </w:p>
+    <w:p>
+      <w:pPr>
+        <w:pStyle w:val="Compact"/>
+        <w:numPr>
+          <w:numId w:val="6"/>
+          <w:ilvl w:val="0"/>
+        </w:numPr>
+      </w:pPr>
+      <w:r>
+        <w:t xml:space="preserve">Wrote insurance risk analysis iPad app</w:t>
+      </w:r>
+    </w:p>
+    <w:bookmarkStart w:id="33" w:name="client-sozo-group-wipfli-joint-venture-2012"/>
+    <w:p>
+      <w:pPr>
+        <w:pStyle w:val="Heading5"/>
+      </w:pPr>
+      <w:r>
+        <w:t xml:space="preserve">Client: SoZo Group, Wipfli (Joint Venture), 2012</w:t>
+      </w:r>
+    </w:p>
+    <w:bookmarkEnd w:id="33"/>
+    <w:p>
+      <w:pPr>
+        <w:pStyle w:val="Compact"/>
+        <w:numPr>
+          <w:numId w:val="7"/>
+          <w:ilvl w:val="0"/>
+        </w:numPr>
+      </w:pPr>
+      <w:r>
+        <w:rPr>
+          <w:i/>
+        </w:rPr>
+        <w:t xml:space="preserve">Technologies:</w:t>
+      </w:r>
+      <w:r>
+        <w:t xml:space="preserve"> </w:t>
+      </w:r>
+      <w:r>
         <w:t xml:space="preserve">Joomla CMS, PHP, Linux, Javascript, CSS</w:t>
       </w:r>
     </w:p>
     <w:p>
       <w:pPr>
-        <w:numPr>
-          <w:numId w:val="9"/>
+        <w:pStyle w:val="Compact"/>
+        <w:numPr>
+          <w:numId w:val="7"/>
           <w:ilvl w:val="0"/>
         </w:numPr>
       </w:pPr>
@@ -493,8 +396,9 @@
     </w:p>
     <w:p>
       <w:pPr>
-        <w:numPr>
-          <w:numId w:val="9"/>
+        <w:pStyle w:val="Compact"/>
+        <w:numPr>
+          <w:numId w:val="7"/>
           <w:ilvl w:val="0"/>
         </w:numPr>
       </w:pPr>
@@ -504,17 +408,16 @@
       <w:r>
         <w:t xml:space="preserve"> </w:t>
       </w:r>
-      <w:hyperlink r:id="link3">
+      <w:hyperlink r:id="rId34">
         <w:r>
           <w:rPr>
-            <w:rStyle w:val="VerbatimChar"/>
-            <w:rStyle w:val="Hyperlink"/>
+            <w:rStyle w:val="Link"/>
           </w:rPr>
           <w:t xml:space="preserve">https://chinausportal.com/index.php/en/</w:t>
         </w:r>
       </w:hyperlink>
     </w:p>
-    <w:bookmarkStart w:id="client-scenarionow-2011-2012" w:name="client-scenarionow-2011-2012"/>
+    <w:bookmarkStart w:id="35" w:name="client-scenarionow-2011-2012"/>
     <w:p>
       <w:pPr>
         <w:pStyle w:val="Heading5"/>
@@ -523,11 +426,12 @@
         <w:t xml:space="preserve">Client: ScenarioNow, 2011-2012</w:t>
       </w:r>
     </w:p>
-    <w:bookmarkEnd w:id="client-scenarionow-2011-2012"/>
-    <w:p>
-      <w:pPr>
-        <w:numPr>
-          <w:numId w:val="10"/>
+    <w:bookmarkEnd w:id="35"/>
+    <w:p>
+      <w:pPr>
+        <w:pStyle w:val="Compact"/>
+        <w:numPr>
+          <w:numId w:val="8"/>
           <w:ilvl w:val="0"/>
         </w:numPr>
       </w:pPr>
@@ -546,8 +450,9 @@
     </w:p>
     <w:p>
       <w:pPr>
-        <w:numPr>
-          <w:numId w:val="10"/>
+        <w:pStyle w:val="Compact"/>
+        <w:numPr>
+          <w:numId w:val="8"/>
           <w:ilvl w:val="0"/>
         </w:numPr>
       </w:pPr>
@@ -555,20 +460,21 @@
         <w:t xml:space="preserve">Wrote financial modeling software for financial advisors</w:t>
       </w:r>
     </w:p>
-    <w:bookmarkStart w:id="client-cmic-2011" w:name="client-cmic-2011"/>
+    <w:bookmarkStart w:id="36" w:name="client-church-mutual-insurance-company-2011"/>
     <w:p>
       <w:pPr>
         <w:pStyle w:val="Heading5"/>
       </w:pPr>
       <w:r>
-        <w:t xml:space="preserve">Client: CMIC, 2011</w:t>
-      </w:r>
-    </w:p>
-    <w:bookmarkEnd w:id="client-cmic-2011"/>
-    <w:p>
-      <w:pPr>
-        <w:numPr>
-          <w:numId w:val="11"/>
+        <w:t xml:space="preserve">Client: Church Mutual Insurance Company, 2011</w:t>
+      </w:r>
+    </w:p>
+    <w:bookmarkEnd w:id="36"/>
+    <w:p>
+      <w:pPr>
+        <w:pStyle w:val="Compact"/>
+        <w:numPr>
+          <w:numId w:val="9"/>
           <w:ilvl w:val="0"/>
         </w:numPr>
       </w:pPr>
@@ -587,8 +493,9 @@
     </w:p>
     <w:p>
       <w:pPr>
-        <w:numPr>
-          <w:numId w:val="11"/>
+        <w:pStyle w:val="Compact"/>
+        <w:numPr>
+          <w:numId w:val="9"/>
           <w:ilvl w:val="0"/>
         </w:numPr>
       </w:pPr>
@@ -596,7 +503,7 @@
         <w:t xml:space="preserve">Wrote Java EE application to manage actuarial statistics for Insurance Rating Software</w:t>
       </w:r>
     </w:p>
-    <w:bookmarkStart w:id="astronautics-corporation-of-america" w:name="astronautics-corporation-of-america"/>
+    <w:bookmarkStart w:id="37" w:name="astronautics-corporation-of-america"/>
     <w:p>
       <w:pPr>
         <w:pStyle w:val="Heading3"/>
@@ -605,8 +512,8 @@
         <w:t xml:space="preserve">Astronautics Corporation of America</w:t>
       </w:r>
     </w:p>
-    <w:bookmarkEnd w:id="astronautics-corporation-of-america"/>
-    <w:bookmarkStart w:id="software-engineer-june-2008---march-2011" w:name="software-engineer-june-2008---march-2011"/>
+    <w:bookmarkEnd w:id="37"/>
+    <w:bookmarkStart w:id="38" w:name="software-engineer-june-2008---march-2011"/>
     <w:p>
       <w:pPr>
         <w:pStyle w:val="Heading4"/>
@@ -624,11 +531,12 @@
         <w:t xml:space="preserve">June 2008 - March 2011</w:t>
       </w:r>
     </w:p>
-    <w:bookmarkEnd w:id="software-engineer-june-2008---march-2011"/>
-    <w:p>
-      <w:pPr>
-        <w:numPr>
-          <w:numId w:val="12"/>
+    <w:bookmarkEnd w:id="38"/>
+    <w:p>
+      <w:pPr>
+        <w:pStyle w:val="Compact"/>
+        <w:numPr>
+          <w:numId w:val="10"/>
           <w:ilvl w:val="0"/>
         </w:numPr>
       </w:pPr>
@@ -638,8 +546,9 @@
     </w:p>
     <w:p>
       <w:pPr>
-        <w:numPr>
-          <w:numId w:val="12"/>
+        <w:pStyle w:val="Compact"/>
+        <w:numPr>
+          <w:numId w:val="10"/>
           <w:ilvl w:val="0"/>
         </w:numPr>
       </w:pPr>
@@ -649,8 +558,9 @@
     </w:p>
     <w:p>
       <w:pPr>
-        <w:numPr>
-          <w:numId w:val="12"/>
+        <w:pStyle w:val="Compact"/>
+        <w:numPr>
+          <w:numId w:val="10"/>
           <w:ilvl w:val="0"/>
         </w:numPr>
       </w:pPr>
@@ -660,8 +570,9 @@
     </w:p>
     <w:p>
       <w:pPr>
-        <w:numPr>
-          <w:numId w:val="12"/>
+        <w:pStyle w:val="Compact"/>
+        <w:numPr>
+          <w:numId w:val="10"/>
           <w:ilvl w:val="0"/>
         </w:numPr>
       </w:pPr>
@@ -671,19 +582,9 @@
     </w:p>
     <w:p>
       <w:pPr>
-        <w:numPr>
-          <w:numId w:val="12"/>
-          <w:ilvl w:val="0"/>
-        </w:numPr>
-      </w:pPr>
-      <w:r>
-        <w:t xml:space="preserve">Addressed customer questions about our software and documentation.</w:t>
-      </w:r>
-    </w:p>
-    <w:p>
-      <w:pPr>
-        <w:numPr>
-          <w:numId w:val="12"/>
+        <w:pStyle w:val="Compact"/>
+        <w:numPr>
+          <w:numId w:val="10"/>
           <w:ilvl w:val="0"/>
         </w:numPr>
       </w:pPr>
@@ -693,8 +594,9 @@
     </w:p>
     <w:p>
       <w:pPr>
-        <w:numPr>
-          <w:numId w:val="12"/>
+        <w:pStyle w:val="Compact"/>
+        <w:numPr>
+          <w:numId w:val="10"/>
           <w:ilvl w:val="0"/>
         </w:numPr>
       </w:pPr>
@@ -704,8 +606,9 @@
     </w:p>
     <w:p>
       <w:pPr>
-        <w:numPr>
-          <w:numId w:val="12"/>
+        <w:pStyle w:val="Compact"/>
+        <w:numPr>
+          <w:numId w:val="10"/>
           <w:ilvl w:val="0"/>
         </w:numPr>
       </w:pPr>
@@ -715,8 +618,9 @@
     </w:p>
     <w:p>
       <w:pPr>
-        <w:numPr>
-          <w:numId w:val="12"/>
+        <w:pStyle w:val="Compact"/>
+        <w:numPr>
+          <w:numId w:val="10"/>
           <w:ilvl w:val="0"/>
         </w:numPr>
       </w:pPr>
@@ -724,7 +628,7 @@
         <w:t xml:space="preserve">Followed DO-178B for process flow, requirements, testing, implementation, etc.</w:t>
       </w:r>
     </w:p>
-    <w:bookmarkStart w:id="hitcents" w:name="hitcents"/>
+    <w:bookmarkStart w:id="39" w:name="hitcents"/>
     <w:p>
       <w:pPr>
         <w:pStyle w:val="Heading3"/>
@@ -733,8 +637,8 @@
         <w:t xml:space="preserve">Hitcents</w:t>
       </w:r>
     </w:p>
-    <w:bookmarkEnd w:id="hitcents"/>
-    <w:bookmarkStart w:id="software-engineer-august-2006---may-2008" w:name="software-engineer-august-2006---may-2008"/>
+    <w:bookmarkEnd w:id="39"/>
+    <w:bookmarkStart w:id="40" w:name="software-engineer-august-2006---may-2008"/>
     <w:p>
       <w:pPr>
         <w:pStyle w:val="Heading4"/>
@@ -752,11 +656,12 @@
         <w:t xml:space="preserve">August 2006 - May 2008</w:t>
       </w:r>
     </w:p>
-    <w:bookmarkEnd w:id="software-engineer-august-2006---may-2008"/>
-    <w:p>
-      <w:pPr>
-        <w:numPr>
-          <w:numId w:val="13"/>
+    <w:bookmarkEnd w:id="40"/>
+    <w:p>
+      <w:pPr>
+        <w:pStyle w:val="Compact"/>
+        <w:numPr>
+          <w:numId w:val="11"/>
           <w:ilvl w:val="0"/>
         </w:numPr>
       </w:pPr>
@@ -766,8 +671,9 @@
     </w:p>
     <w:p>
       <w:pPr>
-        <w:numPr>
-          <w:numId w:val="13"/>
+        <w:pStyle w:val="Compact"/>
+        <w:numPr>
+          <w:numId w:val="11"/>
           <w:ilvl w:val="0"/>
         </w:numPr>
       </w:pPr>
@@ -777,8 +683,9 @@
     </w:p>
     <w:p>
       <w:pPr>
-        <w:numPr>
-          <w:numId w:val="13"/>
+        <w:pStyle w:val="Compact"/>
+        <w:numPr>
+          <w:numId w:val="11"/>
           <w:ilvl w:val="0"/>
         </w:numPr>
       </w:pPr>
@@ -788,8 +695,9 @@
     </w:p>
     <w:p>
       <w:pPr>
-        <w:numPr>
-          <w:numId w:val="13"/>
+        <w:pStyle w:val="Compact"/>
+        <w:numPr>
+          <w:numId w:val="11"/>
           <w:ilvl w:val="0"/>
         </w:numPr>
       </w:pPr>
@@ -799,8 +707,9 @@
     </w:p>
     <w:p>
       <w:pPr>
-        <w:numPr>
-          <w:numId w:val="13"/>
+        <w:pStyle w:val="Compact"/>
+        <w:numPr>
+          <w:numId w:val="11"/>
           <w:ilvl w:val="0"/>
         </w:numPr>
       </w:pPr>
@@ -810,8 +719,9 @@
     </w:p>
     <w:p>
       <w:pPr>
-        <w:numPr>
-          <w:numId w:val="13"/>
+        <w:pStyle w:val="Compact"/>
+        <w:numPr>
+          <w:numId w:val="11"/>
           <w:ilvl w:val="0"/>
         </w:numPr>
       </w:pPr>
@@ -821,8 +731,9 @@
     </w:p>
     <w:p>
       <w:pPr>
-        <w:numPr>
-          <w:numId w:val="13"/>
+        <w:pStyle w:val="Compact"/>
+        <w:numPr>
+          <w:numId w:val="11"/>
           <w:ilvl w:val="0"/>
         </w:numPr>
       </w:pPr>
@@ -830,7 +741,7 @@
         <w:t xml:space="preserve">Certified RFID specialist at Hitcents.</w:t>
       </w:r>
     </w:p>
-    <w:bookmarkStart w:id="teksouth" w:name="teksouth"/>
+    <w:bookmarkStart w:id="41" w:name="teksouth"/>
     <w:p>
       <w:pPr>
         <w:pStyle w:val="Heading3"/>
@@ -839,8 +750,8 @@
         <w:t xml:space="preserve">Teksouth</w:t>
       </w:r>
     </w:p>
-    <w:bookmarkEnd w:id="teksouth"/>
-    <w:bookmarkStart w:id="programming-summer-intern-may-2005---august-2005" w:name="programming-summer-intern-may-2005---august-2005"/>
+    <w:bookmarkEnd w:id="41"/>
+    <w:bookmarkStart w:id="42" w:name="programming-summer-intern-may-2005---august-2005"/>
     <w:p>
       <w:pPr>
         <w:pStyle w:val="Heading4"/>
@@ -858,11 +769,12 @@
         <w:t xml:space="preserve">May 2005 - August 2005</w:t>
       </w:r>
     </w:p>
-    <w:bookmarkEnd w:id="programming-summer-intern-may-2005---august-2005"/>
-    <w:p>
-      <w:pPr>
-        <w:numPr>
-          <w:numId w:val="14"/>
+    <w:bookmarkEnd w:id="42"/>
+    <w:p>
+      <w:pPr>
+        <w:pStyle w:val="Compact"/>
+        <w:numPr>
+          <w:numId w:val="12"/>
           <w:ilvl w:val="0"/>
         </w:numPr>
       </w:pPr>
@@ -870,126 +782,31 @@
         <w:t xml:space="preserve">Wrote a program that controlled the magnetic front door lock, using MS Outlook calendar as a front end for scheduling.</w:t>
       </w:r>
     </w:p>
-    <w:p>
-      <w:r>
-        <w:pict>
-          <v:rect style="width:0;height:1.5pt" o:hralign="center" o:hrstd="t" o:hr="t"/>
-        </w:pict>
-      </w:r>
-    </w:p>
-    <w:bookmarkStart w:id="speaking" w:name="speaking"/>
+    <w:bookmarkStart w:id="43" w:name="education"/>
     <w:p>
       <w:pPr>
         <w:pStyle w:val="Heading2"/>
       </w:pPr>
       <w:r>
-        <w:t xml:space="preserve">Speaking</w:t>
-      </w:r>
-    </w:p>
-    <w:bookmarkEnd w:id="speaking"/>
-    <w:bookmarkStart w:id="oreilly-open-source-convention-oscon-2013" w:name="oreilly-open-source-convention-oscon-2013"/>
+        <w:t xml:space="preserve">Education</w:t>
+      </w:r>
+    </w:p>
+    <w:bookmarkEnd w:id="43"/>
+    <w:bookmarkStart w:id="44" w:name="bachlors-in-computer-science---western-kentucky-university"/>
     <w:p>
       <w:pPr>
         <w:pStyle w:val="Heading3"/>
       </w:pPr>
       <w:r>
-        <w:t xml:space="preserve">O’Reilly Open Source Convention (OSCON) 2013</w:t>
-      </w:r>
-    </w:p>
-    <w:bookmarkEnd w:id="oreilly-open-source-convention-oscon-2013"/>
-    <w:bookmarkStart w:id="topic-sound-analysis-with-the-fourier-transform-and-python" w:name="topic-sound-analysis-with-the-fourier-transform-and-python"/>
-    <w:p>
-      <w:pPr>
-        <w:pStyle w:val="Heading4"/>
-      </w:pPr>
-      <w:r>
-        <w:t xml:space="preserve">Topic: Sound Analysis with the Fourier Transform and Python</w:t>
-      </w:r>
-    </w:p>
-    <w:bookmarkEnd w:id="topic-sound-analysis-with-the-fourier-transform-and-python"/>
-    <w:p>
-      <w:pPr>
-        <w:numPr>
-          <w:numId w:val="15"/>
-          <w:ilvl w:val="0"/>
-        </w:numPr>
-      </w:pPr>
-      <w:hyperlink r:id="link4">
-        <w:r>
-          <w:rPr>
-            <w:rStyle w:val="Hyperlink"/>
-          </w:rPr>
-          <w:t xml:space="preserve">Presentation Notes</w:t>
-        </w:r>
-      </w:hyperlink>
-    </w:p>
-    <w:bookmarkStart w:id="milwaukee-barcamp-2011" w:name="milwaukee-barcamp-2011"/>
-    <w:p>
-      <w:pPr>
-        <w:pStyle w:val="Heading3"/>
-      </w:pPr>
-      <w:r>
-        <w:t xml:space="preserve">Milwaukee Barcamp 2011</w:t>
-      </w:r>
-    </w:p>
-    <w:bookmarkEnd w:id="milwaukee-barcamp-2011"/>
-    <w:bookmarkStart w:id="topic-using-transparent-http-proxies-for-live-web-traffic-manipulation" w:name="topic-using-transparent-http-proxies-for-live-web-traffic-manipulation"/>
-    <w:p>
-      <w:pPr>
-        <w:pStyle w:val="Heading4"/>
-      </w:pPr>
-      <w:r>
-        <w:t xml:space="preserve">Topic: Using Transparent HTTP Proxies for Live Web Traffic Manipulation</w:t>
-      </w:r>
-    </w:p>
-    <w:bookmarkEnd w:id="topic-using-transparent-http-proxies-for-live-web-traffic-manipulation"/>
-    <w:p>
-      <w:pPr>
-        <w:numPr>
-          <w:numId w:val="16"/>
-          <w:ilvl w:val="0"/>
-        </w:numPr>
-      </w:pPr>
-      <w:hyperlink r:id="link5">
-        <w:r>
-          <w:rPr>
-            <w:rStyle w:val="Hyperlink"/>
-          </w:rPr>
-          <w:t xml:space="preserve">Code used</w:t>
-        </w:r>
-      </w:hyperlink>
-    </w:p>
-    <w:p>
-      <w:r>
-        <w:pict>
-          <v:rect style="width:0;height:1.5pt" o:hralign="center" o:hrstd="t" o:hr="t"/>
-        </w:pict>
-      </w:r>
-    </w:p>
-    <w:bookmarkStart w:id="education" w:name="education"/>
-    <w:p>
-      <w:pPr>
-        <w:pStyle w:val="Heading2"/>
-      </w:pPr>
-      <w:r>
-        <w:t xml:space="preserve">Education</w:t>
-      </w:r>
-    </w:p>
-    <w:bookmarkEnd w:id="education"/>
-    <w:bookmarkStart w:id="bachlors-in-computer-science---western-kentucky-university" w:name="bachlors-in-computer-science---western-kentucky-university"/>
-    <w:p>
-      <w:pPr>
-        <w:pStyle w:val="Heading3"/>
-      </w:pPr>
-      <w:r>
-        <w:t xml:space="preserve">Bachlor’s in Computer Science - Western Kentucky University</w:t>
-      </w:r>
-    </w:p>
-    <w:bookmarkEnd w:id="bachlors-in-computer-science---western-kentucky-university"/>
-    <w:p>
-      <w:pPr>
-        <w:numPr>
-          <w:numId w:val="17"/>
+        <w:t xml:space="preserve">Bachlor's in Computer Science - Western Kentucky University</w:t>
+      </w:r>
+    </w:p>
+    <w:bookmarkEnd w:id="44"/>
+    <w:p>
+      <w:pPr>
+        <w:pStyle w:val="Compact"/>
+        <w:numPr>
+          <w:numId w:val="13"/>
           <w:ilvl w:val="0"/>
         </w:numPr>
       </w:pPr>
@@ -999,8 +816,9 @@
     </w:p>
     <w:p>
       <w:pPr>
-        <w:numPr>
-          <w:numId w:val="17"/>
+        <w:pStyle w:val="Compact"/>
+        <w:numPr>
+          <w:numId w:val="13"/>
           <w:ilvl w:val="0"/>
         </w:numPr>
       </w:pPr>
@@ -1010,8 +828,9 @@
     </w:p>
     <w:p>
       <w:pPr>
-        <w:numPr>
-          <w:numId w:val="17"/>
+        <w:pStyle w:val="Compact"/>
+        <w:numPr>
+          <w:numId w:val="13"/>
           <w:ilvl w:val="0"/>
         </w:numPr>
       </w:pPr>
@@ -1021,22 +840,28 @@
     </w:p>
     <w:p>
       <w:pPr>
-        <w:numPr>
-          <w:numId w:val="17"/>
-          <w:ilvl w:val="0"/>
-        </w:numPr>
-      </w:pPr>
-      <w:r>
-        <w:t xml:space="preserve">President’s Scholar at WKU (2007-2008)</w:t>
+        <w:pStyle w:val="Compact"/>
+        <w:numPr>
+          <w:numId w:val="13"/>
+          <w:ilvl w:val="0"/>
+        </w:numPr>
+      </w:pPr>
+      <w:r>
+        <w:t xml:space="preserve">President's Scholar at WKU (2007-2008)</w:t>
       </w:r>
     </w:p>
   </w:body>
 </w:document>
+</file>
+
+<file path=word/footnotes.xml><?xml version="1.0" encoding="utf-8"?>
+<w:footnotes xmlns:w="http://schemas.openxmlformats.org/wordprocessingml/2006/main" xmlns:m="http://schemas.openxmlformats.org/officeDocument/2006/math" xmlns:r="http://schemas.openxmlformats.org/officeDocument/2006/relationships" xmlns:o="urn:schemas-microsoft-com:office:office" xmlns:v="urn:schemas-microsoft-com:vml" xmlns:w10="urn:schemas-microsoft-com:office:word" xmlns:a="http://schemas.openxmlformats.org/drawingml/2006/main" xmlns:pic="http://schemas.openxmlformats.org/drawingml/2006/picture" xmlns:wp="http://schemas.openxmlformats.org/drawingml/2006/wordprocessingDrawing"/>
 </file>
 
 <file path=word/numbering.xml><?xml version="1.0" encoding="utf-8"?>
 <w:numbering xmlns:w="http://schemas.openxmlformats.org/wordprocessingml/2006/main">
   <w:abstractNum w:abstractNumId="0">
+    <w:nsid w:val="a7ad1fc0"/>
     <w:multiLevelType w:val="multilevel"/>
     <w:lvl w:ilvl="0">
       <w:numFmt w:val="bullet"/>
@@ -1117,6 +942,7 @@
     </w:lvl>
   </w:abstractNum>
   <w:abstractNum w:abstractNumId="2">
+    <w:nsid w:val="2fd2579e"/>
     <w:multiLevelType w:val="multilevel"/>
     <w:lvl w:ilvl="0">
       <w:numFmt w:val="bullet"/>
@@ -1131,7 +957,7 @@
     </w:lvl>
     <w:lvl w:ilvl="1">
       <w:numFmt w:val="bullet"/>
-      <w:lvlText w:val="◦"/>
+      <w:lvlText w:val="–"/>
       <w:lvlJc w:val="left"/>
       <w:pPr>
         <w:tabs>
@@ -1142,7 +968,7 @@
     </w:lvl>
     <w:lvl w:ilvl="2">
       <w:numFmt w:val="bullet"/>
-      <w:lvlText w:val="‣"/>
+      <w:lvlText w:val="•"/>
       <w:lvlJc w:val="left"/>
       <w:pPr>
         <w:tabs>
@@ -1153,7 +979,7 @@
     </w:lvl>
     <w:lvl w:ilvl="3">
       <w:numFmt w:val="bullet"/>
-      <w:lvlText w:val="⁃"/>
+      <w:lvlText w:val="–"/>
       <w:lvlJc w:val="left"/>
       <w:pPr>
         <w:tabs>
@@ -1175,7 +1001,7 @@
     </w:lvl>
     <w:lvl w:ilvl="5">
       <w:numFmt w:val="bullet"/>
-      <w:lvlText w:val="◦"/>
+      <w:lvlText w:val="–"/>
       <w:lvlJc w:val="left"/>
       <w:pPr>
         <w:tabs>
@@ -1186,7 +1012,7 @@
     </w:lvl>
     <w:lvl w:ilvl="6">
       <w:numFmt w:val="bullet"/>
-      <w:lvlText w:val="‣"/>
+      <w:lvlText w:val="•"/>
       <w:lvlJc w:val="left"/>
       <w:pPr>
         <w:tabs>
@@ -1235,18 +1061,6 @@
   <w:num w:numId="13">
     <w:abstractNumId w:val="2"/>
   </w:num>
-  <w:num w:numId="14">
-    <w:abstractNumId w:val="2"/>
-  </w:num>
-  <w:num w:numId="15">
-    <w:abstractNumId w:val="2"/>
-  </w:num>
-  <w:num w:numId="16">
-    <w:abstractNumId w:val="2"/>
-  </w:num>
-  <w:num w:numId="17">
-    <w:abstractNumId w:val="2"/>
-  </w:num>
 </w:numbering>
 </file>
 
@@ -1271,6 +1085,17 @@
   <w:style w:type="paragraph" w:default="1" w:styleId="Normal">
     <w:name w:val="Normal"/>
     <w:qFormat/>
+    <w:pPr>
+      <w:spacing w:before="180" w:after="180"/>
+    </w:pPr>
+  </w:style>
+  <w:style w:type="paragraph" w:styleId="Compact">
+    <w:name w:val="Compact"/>
+    <w:basedOn w:val="Normal"/>
+    <w:qFormat/>
+    <w:pPr>
+      <w:spacing w:before="36" w:after="36"/>
+    </w:pPr>
   </w:style>
   <w:style w:type="paragraph" w:styleId="Title">
     <w:name w:val="Title"/>
@@ -1494,8 +1319,8 @@
       <w:i/>
     </w:rPr>
   </w:style>
-  <w:style w:type="paragraph" w:styleId="PictureCaption">
-    <w:name w:val="Picture Caption"/>
+  <w:style w:type="paragraph" w:styleId="ImageCaption">
+    <w:name w:val="Image Caption"/>
     <w:basedOn w:val="Normal"/>
     <w:link w:val="BodyTextChar"/>
     <w:pPr>
@@ -1518,15 +1343,15 @@
       <w:sz w:val="22"/>
     </w:rPr>
   </w:style>
-  <w:style w:type="character" w:customStyle="1" w:styleId="FootnoteReference">
-    <w:name w:val="Footnote Reference"/>
+  <w:style w:type="character" w:customStyle="1" w:styleId="FootnoteRef">
+    <w:name w:val="Footnote Ref"/>
     <w:basedOn w:val="BodyTextChar"/>
     <w:rPr>
       <w:vertAlign w:val="superscript"/>
     </w:rPr>
   </w:style>
-  <w:style w:type="character" w:customStyle="1" w:styleId="Hyperlink">
-    <w:name w:val="Hyperlink"/>
+  <w:style w:type="character" w:customStyle="1" w:styleId="Link">
+    <w:name w:val="Link"/>
     <w:basedOn w:val="BodyTextChar"/>
     <w:rPr>
       <w:color w:val="4F81BD" w:themeColor="accent1"/>

</xml_diff>

<commit_message>
Fixed md format so that converted files would include all sections.
</commit_message>
<xml_diff>
--- a/resume_caleb_madrigal.docx
+++ b/resume_caleb_madrigal.docx
@@ -116,17 +116,267 @@
         </w:r>
       </w:hyperlink>
     </w:p>
-    <w:bookmarkStart w:id="26" w:name="experience"/>
+    <w:bookmarkStart w:id="26" w:name="skills"/>
     <w:p>
       <w:pPr>
         <w:pStyle w:val="Heading2"/>
       </w:pPr>
       <w:r>
+        <w:t xml:space="preserve">Skills</w:t>
+      </w:r>
+    </w:p>
+    <w:bookmarkEnd w:id="26"/>
+    <w:p>
+      <w:pPr>
+        <w:pStyle w:val="Compact"/>
+        <w:numPr>
+          <w:numId w:val="3"/>
+          <w:ilvl w:val="0"/>
+        </w:numPr>
+      </w:pPr>
+      <w:r>
+        <w:t xml:space="preserve">Strong communicator (speaker and writer)</w:t>
+      </w:r>
+    </w:p>
+    <w:p>
+      <w:pPr>
+        <w:pStyle w:val="Compact"/>
+        <w:numPr>
+          <w:numId w:val="3"/>
+          <w:ilvl w:val="0"/>
+        </w:numPr>
+      </w:pPr>
+      <w:r>
+        <w:t xml:space="preserve">Agile/Scrum practitioner</w:t>
+      </w:r>
+    </w:p>
+    <w:p>
+      <w:pPr>
+        <w:pStyle w:val="Compact"/>
+        <w:numPr>
+          <w:numId w:val="3"/>
+          <w:ilvl w:val="0"/>
+        </w:numPr>
+      </w:pPr>
+      <w:r>
+        <w:t xml:space="preserve">Languages/Platforms:</w:t>
+      </w:r>
+    </w:p>
+    <w:p>
+      <w:pPr>
+        <w:pStyle w:val="Compact"/>
+        <w:numPr>
+          <w:numId w:val="4"/>
+          <w:ilvl w:val="1"/>
+        </w:numPr>
+      </w:pPr>
+      <w:r>
+        <w:t xml:space="preserve">Python (Django, Flask, NumPy, SciPy, IPython Notebook, Matplotlib, Gunicorn)</w:t>
+      </w:r>
+    </w:p>
+    <w:p>
+      <w:pPr>
+        <w:pStyle w:val="Compact"/>
+        <w:numPr>
+          <w:numId w:val="4"/>
+          <w:ilvl w:val="1"/>
+        </w:numPr>
+      </w:pPr>
+      <w:r>
+        <w:t xml:space="preserve">Javascript (AngularJS, Node.js, Express.js, Underscore.js, Lodash.js, Async.js, jQuery)</w:t>
+      </w:r>
+    </w:p>
+    <w:p>
+      <w:pPr>
+        <w:pStyle w:val="Compact"/>
+        <w:numPr>
+          <w:numId w:val="4"/>
+          <w:ilvl w:val="1"/>
+        </w:numPr>
+      </w:pPr>
+      <w:r>
+        <w:t xml:space="preserve">Objective-C (iOS, Cocoa)</w:t>
+      </w:r>
+    </w:p>
+    <w:p>
+      <w:pPr>
+        <w:pStyle w:val="Compact"/>
+        <w:numPr>
+          <w:numId w:val="4"/>
+          <w:ilvl w:val="1"/>
+        </w:numPr>
+      </w:pPr>
+      <w:r>
+        <w:t xml:space="preserve">C# .NET (ASP.NET, MVC4, NHibernate, Spring.NET)</w:t>
+      </w:r>
+    </w:p>
+    <w:p>
+      <w:pPr>
+        <w:pStyle w:val="Compact"/>
+        <w:numPr>
+          <w:numId w:val="4"/>
+          <w:ilvl w:val="1"/>
+        </w:numPr>
+      </w:pPr>
+      <w:r>
+        <w:t xml:space="preserve">Java EE (GWT, JSF, Spring, Hibernate)</w:t>
+      </w:r>
+    </w:p>
+    <w:p>
+      <w:pPr>
+        <w:pStyle w:val="Compact"/>
+        <w:numPr>
+          <w:numId w:val="4"/>
+          <w:ilvl w:val="1"/>
+        </w:numPr>
+      </w:pPr>
+      <w:r>
+        <w:t xml:space="preserve">C (gcc, sockets, linux, makefile)</w:t>
+      </w:r>
+    </w:p>
+    <w:p>
+      <w:pPr>
+        <w:pStyle w:val="Compact"/>
+        <w:numPr>
+          <w:numId w:val="3"/>
+          <w:ilvl w:val="0"/>
+        </w:numPr>
+      </w:pPr>
+      <w:r>
+        <w:t xml:space="preserve">Databases:</w:t>
+      </w:r>
+    </w:p>
+    <w:p>
+      <w:pPr>
+        <w:pStyle w:val="Compact"/>
+        <w:numPr>
+          <w:numId w:val="5"/>
+          <w:ilvl w:val="1"/>
+        </w:numPr>
+      </w:pPr>
+      <w:r>
+        <w:t xml:space="preserve">PostgreSQL</w:t>
+      </w:r>
+    </w:p>
+    <w:p>
+      <w:pPr>
+        <w:pStyle w:val="Compact"/>
+        <w:numPr>
+          <w:numId w:val="5"/>
+          <w:ilvl w:val="1"/>
+        </w:numPr>
+      </w:pPr>
+      <w:r>
+        <w:t xml:space="preserve">MySQL</w:t>
+      </w:r>
+    </w:p>
+    <w:p>
+      <w:pPr>
+        <w:pStyle w:val="Compact"/>
+        <w:numPr>
+          <w:numId w:val="5"/>
+          <w:ilvl w:val="1"/>
+        </w:numPr>
+      </w:pPr>
+      <w:r>
+        <w:t xml:space="preserve">MS SQL</w:t>
+      </w:r>
+    </w:p>
+    <w:p>
+      <w:pPr>
+        <w:pStyle w:val="Compact"/>
+        <w:numPr>
+          <w:numId w:val="5"/>
+          <w:ilvl w:val="1"/>
+        </w:numPr>
+      </w:pPr>
+      <w:r>
+        <w:t xml:space="preserve">IBM DB2</w:t>
+      </w:r>
+    </w:p>
+    <w:p>
+      <w:pPr>
+        <w:pStyle w:val="Compact"/>
+        <w:numPr>
+          <w:numId w:val="5"/>
+          <w:ilvl w:val="1"/>
+        </w:numPr>
+      </w:pPr>
+      <w:r>
+        <w:t xml:space="preserve">Sqlite</w:t>
+      </w:r>
+    </w:p>
+    <w:p>
+      <w:pPr>
+        <w:pStyle w:val="Compact"/>
+        <w:numPr>
+          <w:numId w:val="3"/>
+          <w:ilvl w:val="0"/>
+        </w:numPr>
+      </w:pPr>
+      <w:r>
+        <w:t xml:space="preserve">Version Control:</w:t>
+      </w:r>
+    </w:p>
+    <w:p>
+      <w:pPr>
+        <w:pStyle w:val="Compact"/>
+        <w:numPr>
+          <w:numId w:val="6"/>
+          <w:ilvl w:val="1"/>
+        </w:numPr>
+      </w:pPr>
+      <w:r>
+        <w:t xml:space="preserve">Git</w:t>
+      </w:r>
+    </w:p>
+    <w:p>
+      <w:pPr>
+        <w:pStyle w:val="Compact"/>
+        <w:numPr>
+          <w:numId w:val="6"/>
+          <w:ilvl w:val="1"/>
+        </w:numPr>
+      </w:pPr>
+      <w:r>
+        <w:t xml:space="preserve">SVN</w:t>
+      </w:r>
+    </w:p>
+    <w:p>
+      <w:pPr>
+        <w:pStyle w:val="Compact"/>
+        <w:numPr>
+          <w:numId w:val="3"/>
+          <w:ilvl w:val="0"/>
+        </w:numPr>
+      </w:pPr>
+      <w:r>
+        <w:t xml:space="preserve">Linux Server configuration (Nginx, Apache, Gunicorn, Supervisord, iptables, sendmail)</w:t>
+      </w:r>
+    </w:p>
+    <w:p>
+      <w:pPr>
+        <w:pStyle w:val="Compact"/>
+        <w:numPr>
+          <w:numId w:val="3"/>
+          <w:ilvl w:val="0"/>
+        </w:numPr>
+      </w:pPr>
+      <w:r>
+        <w:t xml:space="preserve">Strong working knowledge of Cryptography and Security</w:t>
+      </w:r>
+    </w:p>
+    <w:bookmarkStart w:id="27" w:name="experience"/>
+    <w:p>
+      <w:pPr>
+        <w:pStyle w:val="Heading2"/>
+      </w:pPr>
+      <w:r>
         <w:t xml:space="preserve">Experience</w:t>
       </w:r>
     </w:p>
-    <w:bookmarkEnd w:id="26"/>
-    <w:bookmarkStart w:id="27" w:name="spiderlogic"/>
+    <w:bookmarkEnd w:id="27"/>
+    <w:bookmarkStart w:id="28" w:name="spiderlogic"/>
     <w:p>
       <w:pPr>
         <w:pStyle w:val="Heading3"/>
@@ -135,8 +385,8 @@
         <w:t xml:space="preserve">SpiderLogic</w:t>
       </w:r>
     </w:p>
-    <w:bookmarkEnd w:id="27"/>
-    <w:bookmarkStart w:id="28" w:name="software-consultant-march-2011---present"/>
+    <w:bookmarkEnd w:id="28"/>
+    <w:bookmarkStart w:id="29" w:name="software-consultant-march-2011---present"/>
     <w:p>
       <w:pPr>
         <w:pStyle w:val="Heading4"/>
@@ -154,8 +404,8 @@
         <w:t xml:space="preserve">March 2011 - Present</w:t>
       </w:r>
     </w:p>
-    <w:bookmarkEnd w:id="28"/>
-    <w:bookmarkStart w:id="29" w:name="client-wisconsin-lawyers-mutual-insurance-company-2013-2014"/>
+    <w:bookmarkEnd w:id="29"/>
+    <w:bookmarkStart w:id="30" w:name="client-wisconsin-lawyers-mutual-insurance-company-2013-2014"/>
     <w:p>
       <w:pPr>
         <w:pStyle w:val="Heading5"/>
@@ -164,12 +414,12 @@
         <w:t xml:space="preserve">Client: Wisconsin Lawyers Mutual Insurance Company, 2013-2014</w:t>
       </w:r>
     </w:p>
-    <w:bookmarkEnd w:id="29"/>
-    <w:p>
-      <w:pPr>
-        <w:pStyle w:val="Compact"/>
-        <w:numPr>
-          <w:numId w:val="3"/>
+    <w:bookmarkEnd w:id="30"/>
+    <w:p>
+      <w:pPr>
+        <w:pStyle w:val="Compact"/>
+        <w:numPr>
+          <w:numId w:val="7"/>
           <w:ilvl w:val="0"/>
         </w:numPr>
       </w:pPr>
@@ -190,7 +440,7 @@
       <w:pPr>
         <w:pStyle w:val="Compact"/>
         <w:numPr>
-          <w:numId w:val="3"/>
+          <w:numId w:val="7"/>
           <w:ilvl w:val="0"/>
         </w:numPr>
       </w:pPr>
@@ -198,7 +448,7 @@
         <w:t xml:space="preserve">I'm leading a small team to create a web portal for a legacy enterprise Java policy administration system.</w:t>
       </w:r>
     </w:p>
-    <w:bookmarkStart w:id="30" w:name="client-hewins-financial-2013-2014"/>
+    <w:bookmarkStart w:id="31" w:name="client-hewins-financial-2013-2014"/>
     <w:p>
       <w:pPr>
         <w:pStyle w:val="Heading5"/>
@@ -207,12 +457,12 @@
         <w:t xml:space="preserve">Client: Hewins Financial, 2013-2014</w:t>
       </w:r>
     </w:p>
-    <w:bookmarkEnd w:id="30"/>
-    <w:p>
-      <w:pPr>
-        <w:pStyle w:val="Compact"/>
-        <w:numPr>
-          <w:numId w:val="4"/>
+    <w:bookmarkEnd w:id="31"/>
+    <w:p>
+      <w:pPr>
+        <w:pStyle w:val="Compact"/>
+        <w:numPr>
+          <w:numId w:val="8"/>
           <w:ilvl w:val="0"/>
         </w:numPr>
       </w:pPr>
@@ -233,7 +483,7 @@
       <w:pPr>
         <w:pStyle w:val="Compact"/>
         <w:numPr>
-          <w:numId w:val="4"/>
+          <w:numId w:val="8"/>
           <w:ilvl w:val="0"/>
         </w:numPr>
       </w:pPr>
@@ -241,7 +491,7 @@
         <w:t xml:space="preserve">Made an offline version by wrapping the server software in a VM, and wrote a protection layer around it with Python.</w:t>
       </w:r>
     </w:p>
-    <w:bookmarkStart w:id="31" w:name="client-myhealthdirect-2012-2013"/>
+    <w:bookmarkStart w:id="32" w:name="client-myhealthdirect-2012-2013"/>
     <w:p>
       <w:pPr>
         <w:pStyle w:val="Heading5"/>
@@ -250,12 +500,12 @@
         <w:t xml:space="preserve">Client: MyHealthDirect, 2012-2013</w:t>
       </w:r>
     </w:p>
-    <w:bookmarkEnd w:id="31"/>
-    <w:p>
-      <w:pPr>
-        <w:pStyle w:val="Compact"/>
-        <w:numPr>
-          <w:numId w:val="5"/>
+    <w:bookmarkEnd w:id="32"/>
+    <w:p>
+      <w:pPr>
+        <w:pStyle w:val="Compact"/>
+        <w:numPr>
+          <w:numId w:val="9"/>
           <w:ilvl w:val="0"/>
         </w:numPr>
       </w:pPr>
@@ -276,7 +526,7 @@
       <w:pPr>
         <w:pStyle w:val="Compact"/>
         <w:numPr>
-          <w:numId w:val="5"/>
+          <w:numId w:val="9"/>
           <w:ilvl w:val="0"/>
         </w:numPr>
       </w:pPr>
@@ -288,7 +538,7 @@
       <w:pPr>
         <w:pStyle w:val="Compact"/>
         <w:numPr>
-          <w:numId w:val="5"/>
+          <w:numId w:val="9"/>
           <w:ilvl w:val="0"/>
         </w:numPr>
       </w:pPr>
@@ -300,7 +550,7 @@
       <w:pPr>
         <w:pStyle w:val="Compact"/>
         <w:numPr>
-          <w:numId w:val="5"/>
+          <w:numId w:val="9"/>
           <w:ilvl w:val="0"/>
         </w:numPr>
       </w:pPr>
@@ -308,7 +558,7 @@
         <w:t xml:space="preserve">Helped maintain large enterprise API and web app.</w:t>
       </w:r>
     </w:p>
-    <w:bookmarkStart w:id="32" w:name="client-wipfli-internal-development-2012"/>
+    <w:bookmarkStart w:id="33" w:name="client-wipfli-internal-development-2012"/>
     <w:p>
       <w:pPr>
         <w:pStyle w:val="Heading5"/>
@@ -317,12 +567,12 @@
         <w:t xml:space="preserve">Client: Wipfli (Internal Development), 2012</w:t>
       </w:r>
     </w:p>
-    <w:bookmarkEnd w:id="32"/>
-    <w:p>
-      <w:pPr>
-        <w:pStyle w:val="Compact"/>
-        <w:numPr>
-          <w:numId w:val="6"/>
+    <w:bookmarkEnd w:id="33"/>
+    <w:p>
+      <w:pPr>
+        <w:pStyle w:val="Compact"/>
+        <w:numPr>
+          <w:numId w:val="10"/>
           <w:ilvl w:val="0"/>
         </w:numPr>
       </w:pPr>
@@ -343,7 +593,7 @@
       <w:pPr>
         <w:pStyle w:val="Compact"/>
         <w:numPr>
-          <w:numId w:val="6"/>
+          <w:numId w:val="10"/>
           <w:ilvl w:val="0"/>
         </w:numPr>
       </w:pPr>
@@ -351,7 +601,7 @@
         <w:t xml:space="preserve">Wrote insurance risk analysis iPad app</w:t>
       </w:r>
     </w:p>
-    <w:bookmarkStart w:id="33" w:name="client-sozo-group-wipfli-joint-venture-2012"/>
+    <w:bookmarkStart w:id="34" w:name="client-sozo-group-wipfli-joint-venture-2012"/>
     <w:p>
       <w:pPr>
         <w:pStyle w:val="Heading5"/>
@@ -360,12 +610,12 @@
         <w:t xml:space="preserve">Client: SoZo Group, Wipfli (Joint Venture), 2012</w:t>
       </w:r>
     </w:p>
-    <w:bookmarkEnd w:id="33"/>
-    <w:p>
-      <w:pPr>
-        <w:pStyle w:val="Compact"/>
-        <w:numPr>
-          <w:numId w:val="7"/>
+    <w:bookmarkEnd w:id="34"/>
+    <w:p>
+      <w:pPr>
+        <w:pStyle w:val="Compact"/>
+        <w:numPr>
+          <w:numId w:val="11"/>
           <w:ilvl w:val="0"/>
         </w:numPr>
       </w:pPr>
@@ -386,7 +636,7 @@
       <w:pPr>
         <w:pStyle w:val="Compact"/>
         <w:numPr>
-          <w:numId w:val="7"/>
+          <w:numId w:val="11"/>
           <w:ilvl w:val="0"/>
         </w:numPr>
       </w:pPr>
@@ -398,7 +648,7 @@
       <w:pPr>
         <w:pStyle w:val="Compact"/>
         <w:numPr>
-          <w:numId w:val="7"/>
+          <w:numId w:val="11"/>
           <w:ilvl w:val="0"/>
         </w:numPr>
       </w:pPr>
@@ -408,7 +658,7 @@
       <w:r>
         <w:t xml:space="preserve"> </w:t>
       </w:r>
-      <w:hyperlink r:id="rId34">
+      <w:hyperlink r:id="rId35">
         <w:r>
           <w:rPr>
             <w:rStyle w:val="Link"/>
@@ -417,7 +667,7 @@
         </w:r>
       </w:hyperlink>
     </w:p>
-    <w:bookmarkStart w:id="35" w:name="client-scenarionow-2011-2012"/>
+    <w:bookmarkStart w:id="36" w:name="client-scenarionow-2011-2012"/>
     <w:p>
       <w:pPr>
         <w:pStyle w:val="Heading5"/>
@@ -426,12 +676,12 @@
         <w:t xml:space="preserve">Client: ScenarioNow, 2011-2012</w:t>
       </w:r>
     </w:p>
-    <w:bookmarkEnd w:id="35"/>
-    <w:p>
-      <w:pPr>
-        <w:pStyle w:val="Compact"/>
-        <w:numPr>
-          <w:numId w:val="8"/>
+    <w:bookmarkEnd w:id="36"/>
+    <w:p>
+      <w:pPr>
+        <w:pStyle w:val="Compact"/>
+        <w:numPr>
+          <w:numId w:val="12"/>
           <w:ilvl w:val="0"/>
         </w:numPr>
       </w:pPr>
@@ -452,7 +702,7 @@
       <w:pPr>
         <w:pStyle w:val="Compact"/>
         <w:numPr>
-          <w:numId w:val="8"/>
+          <w:numId w:val="12"/>
           <w:ilvl w:val="0"/>
         </w:numPr>
       </w:pPr>
@@ -460,7 +710,7 @@
         <w:t xml:space="preserve">Wrote financial modeling software for financial advisors</w:t>
       </w:r>
     </w:p>
-    <w:bookmarkStart w:id="36" w:name="client-church-mutual-insurance-company-2011"/>
+    <w:bookmarkStart w:id="37" w:name="client-church-mutual-insurance-company-2011"/>
     <w:p>
       <w:pPr>
         <w:pStyle w:val="Heading5"/>
@@ -469,12 +719,12 @@
         <w:t xml:space="preserve">Client: Church Mutual Insurance Company, 2011</w:t>
       </w:r>
     </w:p>
-    <w:bookmarkEnd w:id="36"/>
-    <w:p>
-      <w:pPr>
-        <w:pStyle w:val="Compact"/>
-        <w:numPr>
-          <w:numId w:val="9"/>
+    <w:bookmarkEnd w:id="37"/>
+    <w:p>
+      <w:pPr>
+        <w:pStyle w:val="Compact"/>
+        <w:numPr>
+          <w:numId w:val="13"/>
           <w:ilvl w:val="0"/>
         </w:numPr>
       </w:pPr>
@@ -495,7 +745,7 @@
       <w:pPr>
         <w:pStyle w:val="Compact"/>
         <w:numPr>
-          <w:numId w:val="9"/>
+          <w:numId w:val="13"/>
           <w:ilvl w:val="0"/>
         </w:numPr>
       </w:pPr>
@@ -503,7 +753,7 @@
         <w:t xml:space="preserve">Wrote Java EE application to manage actuarial statistics for Insurance Rating Software</w:t>
       </w:r>
     </w:p>
-    <w:bookmarkStart w:id="37" w:name="astronautics-corporation-of-america"/>
+    <w:bookmarkStart w:id="38" w:name="astronautics-corporation-of-america"/>
     <w:p>
       <w:pPr>
         <w:pStyle w:val="Heading3"/>
@@ -512,8 +762,8 @@
         <w:t xml:space="preserve">Astronautics Corporation of America</w:t>
       </w:r>
     </w:p>
-    <w:bookmarkEnd w:id="37"/>
-    <w:bookmarkStart w:id="38" w:name="software-engineer-june-2008---march-2011"/>
+    <w:bookmarkEnd w:id="38"/>
+    <w:bookmarkStart w:id="39" w:name="software-engineer-june-2008---march-2011"/>
     <w:p>
       <w:pPr>
         <w:pStyle w:val="Heading4"/>
@@ -531,12 +781,12 @@
         <w:t xml:space="preserve">June 2008 - March 2011</w:t>
       </w:r>
     </w:p>
-    <w:bookmarkEnd w:id="38"/>
-    <w:p>
-      <w:pPr>
-        <w:pStyle w:val="Compact"/>
-        <w:numPr>
-          <w:numId w:val="10"/>
+    <w:bookmarkEnd w:id="39"/>
+    <w:p>
+      <w:pPr>
+        <w:pStyle w:val="Compact"/>
+        <w:numPr>
+          <w:numId w:val="14"/>
           <w:ilvl w:val="0"/>
         </w:numPr>
       </w:pPr>
@@ -548,7 +798,7 @@
       <w:pPr>
         <w:pStyle w:val="Compact"/>
         <w:numPr>
-          <w:numId w:val="10"/>
+          <w:numId w:val="14"/>
           <w:ilvl w:val="0"/>
         </w:numPr>
       </w:pPr>
@@ -560,7 +810,7 @@
       <w:pPr>
         <w:pStyle w:val="Compact"/>
         <w:numPr>
-          <w:numId w:val="10"/>
+          <w:numId w:val="14"/>
           <w:ilvl w:val="0"/>
         </w:numPr>
       </w:pPr>
@@ -572,7 +822,7 @@
       <w:pPr>
         <w:pStyle w:val="Compact"/>
         <w:numPr>
-          <w:numId w:val="10"/>
+          <w:numId w:val="14"/>
           <w:ilvl w:val="0"/>
         </w:numPr>
       </w:pPr>
@@ -584,7 +834,7 @@
       <w:pPr>
         <w:pStyle w:val="Compact"/>
         <w:numPr>
-          <w:numId w:val="10"/>
+          <w:numId w:val="14"/>
           <w:ilvl w:val="0"/>
         </w:numPr>
       </w:pPr>
@@ -596,7 +846,7 @@
       <w:pPr>
         <w:pStyle w:val="Compact"/>
         <w:numPr>
-          <w:numId w:val="10"/>
+          <w:numId w:val="14"/>
           <w:ilvl w:val="0"/>
         </w:numPr>
       </w:pPr>
@@ -608,7 +858,7 @@
       <w:pPr>
         <w:pStyle w:val="Compact"/>
         <w:numPr>
-          <w:numId w:val="10"/>
+          <w:numId w:val="14"/>
           <w:ilvl w:val="0"/>
         </w:numPr>
       </w:pPr>
@@ -620,7 +870,7 @@
       <w:pPr>
         <w:pStyle w:val="Compact"/>
         <w:numPr>
-          <w:numId w:val="10"/>
+          <w:numId w:val="14"/>
           <w:ilvl w:val="0"/>
         </w:numPr>
       </w:pPr>
@@ -628,7 +878,7 @@
         <w:t xml:space="preserve">Followed DO-178B for process flow, requirements, testing, implementation, etc.</w:t>
       </w:r>
     </w:p>
-    <w:bookmarkStart w:id="39" w:name="hitcents"/>
+    <w:bookmarkStart w:id="40" w:name="hitcents"/>
     <w:p>
       <w:pPr>
         <w:pStyle w:val="Heading3"/>
@@ -637,8 +887,8 @@
         <w:t xml:space="preserve">Hitcents</w:t>
       </w:r>
     </w:p>
-    <w:bookmarkEnd w:id="39"/>
-    <w:bookmarkStart w:id="40" w:name="software-engineer-august-2006---may-2008"/>
+    <w:bookmarkEnd w:id="40"/>
+    <w:bookmarkStart w:id="41" w:name="software-engineer-august-2006---may-2008"/>
     <w:p>
       <w:pPr>
         <w:pStyle w:val="Heading4"/>
@@ -656,12 +906,12 @@
         <w:t xml:space="preserve">August 2006 - May 2008</w:t>
       </w:r>
     </w:p>
-    <w:bookmarkEnd w:id="40"/>
-    <w:p>
-      <w:pPr>
-        <w:pStyle w:val="Compact"/>
-        <w:numPr>
-          <w:numId w:val="11"/>
+    <w:bookmarkEnd w:id="41"/>
+    <w:p>
+      <w:pPr>
+        <w:pStyle w:val="Compact"/>
+        <w:numPr>
+          <w:numId w:val="15"/>
           <w:ilvl w:val="0"/>
         </w:numPr>
       </w:pPr>
@@ -673,7 +923,7 @@
       <w:pPr>
         <w:pStyle w:val="Compact"/>
         <w:numPr>
-          <w:numId w:val="11"/>
+          <w:numId w:val="15"/>
           <w:ilvl w:val="0"/>
         </w:numPr>
       </w:pPr>
@@ -685,7 +935,7 @@
       <w:pPr>
         <w:pStyle w:val="Compact"/>
         <w:numPr>
-          <w:numId w:val="11"/>
+          <w:numId w:val="15"/>
           <w:ilvl w:val="0"/>
         </w:numPr>
       </w:pPr>
@@ -697,7 +947,7 @@
       <w:pPr>
         <w:pStyle w:val="Compact"/>
         <w:numPr>
-          <w:numId w:val="11"/>
+          <w:numId w:val="15"/>
           <w:ilvl w:val="0"/>
         </w:numPr>
       </w:pPr>
@@ -709,7 +959,7 @@
       <w:pPr>
         <w:pStyle w:val="Compact"/>
         <w:numPr>
-          <w:numId w:val="11"/>
+          <w:numId w:val="15"/>
           <w:ilvl w:val="0"/>
         </w:numPr>
       </w:pPr>
@@ -721,7 +971,7 @@
       <w:pPr>
         <w:pStyle w:val="Compact"/>
         <w:numPr>
-          <w:numId w:val="11"/>
+          <w:numId w:val="15"/>
           <w:ilvl w:val="0"/>
         </w:numPr>
       </w:pPr>
@@ -733,7 +983,7 @@
       <w:pPr>
         <w:pStyle w:val="Compact"/>
         <w:numPr>
-          <w:numId w:val="11"/>
+          <w:numId w:val="15"/>
           <w:ilvl w:val="0"/>
         </w:numPr>
       </w:pPr>
@@ -741,7 +991,7 @@
         <w:t xml:space="preserve">Certified RFID specialist at Hitcents.</w:t>
       </w:r>
     </w:p>
-    <w:bookmarkStart w:id="41" w:name="teksouth"/>
+    <w:bookmarkStart w:id="42" w:name="teksouth"/>
     <w:p>
       <w:pPr>
         <w:pStyle w:val="Heading3"/>
@@ -750,8 +1000,8 @@
         <w:t xml:space="preserve">Teksouth</w:t>
       </w:r>
     </w:p>
-    <w:bookmarkEnd w:id="41"/>
-    <w:bookmarkStart w:id="42" w:name="programming-summer-intern-may-2005---august-2005"/>
+    <w:bookmarkEnd w:id="42"/>
+    <w:bookmarkStart w:id="43" w:name="programming-summer-intern-may-2005---august-2005"/>
     <w:p>
       <w:pPr>
         <w:pStyle w:val="Heading4"/>
@@ -769,12 +1019,12 @@
         <w:t xml:space="preserve">May 2005 - August 2005</w:t>
       </w:r>
     </w:p>
-    <w:bookmarkEnd w:id="42"/>
-    <w:p>
-      <w:pPr>
-        <w:pStyle w:val="Compact"/>
-        <w:numPr>
-          <w:numId w:val="12"/>
+    <w:bookmarkEnd w:id="43"/>
+    <w:p>
+      <w:pPr>
+        <w:pStyle w:val="Compact"/>
+        <w:numPr>
+          <w:numId w:val="16"/>
           <w:ilvl w:val="0"/>
         </w:numPr>
       </w:pPr>
@@ -782,17 +1032,196 @@
         <w:t xml:space="preserve">Wrote a program that controlled the magnetic front door lock, using MS Outlook calendar as a front end for scheduling.</w:t>
       </w:r>
     </w:p>
-    <w:bookmarkStart w:id="43" w:name="education"/>
+    <w:bookmarkStart w:id="44" w:name="side-projects"/>
     <w:p>
       <w:pPr>
         <w:pStyle w:val="Heading2"/>
       </w:pPr>
       <w:r>
+        <w:t xml:space="preserve">Side Projects</w:t>
+      </w:r>
+    </w:p>
+    <w:bookmarkEnd w:id="44"/>
+    <w:bookmarkStart w:id="45" w:name="home-security-system"/>
+    <w:p>
+      <w:pPr>
+        <w:pStyle w:val="Heading3"/>
+      </w:pPr>
+      <w:r>
+        <w:t xml:space="preserve">Home Security System</w:t>
+      </w:r>
+    </w:p>
+    <w:bookmarkEnd w:id="45"/>
+    <w:p>
+      <w:pPr>
+        <w:pStyle w:val="Compact"/>
+        <w:numPr>
+          <w:numId w:val="17"/>
+          <w:ilvl w:val="0"/>
+        </w:numPr>
+      </w:pPr>
+      <w:r>
+        <w:t xml:space="preserve">For fun and security, I built a home security and automation system</w:t>
+      </w:r>
+    </w:p>
+    <w:p>
+      <w:pPr>
+        <w:pStyle w:val="Compact"/>
+        <w:numPr>
+          <w:numId w:val="17"/>
+          <w:ilvl w:val="0"/>
+        </w:numPr>
+      </w:pPr>
+      <w:r>
+        <w:t xml:space="preserve">Hardware: RaspberryPi, hacked remote controlled outlet set, hacked magnetic sensor</w:t>
+      </w:r>
+    </w:p>
+    <w:p>
+      <w:pPr>
+        <w:pStyle w:val="Compact"/>
+        <w:numPr>
+          <w:numId w:val="17"/>
+          <w:ilvl w:val="0"/>
+        </w:numPr>
+      </w:pPr>
+      <w:r>
+        <w:t xml:space="preserve">Software: Python, Flask, jQuery Mobile</w:t>
+      </w:r>
+    </w:p>
+    <w:bookmarkStart w:id="46" w:name="other-side-projects"/>
+    <w:p>
+      <w:pPr>
+        <w:pStyle w:val="Heading3"/>
+      </w:pPr>
+      <w:r>
+        <w:t xml:space="preserve">Other Side projects</w:t>
+      </w:r>
+    </w:p>
+    <w:bookmarkEnd w:id="46"/>
+    <w:p>
+      <w:pPr>
+        <w:pStyle w:val="Compact"/>
+        <w:numPr>
+          <w:numId w:val="18"/>
+          <w:ilvl w:val="0"/>
+        </w:numPr>
+      </w:pPr>
+      <w:r>
+        <w:t xml:space="preserve">See</w:t>
+      </w:r>
+      <w:r>
+        <w:t xml:space="preserve"> </w:t>
+      </w:r>
+      <w:hyperlink r:id="rId22">
+        <w:r>
+          <w:rPr>
+            <w:rStyle w:val="Link"/>
+          </w:rPr>
+          <w:t xml:space="preserve">http://calebmadrigal.com</w:t>
+        </w:r>
+      </w:hyperlink>
+      <w:r>
+        <w:t xml:space="preserve"> </w:t>
+      </w:r>
+      <w:r>
+        <w:t xml:space="preserve">for more side projects.</w:t>
+      </w:r>
+    </w:p>
+    <w:bookmarkStart w:id="47" w:name="speaking"/>
+    <w:p>
+      <w:pPr>
+        <w:pStyle w:val="Heading2"/>
+      </w:pPr>
+      <w:r>
+        <w:t xml:space="preserve">Speaking</w:t>
+      </w:r>
+    </w:p>
+    <w:bookmarkEnd w:id="47"/>
+    <w:bookmarkStart w:id="48" w:name="oreilly-open-source-convention-oscon-2013"/>
+    <w:p>
+      <w:pPr>
+        <w:pStyle w:val="Heading3"/>
+      </w:pPr>
+      <w:r>
+        <w:t xml:space="preserve">O'Reilly Open Source Convention (OSCON) 2013</w:t>
+      </w:r>
+    </w:p>
+    <w:bookmarkEnd w:id="48"/>
+    <w:bookmarkStart w:id="49" w:name="topic-sound-analysis-with-the-fourier-transform-and-python"/>
+    <w:p>
+      <w:pPr>
+        <w:pStyle w:val="Heading4"/>
+      </w:pPr>
+      <w:r>
+        <w:t xml:space="preserve">Topic: Sound Analysis with the Fourier Transform and Python</w:t>
+      </w:r>
+    </w:p>
+    <w:bookmarkEnd w:id="49"/>
+    <w:p>
+      <w:pPr>
+        <w:pStyle w:val="Compact"/>
+        <w:numPr>
+          <w:numId w:val="19"/>
+          <w:ilvl w:val="0"/>
+        </w:numPr>
+      </w:pPr>
+      <w:hyperlink r:id="rId50">
+        <w:r>
+          <w:rPr>
+            <w:rStyle w:val="Link"/>
+          </w:rPr>
+          <w:t xml:space="preserve">Presentation Notes</w:t>
+        </w:r>
+      </w:hyperlink>
+    </w:p>
+    <w:bookmarkStart w:id="51" w:name="milwaukee-barcamp-2011"/>
+    <w:p>
+      <w:pPr>
+        <w:pStyle w:val="Heading3"/>
+      </w:pPr>
+      <w:r>
+        <w:t xml:space="preserve">Milwaukee Barcamp 2011</w:t>
+      </w:r>
+    </w:p>
+    <w:bookmarkEnd w:id="51"/>
+    <w:bookmarkStart w:id="52" w:name="topic-using-transparent-http-proxies-for-live-web-traffic-manipulation"/>
+    <w:p>
+      <w:pPr>
+        <w:pStyle w:val="Heading4"/>
+      </w:pPr>
+      <w:r>
+        <w:t xml:space="preserve">Topic: Using Transparent HTTP Proxies for Live Web Traffic Manipulation</w:t>
+      </w:r>
+    </w:p>
+    <w:bookmarkEnd w:id="52"/>
+    <w:p>
+      <w:pPr>
+        <w:pStyle w:val="Compact"/>
+        <w:numPr>
+          <w:numId w:val="20"/>
+          <w:ilvl w:val="0"/>
+        </w:numPr>
+      </w:pPr>
+      <w:hyperlink r:id="rId53">
+        <w:r>
+          <w:rPr>
+            <w:rStyle w:val="Link"/>
+          </w:rPr>
+          <w:t xml:space="preserve">Code used</w:t>
+        </w:r>
+      </w:hyperlink>
+    </w:p>
+    <w:bookmarkStart w:id="54" w:name="education"/>
+    <w:p>
+      <w:pPr>
+        <w:pStyle w:val="Heading2"/>
+      </w:pPr>
+      <w:r>
         <w:t xml:space="preserve">Education</w:t>
       </w:r>
     </w:p>
-    <w:bookmarkEnd w:id="43"/>
-    <w:bookmarkStart w:id="44" w:name="bachlors-in-computer-science---western-kentucky-university"/>
+    <w:bookmarkEnd w:id="54"/>
+    <w:bookmarkStart w:id="55" w:name="bachlors-in-computer-science---western-kentucky-university"/>
     <w:p>
       <w:pPr>
         <w:pStyle w:val="Heading3"/>
@@ -801,12 +1230,12 @@
         <w:t xml:space="preserve">Bachlor's in Computer Science - Western Kentucky University</w:t>
       </w:r>
     </w:p>
-    <w:bookmarkEnd w:id="44"/>
-    <w:p>
-      <w:pPr>
-        <w:pStyle w:val="Compact"/>
-        <w:numPr>
-          <w:numId w:val="13"/>
+    <w:bookmarkEnd w:id="55"/>
+    <w:p>
+      <w:pPr>
+        <w:pStyle w:val="Compact"/>
+        <w:numPr>
+          <w:numId w:val="21"/>
           <w:ilvl w:val="0"/>
         </w:numPr>
       </w:pPr>
@@ -818,7 +1247,7 @@
       <w:pPr>
         <w:pStyle w:val="Compact"/>
         <w:numPr>
-          <w:numId w:val="13"/>
+          <w:numId w:val="21"/>
           <w:ilvl w:val="0"/>
         </w:numPr>
       </w:pPr>
@@ -830,7 +1259,7 @@
       <w:pPr>
         <w:pStyle w:val="Compact"/>
         <w:numPr>
-          <w:numId w:val="13"/>
+          <w:numId w:val="21"/>
           <w:ilvl w:val="0"/>
         </w:numPr>
       </w:pPr>
@@ -842,7 +1271,7 @@
       <w:pPr>
         <w:pStyle w:val="Compact"/>
         <w:numPr>
-          <w:numId w:val="13"/>
+          <w:numId w:val="21"/>
           <w:ilvl w:val="0"/>
         </w:numPr>
       </w:pPr>
@@ -861,7 +1290,7 @@
 <file path=word/numbering.xml><?xml version="1.0" encoding="utf-8"?>
 <w:numbering xmlns:w="http://schemas.openxmlformats.org/wordprocessingml/2006/main">
   <w:abstractNum w:abstractNumId="0">
-    <w:nsid w:val="a7ad1fc0"/>
+    <w:nsid w:val="a47e7f56"/>
     <w:multiLevelType w:val="multilevel"/>
     <w:lvl w:ilvl="0">
       <w:numFmt w:val="bullet"/>
@@ -942,7 +1371,7 @@
     </w:lvl>
   </w:abstractNum>
   <w:abstractNum w:abstractNumId="2">
-    <w:nsid w:val="2fd2579e"/>
+    <w:nsid w:val="2ca32564"/>
     <w:multiLevelType w:val="multilevel"/>
     <w:lvl w:ilvl="0">
       <w:numFmt w:val="bullet"/>
@@ -1059,6 +1488,30 @@
     <w:abstractNumId w:val="2"/>
   </w:num>
   <w:num w:numId="13">
+    <w:abstractNumId w:val="2"/>
+  </w:num>
+  <w:num w:numId="14">
+    <w:abstractNumId w:val="2"/>
+  </w:num>
+  <w:num w:numId="15">
+    <w:abstractNumId w:val="2"/>
+  </w:num>
+  <w:num w:numId="16">
+    <w:abstractNumId w:val="2"/>
+  </w:num>
+  <w:num w:numId="17">
+    <w:abstractNumId w:val="2"/>
+  </w:num>
+  <w:num w:numId="18">
+    <w:abstractNumId w:val="2"/>
+  </w:num>
+  <w:num w:numId="19">
+    <w:abstractNumId w:val="2"/>
+  </w:num>
+  <w:num w:numId="20">
+    <w:abstractNumId w:val="2"/>
+  </w:num>
+  <w:num w:numId="21">
     <w:abstractNumId w:val="2"/>
   </w:num>
 </w:numbering>

</xml_diff>

<commit_message>
Regenerated docx, html, and pdf formatted versions.
</commit_message>
<xml_diff>
--- a/resume_caleb_madrigal.docx
+++ b/resume_caleb_madrigal.docx
@@ -255,7 +255,7 @@
         </w:numPr>
       </w:pPr>
       <w:r>
-        <w:t xml:space="preserve">PostgreSQL</w:t>
+        <w:t xml:space="preserve">MongoDB</w:t>
       </w:r>
     </w:p>
     <w:p>
@@ -291,7 +291,7 @@
         </w:numPr>
       </w:pPr>
       <w:r>
-        <w:t xml:space="preserve">IBM DB2</w:t>
+        <w:t xml:space="preserve">PostgreSQL</w:t>
       </w:r>
     </w:p>
     <w:p>
@@ -303,6 +303,18 @@
         </w:numPr>
       </w:pPr>
       <w:r>
+        <w:t xml:space="preserve">IBM DB2</w:t>
+      </w:r>
+    </w:p>
+    <w:p>
+      <w:pPr>
+        <w:pStyle w:val="Compact"/>
+        <w:numPr>
+          <w:numId w:val="5"/>
+          <w:ilvl w:val="1"/>
+        </w:numPr>
+      </w:pPr>
+      <w:r>
         <w:t xml:space="preserve">Sqlite</w:t>
       </w:r>
     </w:p>
@@ -351,7 +363,115 @@
         </w:numPr>
       </w:pPr>
       <w:r>
-        <w:t xml:space="preserve">Linux Server configuration (Nginx, Apache, Gunicorn, Supervisord, iptables, sendmail)</w:t>
+        <w:t xml:space="preserve">Other Tools:</w:t>
+      </w:r>
+    </w:p>
+    <w:p>
+      <w:pPr>
+        <w:pStyle w:val="Compact"/>
+        <w:numPr>
+          <w:numId w:val="7"/>
+          <w:ilvl w:val="1"/>
+        </w:numPr>
+      </w:pPr>
+      <w:r>
+        <w:t xml:space="preserve">Docker</w:t>
+      </w:r>
+    </w:p>
+    <w:p>
+      <w:pPr>
+        <w:pStyle w:val="Compact"/>
+        <w:numPr>
+          <w:numId w:val="7"/>
+          <w:ilvl w:val="1"/>
+        </w:numPr>
+      </w:pPr>
+      <w:r>
+        <w:t xml:space="preserve">Vagrant</w:t>
+      </w:r>
+    </w:p>
+    <w:p>
+      <w:pPr>
+        <w:pStyle w:val="Compact"/>
+        <w:numPr>
+          <w:numId w:val="7"/>
+          <w:ilvl w:val="1"/>
+        </w:numPr>
+      </w:pPr>
+      <w:r>
+        <w:t xml:space="preserve">VirtualBox</w:t>
+      </w:r>
+    </w:p>
+    <w:p>
+      <w:pPr>
+        <w:pStyle w:val="Compact"/>
+        <w:numPr>
+          <w:numId w:val="7"/>
+          <w:ilvl w:val="1"/>
+        </w:numPr>
+      </w:pPr>
+      <w:r>
+        <w:t xml:space="preserve">VMWare Fusion/Workstation</w:t>
+      </w:r>
+    </w:p>
+    <w:p>
+      <w:pPr>
+        <w:pStyle w:val="Compact"/>
+        <w:numPr>
+          <w:numId w:val="7"/>
+          <w:ilvl w:val="1"/>
+        </w:numPr>
+      </w:pPr>
+      <w:r>
+        <w:t xml:space="preserve">Visual Studio</w:t>
+      </w:r>
+    </w:p>
+    <w:p>
+      <w:pPr>
+        <w:pStyle w:val="Compact"/>
+        <w:numPr>
+          <w:numId w:val="7"/>
+          <w:ilvl w:val="1"/>
+        </w:numPr>
+      </w:pPr>
+      <w:r>
+        <w:t xml:space="preserve">IntelliJ</w:t>
+      </w:r>
+    </w:p>
+    <w:p>
+      <w:pPr>
+        <w:pStyle w:val="Compact"/>
+        <w:numPr>
+          <w:numId w:val="7"/>
+          <w:ilvl w:val="1"/>
+        </w:numPr>
+      </w:pPr>
+      <w:r>
+        <w:t xml:space="preserve">PyCharm</w:t>
+      </w:r>
+    </w:p>
+    <w:p>
+      <w:pPr>
+        <w:pStyle w:val="Compact"/>
+        <w:numPr>
+          <w:numId w:val="7"/>
+          <w:ilvl w:val="1"/>
+        </w:numPr>
+      </w:pPr>
+      <w:r>
+        <w:t xml:space="preserve">WebStorm</w:t>
+      </w:r>
+    </w:p>
+    <w:p>
+      <w:pPr>
+        <w:pStyle w:val="Compact"/>
+        <w:numPr>
+          <w:numId w:val="3"/>
+          <w:ilvl w:val="0"/>
+        </w:numPr>
+      </w:pPr>
+      <w:r>
+        <w:t xml:space="preserve">Linux Server configuration: Nginx, Apache, Gunicorn, Supervisord, Upstart, iptables, sendmail, cron</w:t>
       </w:r>
     </w:p>
     <w:p>
@@ -419,7 +539,7 @@
       <w:pPr>
         <w:pStyle w:val="Compact"/>
         <w:numPr>
-          <w:numId w:val="7"/>
+          <w:numId w:val="8"/>
           <w:ilvl w:val="0"/>
         </w:numPr>
       </w:pPr>
@@ -440,12 +560,12 @@
       <w:pPr>
         <w:pStyle w:val="Compact"/>
         <w:numPr>
-          <w:numId w:val="7"/>
-          <w:ilvl w:val="0"/>
-        </w:numPr>
-      </w:pPr>
-      <w:r>
-        <w:t xml:space="preserve">I'm leading a small team to create a web portal for a legacy enterprise Java policy administration system.</w:t>
+          <w:numId w:val="8"/>
+          <w:ilvl w:val="0"/>
+        </w:numPr>
+      </w:pPr>
+      <w:r>
+        <w:t xml:space="preserve">Lead a small team to create a web portal for a legacy enterprise Java policy administration system. This portal was implemented as a Single-page App backed by a RESTful API, which is backed by Node.js, Express.js, and MongoDB.</w:t>
       </w:r>
     </w:p>
     <w:bookmarkStart w:id="31" w:name="client-hewins-financial-2013-2014"/>
@@ -462,7 +582,7 @@
       <w:pPr>
         <w:pStyle w:val="Compact"/>
         <w:numPr>
-          <w:numId w:val="8"/>
+          <w:numId w:val="9"/>
           <w:ilvl w:val="0"/>
         </w:numPr>
       </w:pPr>
@@ -483,7 +603,19 @@
       <w:pPr>
         <w:pStyle w:val="Compact"/>
         <w:numPr>
-          <w:numId w:val="8"/>
+          <w:numId w:val="9"/>
+          <w:ilvl w:val="0"/>
+        </w:numPr>
+      </w:pPr>
+      <w:r>
+        <w:t xml:space="preserve">Created a web app which enables financial advisors to rapidly model their clients' financial outlook and walk them through various scenarios.</w:t>
+      </w:r>
+    </w:p>
+    <w:p>
+      <w:pPr>
+        <w:pStyle w:val="Compact"/>
+        <w:numPr>
+          <w:numId w:val="9"/>
           <w:ilvl w:val="0"/>
         </w:numPr>
       </w:pPr>
@@ -505,7 +637,7 @@
       <w:pPr>
         <w:pStyle w:val="Compact"/>
         <w:numPr>
-          <w:numId w:val="9"/>
+          <w:numId w:val="10"/>
           <w:ilvl w:val="0"/>
         </w:numPr>
       </w:pPr>
@@ -526,7 +658,7 @@
       <w:pPr>
         <w:pStyle w:val="Compact"/>
         <w:numPr>
-          <w:numId w:val="9"/>
+          <w:numId w:val="10"/>
           <w:ilvl w:val="0"/>
         </w:numPr>
       </w:pPr>
@@ -538,7 +670,7 @@
       <w:pPr>
         <w:pStyle w:val="Compact"/>
         <w:numPr>
-          <w:numId w:val="9"/>
+          <w:numId w:val="10"/>
           <w:ilvl w:val="0"/>
         </w:numPr>
       </w:pPr>
@@ -550,12 +682,24 @@
       <w:pPr>
         <w:pStyle w:val="Compact"/>
         <w:numPr>
-          <w:numId w:val="9"/>
-          <w:ilvl w:val="0"/>
-        </w:numPr>
-      </w:pPr>
-      <w:r>
-        <w:t xml:space="preserve">Helped maintain large enterprise API and web app.</w:t>
+          <w:numId w:val="10"/>
+          <w:ilvl w:val="0"/>
+        </w:numPr>
+      </w:pPr>
+      <w:r>
+        <w:t xml:space="preserve">Wrote an ETL tool to transform client-provided data files into a format our DB could handle</w:t>
+      </w:r>
+    </w:p>
+    <w:p>
+      <w:pPr>
+        <w:pStyle w:val="Compact"/>
+        <w:numPr>
+          <w:numId w:val="10"/>
+          <w:ilvl w:val="0"/>
+        </w:numPr>
+      </w:pPr>
+      <w:r>
+        <w:t xml:space="preserve">Helped maintain large enterprise API and web app</w:t>
       </w:r>
     </w:p>
     <w:bookmarkStart w:id="33" w:name="client-wipfli-internal-development-2012"/>
@@ -572,7 +716,7 @@
       <w:pPr>
         <w:pStyle w:val="Compact"/>
         <w:numPr>
-          <w:numId w:val="10"/>
+          <w:numId w:val="11"/>
           <w:ilvl w:val="0"/>
         </w:numPr>
       </w:pPr>
@@ -593,7 +737,7 @@
       <w:pPr>
         <w:pStyle w:val="Compact"/>
         <w:numPr>
-          <w:numId w:val="10"/>
+          <w:numId w:val="11"/>
           <w:ilvl w:val="0"/>
         </w:numPr>
       </w:pPr>
@@ -615,7 +759,7 @@
       <w:pPr>
         <w:pStyle w:val="Compact"/>
         <w:numPr>
-          <w:numId w:val="11"/>
+          <w:numId w:val="12"/>
           <w:ilvl w:val="0"/>
         </w:numPr>
       </w:pPr>
@@ -629,14 +773,14 @@
         <w:t xml:space="preserve"> </w:t>
       </w:r>
       <w:r>
-        <w:t xml:space="preserve">Joomla CMS, PHP, Linux, Javascript, CSS</w:t>
-      </w:r>
-    </w:p>
-    <w:p>
-      <w:pPr>
-        <w:pStyle w:val="Compact"/>
-        <w:numPr>
-          <w:numId w:val="11"/>
+        <w:t xml:space="preserve">Javascript, HTML5, CSS3, Joomla CMS, PHP, Linux</w:t>
+      </w:r>
+    </w:p>
+    <w:p>
+      <w:pPr>
+        <w:pStyle w:val="Compact"/>
+        <w:numPr>
+          <w:numId w:val="12"/>
           <w:ilvl w:val="0"/>
         </w:numPr>
       </w:pPr>
@@ -648,7 +792,7 @@
       <w:pPr>
         <w:pStyle w:val="Compact"/>
         <w:numPr>
-          <w:numId w:val="11"/>
+          <w:numId w:val="12"/>
           <w:ilvl w:val="0"/>
         </w:numPr>
       </w:pPr>
@@ -681,7 +825,7 @@
       <w:pPr>
         <w:pStyle w:val="Compact"/>
         <w:numPr>
-          <w:numId w:val="12"/>
+          <w:numId w:val="13"/>
           <w:ilvl w:val="0"/>
         </w:numPr>
       </w:pPr>
@@ -702,7 +846,7 @@
       <w:pPr>
         <w:pStyle w:val="Compact"/>
         <w:numPr>
-          <w:numId w:val="12"/>
+          <w:numId w:val="13"/>
           <w:ilvl w:val="0"/>
         </w:numPr>
       </w:pPr>
@@ -724,7 +868,7 @@
       <w:pPr>
         <w:pStyle w:val="Compact"/>
         <w:numPr>
-          <w:numId w:val="13"/>
+          <w:numId w:val="14"/>
           <w:ilvl w:val="0"/>
         </w:numPr>
       </w:pPr>
@@ -732,7 +876,7 @@
         <w:rPr>
           <w:i/>
         </w:rPr>
-        <w:t xml:space="preserve">Technoligies:</w:t>
+        <w:t xml:space="preserve">Technologies:</w:t>
       </w:r>
       <w:r>
         <w:t xml:space="preserve"> </w:t>
@@ -745,7 +889,7 @@
       <w:pPr>
         <w:pStyle w:val="Compact"/>
         <w:numPr>
-          <w:numId w:val="13"/>
+          <w:numId w:val="14"/>
           <w:ilvl w:val="0"/>
         </w:numPr>
       </w:pPr>
@@ -786,7 +930,7 @@
       <w:pPr>
         <w:pStyle w:val="Compact"/>
         <w:numPr>
-          <w:numId w:val="14"/>
+          <w:numId w:val="15"/>
           <w:ilvl w:val="0"/>
         </w:numPr>
       </w:pPr>
@@ -798,7 +942,7 @@
       <w:pPr>
         <w:pStyle w:val="Compact"/>
         <w:numPr>
-          <w:numId w:val="14"/>
+          <w:numId w:val="15"/>
           <w:ilvl w:val="0"/>
         </w:numPr>
       </w:pPr>
@@ -810,7 +954,7 @@
       <w:pPr>
         <w:pStyle w:val="Compact"/>
         <w:numPr>
-          <w:numId w:val="14"/>
+          <w:numId w:val="15"/>
           <w:ilvl w:val="0"/>
         </w:numPr>
       </w:pPr>
@@ -822,7 +966,7 @@
       <w:pPr>
         <w:pStyle w:val="Compact"/>
         <w:numPr>
-          <w:numId w:val="14"/>
+          <w:numId w:val="15"/>
           <w:ilvl w:val="0"/>
         </w:numPr>
       </w:pPr>
@@ -834,7 +978,7 @@
       <w:pPr>
         <w:pStyle w:val="Compact"/>
         <w:numPr>
-          <w:numId w:val="14"/>
+          <w:numId w:val="15"/>
           <w:ilvl w:val="0"/>
         </w:numPr>
       </w:pPr>
@@ -846,7 +990,7 @@
       <w:pPr>
         <w:pStyle w:val="Compact"/>
         <w:numPr>
-          <w:numId w:val="14"/>
+          <w:numId w:val="15"/>
           <w:ilvl w:val="0"/>
         </w:numPr>
       </w:pPr>
@@ -858,7 +1002,7 @@
       <w:pPr>
         <w:pStyle w:val="Compact"/>
         <w:numPr>
-          <w:numId w:val="14"/>
+          <w:numId w:val="15"/>
           <w:ilvl w:val="0"/>
         </w:numPr>
       </w:pPr>
@@ -870,7 +1014,7 @@
       <w:pPr>
         <w:pStyle w:val="Compact"/>
         <w:numPr>
-          <w:numId w:val="14"/>
+          <w:numId w:val="15"/>
           <w:ilvl w:val="0"/>
         </w:numPr>
       </w:pPr>
@@ -911,7 +1055,7 @@
       <w:pPr>
         <w:pStyle w:val="Compact"/>
         <w:numPr>
-          <w:numId w:val="15"/>
+          <w:numId w:val="16"/>
           <w:ilvl w:val="0"/>
         </w:numPr>
       </w:pPr>
@@ -923,7 +1067,7 @@
       <w:pPr>
         <w:pStyle w:val="Compact"/>
         <w:numPr>
-          <w:numId w:val="15"/>
+          <w:numId w:val="16"/>
           <w:ilvl w:val="0"/>
         </w:numPr>
       </w:pPr>
@@ -935,7 +1079,7 @@
       <w:pPr>
         <w:pStyle w:val="Compact"/>
         <w:numPr>
-          <w:numId w:val="15"/>
+          <w:numId w:val="16"/>
           <w:ilvl w:val="0"/>
         </w:numPr>
       </w:pPr>
@@ -947,7 +1091,7 @@
       <w:pPr>
         <w:pStyle w:val="Compact"/>
         <w:numPr>
-          <w:numId w:val="15"/>
+          <w:numId w:val="16"/>
           <w:ilvl w:val="0"/>
         </w:numPr>
       </w:pPr>
@@ -959,7 +1103,7 @@
       <w:pPr>
         <w:pStyle w:val="Compact"/>
         <w:numPr>
-          <w:numId w:val="15"/>
+          <w:numId w:val="16"/>
           <w:ilvl w:val="0"/>
         </w:numPr>
       </w:pPr>
@@ -971,7 +1115,7 @@
       <w:pPr>
         <w:pStyle w:val="Compact"/>
         <w:numPr>
-          <w:numId w:val="15"/>
+          <w:numId w:val="16"/>
           <w:ilvl w:val="0"/>
         </w:numPr>
       </w:pPr>
@@ -983,7 +1127,7 @@
       <w:pPr>
         <w:pStyle w:val="Compact"/>
         <w:numPr>
-          <w:numId w:val="15"/>
+          <w:numId w:val="16"/>
           <w:ilvl w:val="0"/>
         </w:numPr>
       </w:pPr>
@@ -1024,7 +1168,7 @@
       <w:pPr>
         <w:pStyle w:val="Compact"/>
         <w:numPr>
-          <w:numId w:val="16"/>
+          <w:numId w:val="17"/>
           <w:ilvl w:val="0"/>
         </w:numPr>
       </w:pPr>
@@ -1056,7 +1200,7 @@
       <w:pPr>
         <w:pStyle w:val="Compact"/>
         <w:numPr>
-          <w:numId w:val="17"/>
+          <w:numId w:val="18"/>
           <w:ilvl w:val="0"/>
         </w:numPr>
       </w:pPr>
@@ -1068,7 +1212,7 @@
       <w:pPr>
         <w:pStyle w:val="Compact"/>
         <w:numPr>
-          <w:numId w:val="17"/>
+          <w:numId w:val="18"/>
           <w:ilvl w:val="0"/>
         </w:numPr>
       </w:pPr>
@@ -1080,7 +1224,7 @@
       <w:pPr>
         <w:pStyle w:val="Compact"/>
         <w:numPr>
-          <w:numId w:val="17"/>
+          <w:numId w:val="18"/>
           <w:ilvl w:val="0"/>
         </w:numPr>
       </w:pPr>
@@ -1102,7 +1246,7 @@
       <w:pPr>
         <w:pStyle w:val="Compact"/>
         <w:numPr>
-          <w:numId w:val="18"/>
+          <w:numId w:val="19"/>
           <w:ilvl w:val="0"/>
         </w:numPr>
       </w:pPr>
@@ -1161,7 +1305,7 @@
       <w:pPr>
         <w:pStyle w:val="Compact"/>
         <w:numPr>
-          <w:numId w:val="19"/>
+          <w:numId w:val="20"/>
           <w:ilvl w:val="0"/>
         </w:numPr>
       </w:pPr>
@@ -1198,7 +1342,7 @@
       <w:pPr>
         <w:pStyle w:val="Compact"/>
         <w:numPr>
-          <w:numId w:val="20"/>
+          <w:numId w:val="21"/>
           <w:ilvl w:val="0"/>
         </w:numPr>
       </w:pPr>
@@ -1235,7 +1379,7 @@
       <w:pPr>
         <w:pStyle w:val="Compact"/>
         <w:numPr>
-          <w:numId w:val="21"/>
+          <w:numId w:val="22"/>
           <w:ilvl w:val="0"/>
         </w:numPr>
       </w:pPr>
@@ -1247,7 +1391,7 @@
       <w:pPr>
         <w:pStyle w:val="Compact"/>
         <w:numPr>
-          <w:numId w:val="21"/>
+          <w:numId w:val="22"/>
           <w:ilvl w:val="0"/>
         </w:numPr>
       </w:pPr>
@@ -1259,7 +1403,7 @@
       <w:pPr>
         <w:pStyle w:val="Compact"/>
         <w:numPr>
-          <w:numId w:val="21"/>
+          <w:numId w:val="22"/>
           <w:ilvl w:val="0"/>
         </w:numPr>
       </w:pPr>
@@ -1271,7 +1415,7 @@
       <w:pPr>
         <w:pStyle w:val="Compact"/>
         <w:numPr>
-          <w:numId w:val="21"/>
+          <w:numId w:val="22"/>
           <w:ilvl w:val="0"/>
         </w:numPr>
       </w:pPr>
@@ -1290,7 +1434,7 @@
 <file path=word/numbering.xml><?xml version="1.0" encoding="utf-8"?>
 <w:numbering xmlns:w="http://schemas.openxmlformats.org/wordprocessingml/2006/main">
   <w:abstractNum w:abstractNumId="0">
-    <w:nsid w:val="a47e7f56"/>
+    <w:nsid w:val="b3516f20"/>
     <w:multiLevelType w:val="multilevel"/>
     <w:lvl w:ilvl="0">
       <w:numFmt w:val="bullet"/>
@@ -1371,7 +1515,7 @@
     </w:lvl>
   </w:abstractNum>
   <w:abstractNum w:abstractNumId="2">
-    <w:nsid w:val="2ca32564"/>
+    <w:nsid w:val="fc4fbf66"/>
     <w:multiLevelType w:val="multilevel"/>
     <w:lvl w:ilvl="0">
       <w:numFmt w:val="bullet"/>
@@ -1512,6 +1656,9 @@
     <w:abstractNumId w:val="2"/>
   </w:num>
   <w:num w:numId="21">
+    <w:abstractNumId w:val="2"/>
+  </w:num>
+  <w:num w:numId="22">
     <w:abstractNumId w:val="2"/>
   </w:num>
 </w:numbering>

</xml_diff>

<commit_message>
Updated resume for the last 3 years
</commit_message>
<xml_diff>
--- a/resume_caleb_madrigal.docx
+++ b/resume_caleb_madrigal.docx
@@ -116,16 +116,41 @@
         </w:r>
       </w:hyperlink>
     </w:p>
-    <w:bookmarkStart w:id="26" w:name="skills"/>
+    <w:bookmarkStart w:id="26" w:name="description"/>
     <w:p>
       <w:pPr>
         <w:pStyle w:val="Heading2"/>
       </w:pPr>
       <w:r>
+        <w:t xml:space="preserve">Description</w:t>
+      </w:r>
+    </w:p>
+    <w:bookmarkEnd w:id="26"/>
+    <w:p>
+      <w:r>
+        <w:t xml:space="preserve">I like programming, hacking, and mathing! Since high school, I've been into network programming, cryptography, and security stuff, and I consider that my forte. In my free time, you'll often find me playing with things like Software-Defined Radio, making or hacking IoT devices, or doing with mathy things. On the math-side of stuff, I'm most interested in using math to see things that are otherwise difficult - pulling the signal out of the noise.</w:t>
+      </w:r>
+    </w:p>
+    <w:p>
+      <w:r>
+        <w:t xml:space="preserve">Though I've had experience with fluffy languages like Javascript and .NET (don't count that against me! It's a symptom of living in the midwest!), I can write some tight C code, though if I have my druthers, I usually write it in Python.</w:t>
+      </w:r>
+    </w:p>
+    <w:p>
+      <w:r>
+        <w:t xml:space="preserve">On a personal note, I try to be humble and kind to everyone. I think I'm a pretty likable person (or else, I just can't read people at all :) ).</w:t>
+      </w:r>
+    </w:p>
+    <w:bookmarkStart w:id="27" w:name="skills"/>
+    <w:p>
+      <w:pPr>
+        <w:pStyle w:val="Heading2"/>
+      </w:pPr>
+      <w:r>
         <w:t xml:space="preserve">Skills</w:t>
       </w:r>
     </w:p>
-    <w:bookmarkEnd w:id="26"/>
+    <w:bookmarkEnd w:id="27"/>
     <w:p>
       <w:pPr>
         <w:pStyle w:val="Compact"/>
@@ -135,7 +160,7 @@
         </w:numPr>
       </w:pPr>
       <w:r>
-        <w:t xml:space="preserve">Strong communicator (speaker and writer).</w:t>
+        <w:t xml:space="preserve">Expert understanding of Network and IoT security, as well as other security-related topics like Cryptography</w:t>
       </w:r>
     </w:p>
     <w:p>
@@ -147,7 +172,7 @@
         </w:numPr>
       </w:pPr>
       <w:r>
-        <w:t xml:space="preserve">Strong algorithms and mathematics knowledge.</w:t>
+        <w:t xml:space="preserve">Strong algorithms and mathematics knowledge</w:t>
       </w:r>
     </w:p>
     <w:p>
@@ -159,7 +184,7 @@
         </w:numPr>
       </w:pPr>
       <w:r>
-        <w:t xml:space="preserve">Functional programming and Object-oriented programming.</w:t>
+        <w:t xml:space="preserve">Strong communicator</w:t>
       </w:r>
     </w:p>
     <w:p>
@@ -171,7 +196,7 @@
         </w:numPr>
       </w:pPr>
       <w:r>
-        <w:t xml:space="preserve">Front-end design (Responsive Design, SVG, Photoshop).</w:t>
+        <w:t xml:space="preserve">Expert functional programmer (and of course, I can do OOP too)</w:t>
       </w:r>
     </w:p>
     <w:p>
@@ -183,7 +208,7 @@
         </w:numPr>
       </w:pPr>
       <w:r>
-        <w:t xml:space="preserve">Data analytics and visualization (IPython Notebook/Jupyter/NumPy/SciPy/Matplotlib, d3).</w:t>
+        <w:t xml:space="preserve">Good at data analytics and visualization (IPython Notebook/Jupyter/NumPy/SciPy/Matplotlib, d3)</w:t>
       </w:r>
     </w:p>
     <w:p>
@@ -195,7 +220,7 @@
         </w:numPr>
       </w:pPr>
       <w:r>
-        <w:t xml:space="preserve">Strong working knowledge of Cryptography and Security.</w:t>
+        <w:t xml:space="preserve">Good at front-end design (Responsive Design, SVG, Photoshop)</w:t>
       </w:r>
     </w:p>
     <w:p>
@@ -207,22 +232,10 @@
         </w:numPr>
       </w:pPr>
       <w:r>
-        <w:t xml:space="preserve">Agile/Scrum practitioner.</w:t>
-      </w:r>
-    </w:p>
-    <w:p>
-      <w:pPr>
-        <w:pStyle w:val="Compact"/>
-        <w:numPr>
-          <w:numId w:val="3"/>
-          <w:ilvl w:val="0"/>
-        </w:numPr>
-      </w:pPr>
-      <w:r>
-        <w:t xml:space="preserve">Team leadership experience.</w:t>
-      </w:r>
-    </w:p>
-    <w:bookmarkStart w:id="27" w:name="technologies-and-tools"/>
+        <w:t xml:space="preserve">Team leadership experience</w:t>
+      </w:r>
+    </w:p>
+    <w:bookmarkStart w:id="28" w:name="technologies-and-tools"/>
     <w:p>
       <w:pPr>
         <w:pStyle w:val="Heading2"/>
@@ -231,7 +244,7 @@
         <w:t xml:space="preserve">Technologies and Tools</w:t>
       </w:r>
     </w:p>
-    <w:bookmarkEnd w:id="27"/>
+    <w:bookmarkEnd w:id="28"/>
     <w:p>
       <w:pPr>
         <w:pStyle w:val="Compact"/>
@@ -253,7 +266,7 @@
         </w:numPr>
       </w:pPr>
       <w:r>
-        <w:t xml:space="preserve">Python (Flask, Django, IPython Notebook/Jupyter, NumPy/SciPy/Matplotlib/Pandas, Asyncio, Gunicorn)</w:t>
+        <w:t xml:space="preserve">Python (ctypes, Jupyter/NumPy/SciPy/Matplotlib/Pandas, ctypes, asyncio, ZeroMQ, Flask, Django, nose, unittest)</w:t>
       </w:r>
     </w:p>
     <w:p>
@@ -265,7 +278,7 @@
         </w:numPr>
       </w:pPr>
       <w:r>
-        <w:t xml:space="preserve">Javascript (Node.js, React.js, AngularJS, d3.js, Express.js, Underscore.js, Lodash.js, Async.js, jQuery, q)</w:t>
+        <w:t xml:space="preserve">Javascript (Node.js, React.js, AngularJS, d3.js, Express.js, Underscore.js, Lodash.js, Async.js, jQuery, q, mocha, jasmine)</w:t>
       </w:r>
     </w:p>
     <w:p>
@@ -277,7 +290,7 @@
         </w:numPr>
       </w:pPr>
       <w:r>
-        <w:t xml:space="preserve">Web (HTML5, CSS3, Bootstrap/Responsive Design, Javascript - see above)</w:t>
+        <w:t xml:space="preserve">C (gcc, sockets, linux, makefile)</w:t>
       </w:r>
     </w:p>
     <w:p>
@@ -289,7 +302,7 @@
         </w:numPr>
       </w:pPr>
       <w:r>
-        <w:t xml:space="preserve">Objective-C (iOS, Cocoa)</w:t>
+        <w:t xml:space="preserve">Web (HTML5, CSS3, Bootstrap/Responsive Design, Javascript - see above)</w:t>
       </w:r>
     </w:p>
     <w:p>
@@ -301,7 +314,7 @@
         </w:numPr>
       </w:pPr>
       <w:r>
-        <w:t xml:space="preserve">C# .NET (ASP.NET, Web API, MVC4, NHibernate, Spring.NET)</w:t>
+        <w:t xml:space="preserve">Objective-C (iOS, Cocoa)</w:t>
       </w:r>
     </w:p>
     <w:p>
@@ -313,7 +326,7 @@
         </w:numPr>
       </w:pPr>
       <w:r>
-        <w:t xml:space="preserve">Clojure, Scheme, Lisp</w:t>
+        <w:t xml:space="preserve">C# .NET (ASP.NET, Web API, MVC4, NHibernate, Spring.NET)</w:t>
       </w:r>
     </w:p>
     <w:p>
@@ -325,7 +338,7 @@
         </w:numPr>
       </w:pPr>
       <w:r>
-        <w:t xml:space="preserve">Java EE (GWT, JSF, Spring, Hibernate)</w:t>
+        <w:t xml:space="preserve">Clojure, Scheme, Lisp</w:t>
       </w:r>
     </w:p>
     <w:p>
@@ -337,7 +350,7 @@
         </w:numPr>
       </w:pPr>
       <w:r>
-        <w:t xml:space="preserve">C (Gcc, Sockets, Linux, Makefile)</w:t>
+        <w:t xml:space="preserve">Java EE (GWT, JSF, Spring, Hibernate)</w:t>
       </w:r>
     </w:p>
     <w:p>
@@ -349,7 +362,7 @@
         </w:numPr>
       </w:pPr>
       <w:r>
-        <w:t xml:space="preserve">Databases: MySQL, MongoDB, MS SQL, PostgreSQL, IBM DB2, Sqlite,</w:t>
+        <w:t xml:space="preserve">Security tools: Scapy (packet crafting), Yara, HopperApp (a poor man's IDA Pro), RedLine (a Mandiant tool), various FireEye offerings, the obvious things like nmap</w:t>
       </w:r>
     </w:p>
     <w:p>
@@ -361,34 +374,58 @@
         </w:numPr>
       </w:pPr>
       <w:r>
+        <w:t xml:space="preserve">Databases: PostgreSQL, Redis, MSSQL, MySQL, MongoDB, IBM DB2, Sqlite</w:t>
+      </w:r>
+    </w:p>
+    <w:p>
+      <w:pPr>
+        <w:pStyle w:val="Compact"/>
+        <w:numPr>
+          <w:numId w:val="4"/>
+          <w:ilvl w:val="0"/>
+        </w:numPr>
+      </w:pPr>
+      <w:r>
+        <w:t xml:space="preserve">Software packaging: Linux package creation (rpm and deb) and Mac package creation</w:t>
+      </w:r>
+    </w:p>
+    <w:p>
+      <w:pPr>
+        <w:pStyle w:val="Compact"/>
+        <w:numPr>
+          <w:numId w:val="4"/>
+          <w:ilvl w:val="0"/>
+        </w:numPr>
+      </w:pPr>
+      <w:r>
+        <w:t xml:space="preserve">Other Tools: Docker, Vagrant, VirtualBox, VMWare Fusion/Workstation, Team City, Visual Studio, IntelliJ, PyCharm, WebStorm, Photoshop, iDraw</w:t>
+      </w:r>
+    </w:p>
+    <w:p>
+      <w:pPr>
+        <w:pStyle w:val="Compact"/>
+        <w:numPr>
+          <w:numId w:val="4"/>
+          <w:ilvl w:val="0"/>
+        </w:numPr>
+      </w:pPr>
+      <w:r>
+        <w:t xml:space="preserve">Linux Server configuration: iptables, Nginx, Apache, SysV/Systemd/Upstart, sendmail, cron</w:t>
+      </w:r>
+    </w:p>
+    <w:p>
+      <w:pPr>
+        <w:pStyle w:val="Compact"/>
+        <w:numPr>
+          <w:numId w:val="4"/>
+          <w:ilvl w:val="0"/>
+        </w:numPr>
+      </w:pPr>
+      <w:r>
         <w:t xml:space="preserve">Version Control: Git, SVN</w:t>
       </w:r>
     </w:p>
-    <w:p>
-      <w:pPr>
-        <w:pStyle w:val="Compact"/>
-        <w:numPr>
-          <w:numId w:val="4"/>
-          <w:ilvl w:val="0"/>
-        </w:numPr>
-      </w:pPr>
-      <w:r>
-        <w:t xml:space="preserve">Other Tools: Docker, Vagrant, VirtualBox, VMWare Fusion/Workstation, Visual Studio, IntelliJ, PyCharm, WebStorm, Photoshop, iDraw</w:t>
-      </w:r>
-    </w:p>
-    <w:p>
-      <w:pPr>
-        <w:pStyle w:val="Compact"/>
-        <w:numPr>
-          <w:numId w:val="4"/>
-          <w:ilvl w:val="0"/>
-        </w:numPr>
-      </w:pPr>
-      <w:r>
-        <w:t xml:space="preserve">Linux Server configuration: Nginx, Apache, Gunicorn, Supervisord, Upstart, iptables, sendmail, cron</w:t>
-      </w:r>
-    </w:p>
-    <w:bookmarkStart w:id="28" w:name="experience"/>
+    <w:bookmarkStart w:id="29" w:name="experience"/>
     <w:p>
       <w:pPr>
         <w:pStyle w:val="Heading2"/>
@@ -397,24 +434,24 @@
         <w:t xml:space="preserve">Experience</w:t>
       </w:r>
     </w:p>
-    <w:bookmarkEnd w:id="28"/>
-    <w:bookmarkStart w:id="29" w:name="spiderlogic"/>
+    <w:bookmarkEnd w:id="29"/>
+    <w:bookmarkStart w:id="30" w:name="mandiantfireeye"/>
     <w:p>
       <w:pPr>
         <w:pStyle w:val="Heading3"/>
       </w:pPr>
       <w:r>
-        <w:t xml:space="preserve">SpiderLogic</w:t>
-      </w:r>
-    </w:p>
-    <w:bookmarkEnd w:id="29"/>
-    <w:bookmarkStart w:id="30" w:name="software-consultant-march-2011---present"/>
+        <w:t xml:space="preserve">Mandiant/FireEye</w:t>
+      </w:r>
+    </w:p>
+    <w:bookmarkEnd w:id="30"/>
+    <w:bookmarkStart w:id="31" w:name="senior-software-engineer-april-2015---present"/>
     <w:p>
       <w:pPr>
         <w:pStyle w:val="Heading4"/>
       </w:pPr>
       <w:r>
-        <w:t xml:space="preserve">Software Consultant,</w:t>
+        <w:t xml:space="preserve">Senior Software Engineer,</w:t>
       </w:r>
       <w:r>
         <w:t xml:space="preserve"> </w:t>
@@ -423,17 +460,7 @@
         <w:rPr>
           <w:i/>
         </w:rPr>
-        <w:t xml:space="preserve">March 2011 - Present</w:t>
-      </w:r>
-    </w:p>
-    <w:bookmarkEnd w:id="30"/>
-    <w:bookmarkStart w:id="31" w:name="client-wisconsin-lawyers-mutual-insurance-company-2013-2015"/>
-    <w:p>
-      <w:pPr>
-        <w:pStyle w:val="Heading5"/>
-      </w:pPr>
-      <w:r>
-        <w:t xml:space="preserve">Client: Wisconsin Lawyers Mutual Insurance Company, 2013-2015</w:t>
+        <w:t xml:space="preserve">April 2015 - Present</w:t>
       </w:r>
     </w:p>
     <w:bookmarkEnd w:id="31"/>
@@ -455,7 +482,7 @@
         <w:t xml:space="preserve"> </w:t>
       </w:r>
       <w:r>
-        <w:t xml:space="preserve">Node.js, Express.js, AngularJS, MongoDB, Java, SOAP, Oracle, Linux</w:t>
+        <w:t xml:space="preserve">Python, C, ctypes, redis, Node.js, Mac, Linux, Windows</w:t>
       </w:r>
     </w:p>
     <w:p>
@@ -467,7 +494,7 @@
         </w:numPr>
       </w:pPr>
       <w:r>
-        <w:t xml:space="preserve">Lead a small team to create a web portal for a legacy enterprise Java policy administration system. This allows clients to pay premiums and renew their policies via the web (previously a paper transaction).</w:t>
+        <w:t xml:space="preserve">Wrote host-side (agent) and server-side software for Incident Response investigations.</w:t>
       </w:r>
     </w:p>
     <w:p>
@@ -479,7 +506,7 @@
         </w:numPr>
       </w:pPr>
       <w:r>
-        <w:t xml:space="preserve">The front-end was implemented as a Single-Page App (with AngularJS, and Bootstrap).</w:t>
+        <w:t xml:space="preserve">Software automates various Incident Response scans, and provides consultants with powerful investigative capabilities.</w:t>
       </w:r>
     </w:p>
     <w:p>
@@ -491,48 +518,113 @@
         </w:numPr>
       </w:pPr>
       <w:r>
-        <w:t xml:space="preserve">Backing the front-end was a "smart proxy" (written in Node.js, Express.js, and MongoDB) which presented the front-end with a nice RESTful API, and which abstracted away the dirty details of making all kinds of complex SOAP calls to the legacy Java system.</w:t>
-      </w:r>
-    </w:p>
-    <w:p>
-      <w:pPr>
-        <w:pStyle w:val="Compact"/>
-        <w:numPr>
-          <w:numId w:val="6"/>
-          <w:ilvl w:val="0"/>
-        </w:numPr>
-      </w:pPr>
-      <w:r>
-        <w:t xml:space="preserve">I built the smart proxy into the design not only to make the front-end simpler, but also because the client was considering moving away from their legacy Java policy administration system, and the smart proxy would allow them to more easily replace it with minimal impact to the web portal codebase.</w:t>
-      </w:r>
-    </w:p>
-    <w:p>
-      <w:pPr>
-        <w:pStyle w:val="Compact"/>
-        <w:numPr>
-          <w:numId w:val="6"/>
-          <w:ilvl w:val="0"/>
-        </w:numPr>
-      </w:pPr>
-      <w:r>
-        <w:t xml:space="preserve">Wrote integration tests in Python which validated that the legacy Java service layer was behaving as expected.</w:t>
-      </w:r>
-    </w:p>
-    <w:bookmarkStart w:id="32" w:name="client-hewins-financial-2013-2015"/>
+        <w:t xml:space="preserve">Here are a few of my personal accomplishments on the project:</w:t>
+      </w:r>
+    </w:p>
+    <w:p>
+      <w:pPr>
+        <w:pStyle w:val="Compact"/>
+        <w:numPr>
+          <w:numId w:val="7"/>
+          <w:ilvl w:val="1"/>
+        </w:numPr>
+      </w:pPr>
+      <w:r>
+        <w:t xml:space="preserve">I spearheaded the expansion of the our agent from Windows to both the Mac and Linux platforms.</w:t>
+      </w:r>
+    </w:p>
+    <w:p>
+      <w:pPr>
+        <w:pStyle w:val="Compact"/>
+        <w:numPr>
+          <w:numId w:val="7"/>
+          <w:ilvl w:val="1"/>
+        </w:numPr>
+      </w:pPr>
+      <w:r>
+        <w:t xml:space="preserve">I designed and implemented the code signing system for our job system.</w:t>
+      </w:r>
+    </w:p>
+    <w:p>
+      <w:pPr>
+        <w:pStyle w:val="Compact"/>
+        <w:numPr>
+          <w:numId w:val="7"/>
+          <w:ilvl w:val="1"/>
+        </w:numPr>
+      </w:pPr>
+      <w:r>
+        <w:t xml:space="preserve">I designed and implemented various mechanisms for improving connectivity robustness, such as methods for getting through Deep-Packet Inspecting Firewalls.</w:t>
+      </w:r>
+    </w:p>
+    <w:p>
+      <w:pPr>
+        <w:pStyle w:val="Compact"/>
+        <w:numPr>
+          <w:numId w:val="7"/>
+          <w:ilvl w:val="1"/>
+        </w:numPr>
+      </w:pPr>
+      <w:r>
+        <w:t xml:space="preserve">I made many significate performance improvements to the system.</w:t>
+      </w:r>
+    </w:p>
+    <w:p>
+      <w:pPr>
+        <w:pStyle w:val="Compact"/>
+        <w:numPr>
+          <w:numId w:val="7"/>
+          <w:ilvl w:val="1"/>
+        </w:numPr>
+      </w:pPr>
+      <w:r>
+        <w:t xml:space="preserve">I came up with innovative networking solutions to strict customer requirements, and communicated those solutions to high-value customers.</w:t>
+      </w:r>
+    </w:p>
+    <w:bookmarkStart w:id="32" w:name="spiderlogic"/>
+    <w:p>
+      <w:pPr>
+        <w:pStyle w:val="Heading3"/>
+      </w:pPr>
+      <w:r>
+        <w:t xml:space="preserve">SpiderLogic</w:t>
+      </w:r>
+    </w:p>
+    <w:bookmarkEnd w:id="32"/>
+    <w:bookmarkStart w:id="33" w:name="software-consultant-march-2011---april-2015"/>
+    <w:p>
+      <w:pPr>
+        <w:pStyle w:val="Heading4"/>
+      </w:pPr>
+      <w:r>
+        <w:t xml:space="preserve">Software Consultant,</w:t>
+      </w:r>
+      <w:r>
+        <w:t xml:space="preserve"> </w:t>
+      </w:r>
+      <w:r>
+        <w:rPr>
+          <w:i/>
+        </w:rPr>
+        <w:t xml:space="preserve">March 2011 - April 2015</w:t>
+      </w:r>
+    </w:p>
+    <w:bookmarkEnd w:id="33"/>
+    <w:bookmarkStart w:id="34" w:name="client-wisconsin-lawyers-mutual-insurance-company-2013-2015"/>
     <w:p>
       <w:pPr>
         <w:pStyle w:val="Heading5"/>
       </w:pPr>
       <w:r>
-        <w:t xml:space="preserve">Client: Hewins Financial, 2013-2015</w:t>
-      </w:r>
-    </w:p>
-    <w:bookmarkEnd w:id="32"/>
-    <w:p>
-      <w:pPr>
-        <w:pStyle w:val="Compact"/>
-        <w:numPr>
-          <w:numId w:val="7"/>
+        <w:t xml:space="preserve">Client: Wisconsin Lawyers Mutual Insurance Company, 2013-2015</w:t>
+      </w:r>
+    </w:p>
+    <w:bookmarkEnd w:id="34"/>
+    <w:p>
+      <w:pPr>
+        <w:pStyle w:val="Compact"/>
+        <w:numPr>
+          <w:numId w:val="8"/>
           <w:ilvl w:val="0"/>
         </w:numPr>
       </w:pPr>
@@ -546,60 +638,84 @@
         <w:t xml:space="preserve"> </w:t>
       </w:r>
       <w:r>
-        <w:t xml:space="preserve">Java EE, Google Web Toolkit, MySQL, Linux, Python, ZeroMQ</w:t>
-      </w:r>
-    </w:p>
-    <w:p>
-      <w:pPr>
-        <w:pStyle w:val="Compact"/>
-        <w:numPr>
-          <w:numId w:val="7"/>
-          <w:ilvl w:val="0"/>
-        </w:numPr>
-      </w:pPr>
-      <w:r>
-        <w:t xml:space="preserve">Created a web app which enables financial advisors to rapidly model their clients' financial outlook and walk them through various financial scenarios.</w:t>
-      </w:r>
-    </w:p>
-    <w:p>
-      <w:pPr>
-        <w:pStyle w:val="Compact"/>
-        <w:numPr>
-          <w:numId w:val="7"/>
-          <w:ilvl w:val="0"/>
-        </w:numPr>
-      </w:pPr>
-      <w:r>
-        <w:t xml:space="preserve">Created an offline version of the app by wrapping the server software in a Virtual Machine</w:t>
-      </w:r>
-    </w:p>
-    <w:p>
-      <w:pPr>
-        <w:pStyle w:val="Compact"/>
-        <w:numPr>
-          <w:numId w:val="7"/>
-          <w:ilvl w:val="0"/>
-        </w:numPr>
-      </w:pPr>
-      <w:r>
-        <w:t xml:space="preserve">For the offline version of the app, I wrote a protection layer in Python (web app and daemon) which required users to log in, and periodically would check with the server that they still are authorized to use the app. If a user was no longer authorized (or the protection layer was unable to contact the validation server in a given time period), then the protection layer would disable the app. This protection layer used ZeroMQ to communicate between its subprocesses.</w:t>
-      </w:r>
-    </w:p>
-    <w:bookmarkStart w:id="33" w:name="client-myhealthdirect-2012-2013"/>
+        <w:t xml:space="preserve">Node.js, Express.js, AngularJS, MongoDB, Java, SOAP, Oracle, Linux</w:t>
+      </w:r>
+    </w:p>
+    <w:p>
+      <w:pPr>
+        <w:pStyle w:val="Compact"/>
+        <w:numPr>
+          <w:numId w:val="8"/>
+          <w:ilvl w:val="0"/>
+        </w:numPr>
+      </w:pPr>
+      <w:r>
+        <w:t xml:space="preserve">Lead a small team to create a web portal for a legacy enterprise Java policy administration system. This allows clients to pay premiums and renew their policies via the web (previously a paper transaction).</w:t>
+      </w:r>
+    </w:p>
+    <w:p>
+      <w:pPr>
+        <w:pStyle w:val="Compact"/>
+        <w:numPr>
+          <w:numId w:val="8"/>
+          <w:ilvl w:val="0"/>
+        </w:numPr>
+      </w:pPr>
+      <w:r>
+        <w:t xml:space="preserve">The front-end was implemented as a Single-Page App (with AngularJS, and Bootstrap).</w:t>
+      </w:r>
+    </w:p>
+    <w:p>
+      <w:pPr>
+        <w:pStyle w:val="Compact"/>
+        <w:numPr>
+          <w:numId w:val="8"/>
+          <w:ilvl w:val="0"/>
+        </w:numPr>
+      </w:pPr>
+      <w:r>
+        <w:t xml:space="preserve">Backing the front-end was a "smart proxy" (written in Node.js, Express.js, and MongoDB) which presented the front-end with a nice RESTful API, and which abstracted away the dirty details of making all kinds of complex SOAP calls to the legacy Java system.</w:t>
+      </w:r>
+    </w:p>
+    <w:p>
+      <w:pPr>
+        <w:pStyle w:val="Compact"/>
+        <w:numPr>
+          <w:numId w:val="8"/>
+          <w:ilvl w:val="0"/>
+        </w:numPr>
+      </w:pPr>
+      <w:r>
+        <w:t xml:space="preserve">I built the smart proxy into the design not only to make the front-end simpler, but also because the client was considering moving away from their legacy Java policy administration system, and the smart proxy would allow them to more easily replace it with minimal impact to the web portal codebase.</w:t>
+      </w:r>
+    </w:p>
+    <w:p>
+      <w:pPr>
+        <w:pStyle w:val="Compact"/>
+        <w:numPr>
+          <w:numId w:val="8"/>
+          <w:ilvl w:val="0"/>
+        </w:numPr>
+      </w:pPr>
+      <w:r>
+        <w:t xml:space="preserve">Wrote integration tests in Python which validated that the legacy Java service layer was behaving as expected.</w:t>
+      </w:r>
+    </w:p>
+    <w:bookmarkStart w:id="35" w:name="client-hewins-financial-2013-2015"/>
     <w:p>
       <w:pPr>
         <w:pStyle w:val="Heading5"/>
       </w:pPr>
       <w:r>
-        <w:t xml:space="preserve">Client: MyHealthDirect, 2012-2013</w:t>
-      </w:r>
-    </w:p>
-    <w:bookmarkEnd w:id="33"/>
-    <w:p>
-      <w:pPr>
-        <w:pStyle w:val="Compact"/>
-        <w:numPr>
-          <w:numId w:val="8"/>
+        <w:t xml:space="preserve">Client: Hewins Financial, 2013-2015</w:t>
+      </w:r>
+    </w:p>
+    <w:bookmarkEnd w:id="35"/>
+    <w:p>
+      <w:pPr>
+        <w:pStyle w:val="Compact"/>
+        <w:numPr>
+          <w:numId w:val="9"/>
           <w:ilvl w:val="0"/>
         </w:numPr>
       </w:pPr>
@@ -613,60 +729,60 @@
         <w:t xml:space="preserve"> </w:t>
       </w:r>
       <w:r>
-        <w:t xml:space="preserve">C# .NET, ASP MVC4 .NET, Spring, NHibernate, MS SQL, Objective-C</w:t>
-      </w:r>
-    </w:p>
-    <w:p>
-      <w:pPr>
-        <w:pStyle w:val="Compact"/>
-        <w:numPr>
-          <w:numId w:val="8"/>
-          <w:ilvl w:val="0"/>
-        </w:numPr>
-      </w:pPr>
-      <w:r>
-        <w:t xml:space="preserve">Wrote Medical scheduling web app and iPad app</w:t>
-      </w:r>
-    </w:p>
-    <w:p>
-      <w:pPr>
-        <w:pStyle w:val="Compact"/>
-        <w:numPr>
-          <w:numId w:val="8"/>
-          <w:ilvl w:val="0"/>
-        </w:numPr>
-      </w:pPr>
-      <w:r>
-        <w:t xml:space="preserve">Use Python to write an ETL tool to transform client-provided data files into a format our database could handle. It allowed us to write mapping files which specified how to map columns and transform data.</w:t>
-      </w:r>
-    </w:p>
-    <w:p>
-      <w:pPr>
-        <w:pStyle w:val="Compact"/>
-        <w:numPr>
-          <w:numId w:val="8"/>
-          <w:ilvl w:val="0"/>
-        </w:numPr>
-      </w:pPr>
-      <w:r>
-        <w:t xml:space="preserve">Helped maintain large enterprise API and web app</w:t>
-      </w:r>
-    </w:p>
-    <w:bookmarkStart w:id="34" w:name="client-wipfli-internal-development-2012"/>
+        <w:t xml:space="preserve">Java EE, Google Web Toolkit, MySQL, Linux, Python, ZeroMQ</w:t>
+      </w:r>
+    </w:p>
+    <w:p>
+      <w:pPr>
+        <w:pStyle w:val="Compact"/>
+        <w:numPr>
+          <w:numId w:val="9"/>
+          <w:ilvl w:val="0"/>
+        </w:numPr>
+      </w:pPr>
+      <w:r>
+        <w:t xml:space="preserve">Created a web app which enables financial advisors to rapidly model their clients' financial outlook and walk them through various financial scenarios.</w:t>
+      </w:r>
+    </w:p>
+    <w:p>
+      <w:pPr>
+        <w:pStyle w:val="Compact"/>
+        <w:numPr>
+          <w:numId w:val="9"/>
+          <w:ilvl w:val="0"/>
+        </w:numPr>
+      </w:pPr>
+      <w:r>
+        <w:t xml:space="preserve">Created an offline version of the app by wrapping the server software in a Virtual Machine.</w:t>
+      </w:r>
+    </w:p>
+    <w:p>
+      <w:pPr>
+        <w:pStyle w:val="Compact"/>
+        <w:numPr>
+          <w:numId w:val="9"/>
+          <w:ilvl w:val="0"/>
+        </w:numPr>
+      </w:pPr>
+      <w:r>
+        <w:t xml:space="preserve">For the offline version of the app, I wrote a protection layer in Python (web app and daemon) which required users to log in, and periodically would check with the server that they still are authorized to use the app. If a user was no longer authorized (or the protection layer was unable to contact the validation server in a given time period), then the protection layer would disable the app. This protection layer used ZeroMQ to communicate between its subprocesses.</w:t>
+      </w:r>
+    </w:p>
+    <w:bookmarkStart w:id="36" w:name="client-myhealthdirect-2012-2013"/>
     <w:p>
       <w:pPr>
         <w:pStyle w:val="Heading5"/>
       </w:pPr>
       <w:r>
-        <w:t xml:space="preserve">Client: Wipfli (Internal Development), 2012</w:t>
-      </w:r>
-    </w:p>
-    <w:bookmarkEnd w:id="34"/>
-    <w:p>
-      <w:pPr>
-        <w:pStyle w:val="Compact"/>
-        <w:numPr>
-          <w:numId w:val="9"/>
+        <w:t xml:space="preserve">Client: MyHealthDirect, 2012-2013</w:t>
+      </w:r>
+    </w:p>
+    <w:bookmarkEnd w:id="36"/>
+    <w:p>
+      <w:pPr>
+        <w:pStyle w:val="Compact"/>
+        <w:numPr>
+          <w:numId w:val="10"/>
           <w:ilvl w:val="0"/>
         </w:numPr>
       </w:pPr>
@@ -680,36 +796,60 @@
         <w:t xml:space="preserve"> </w:t>
       </w:r>
       <w:r>
-        <w:t xml:space="preserve">Objective-C</w:t>
-      </w:r>
-    </w:p>
-    <w:p>
-      <w:pPr>
-        <w:pStyle w:val="Compact"/>
-        <w:numPr>
-          <w:numId w:val="9"/>
-          <w:ilvl w:val="0"/>
-        </w:numPr>
-      </w:pPr>
-      <w:r>
-        <w:t xml:space="preserve">Wrote insurance risk analysis iPad app which allows risk prevention field workers to survey insured properties, take pictures and record notes of potential liabilities, and submit their reports to the back office.</w:t>
-      </w:r>
-    </w:p>
-    <w:bookmarkStart w:id="35" w:name="client-sozo-group-wipfli-joint-venture-2012"/>
+        <w:t xml:space="preserve">C# .NET, ASP MVC4 .NET, Spring, NHibernate, MS SQL, Objective-C</w:t>
+      </w:r>
+    </w:p>
+    <w:p>
+      <w:pPr>
+        <w:pStyle w:val="Compact"/>
+        <w:numPr>
+          <w:numId w:val="10"/>
+          <w:ilvl w:val="0"/>
+        </w:numPr>
+      </w:pPr>
+      <w:r>
+        <w:t xml:space="preserve">Wrote Medical scheduling web app and iPad app.</w:t>
+      </w:r>
+    </w:p>
+    <w:p>
+      <w:pPr>
+        <w:pStyle w:val="Compact"/>
+        <w:numPr>
+          <w:numId w:val="10"/>
+          <w:ilvl w:val="0"/>
+        </w:numPr>
+      </w:pPr>
+      <w:r>
+        <w:t xml:space="preserve">Use Python to write an ETL tool to transform client-provided data files into a format our database could handle. It allowed us to write mapping files which specified how to map columns and transform data.</w:t>
+      </w:r>
+    </w:p>
+    <w:p>
+      <w:pPr>
+        <w:pStyle w:val="Compact"/>
+        <w:numPr>
+          <w:numId w:val="10"/>
+          <w:ilvl w:val="0"/>
+        </w:numPr>
+      </w:pPr>
+      <w:r>
+        <w:t xml:space="preserve">Helped maintain large enterprise API and web app.</w:t>
+      </w:r>
+    </w:p>
+    <w:bookmarkStart w:id="37" w:name="client-wipfli-internal-development-2012"/>
     <w:p>
       <w:pPr>
         <w:pStyle w:val="Heading5"/>
       </w:pPr>
       <w:r>
-        <w:t xml:space="preserve">Client: SoZo Group, Wipfli (Joint Venture), 2012</w:t>
-      </w:r>
-    </w:p>
-    <w:bookmarkEnd w:id="35"/>
-    <w:p>
-      <w:pPr>
-        <w:pStyle w:val="Compact"/>
-        <w:numPr>
-          <w:numId w:val="10"/>
+        <w:t xml:space="preserve">Client: Wipfli (Internal Development), 2012</w:t>
+      </w:r>
+    </w:p>
+    <w:bookmarkEnd w:id="37"/>
+    <w:p>
+      <w:pPr>
+        <w:pStyle w:val="Compact"/>
+        <w:numPr>
+          <w:numId w:val="11"/>
           <w:ilvl w:val="0"/>
         </w:numPr>
       </w:pPr>
@@ -723,6 +863,49 @@
         <w:t xml:space="preserve"> </w:t>
       </w:r>
       <w:r>
+        <w:t xml:space="preserve">Objective-C</w:t>
+      </w:r>
+    </w:p>
+    <w:p>
+      <w:pPr>
+        <w:pStyle w:val="Compact"/>
+        <w:numPr>
+          <w:numId w:val="11"/>
+          <w:ilvl w:val="0"/>
+        </w:numPr>
+      </w:pPr>
+      <w:r>
+        <w:t xml:space="preserve">Wrote insurance risk analysis iPad app which allows risk prevention field workers to survey insured properties, take pictures and record notes of potential liabilities, and submit their reports to the back office.</w:t>
+      </w:r>
+    </w:p>
+    <w:bookmarkStart w:id="38" w:name="client-sozo-group-wipfli-joint-venture-2012"/>
+    <w:p>
+      <w:pPr>
+        <w:pStyle w:val="Heading5"/>
+      </w:pPr>
+      <w:r>
+        <w:t xml:space="preserve">Client: SoZo Group, Wipfli (Joint Venture), 2012</w:t>
+      </w:r>
+    </w:p>
+    <w:bookmarkEnd w:id="38"/>
+    <w:p>
+      <w:pPr>
+        <w:pStyle w:val="Compact"/>
+        <w:numPr>
+          <w:numId w:val="12"/>
+          <w:ilvl w:val="0"/>
+        </w:numPr>
+      </w:pPr>
+      <w:r>
+        <w:rPr>
+          <w:i/>
+        </w:rPr>
+        <w:t xml:space="preserve">Technologies:</w:t>
+      </w:r>
+      <w:r>
+        <w:t xml:space="preserve"> </w:t>
+      </w:r>
+      <w:r>
         <w:t xml:space="preserve">Javascript, HTML5, CSS3, Joomla CMS, PHP, Linux</w:t>
       </w:r>
     </w:p>
@@ -730,7 +913,7 @@
       <w:pPr>
         <w:pStyle w:val="Compact"/>
         <w:numPr>
-          <w:numId w:val="10"/>
+          <w:numId w:val="12"/>
           <w:ilvl w:val="0"/>
         </w:numPr>
       </w:pPr>
@@ -738,417 +921,619 @@
         <w:t xml:space="preserve">Created web informational portal to provide help to Chinese companies looking to move operations to the US.</w:t>
       </w:r>
     </w:p>
-    <w:p>
-      <w:pPr>
-        <w:pStyle w:val="Compact"/>
-        <w:numPr>
-          <w:numId w:val="10"/>
-          <w:ilvl w:val="0"/>
-        </w:numPr>
-      </w:pPr>
-      <w:r>
-        <w:t xml:space="preserve">Website:</w:t>
+    <w:bookmarkStart w:id="39" w:name="client-scenarionow-2011-2012"/>
+    <w:p>
+      <w:pPr>
+        <w:pStyle w:val="Heading5"/>
+      </w:pPr>
+      <w:r>
+        <w:t xml:space="preserve">Client: ScenarioNow, 2011-2012</w:t>
+      </w:r>
+    </w:p>
+    <w:bookmarkEnd w:id="39"/>
+    <w:p>
+      <w:pPr>
+        <w:pStyle w:val="Compact"/>
+        <w:numPr>
+          <w:numId w:val="13"/>
+          <w:ilvl w:val="0"/>
+        </w:numPr>
+      </w:pPr>
+      <w:r>
+        <w:rPr>
+          <w:i/>
+        </w:rPr>
+        <w:t xml:space="preserve">Technologies:</w:t>
       </w:r>
       <w:r>
         <w:t xml:space="preserve"> </w:t>
       </w:r>
-      <w:hyperlink r:id="rId36">
+      <w:r>
+        <w:t xml:space="preserve">Java EE, Google Web Toolkit, MySQL, Linux</w:t>
+      </w:r>
+    </w:p>
+    <w:p>
+      <w:pPr>
+        <w:pStyle w:val="Compact"/>
+        <w:numPr>
+          <w:numId w:val="13"/>
+          <w:ilvl w:val="0"/>
+        </w:numPr>
+      </w:pPr>
+      <w:r>
+        <w:t xml:space="preserve">Wrote financial modeling software for financial advisors.</w:t>
+      </w:r>
+    </w:p>
+    <w:bookmarkStart w:id="40" w:name="client-church-mutual-insurance-company-2011"/>
+    <w:p>
+      <w:pPr>
+        <w:pStyle w:val="Heading5"/>
+      </w:pPr>
+      <w:r>
+        <w:t xml:space="preserve">Client: Church Mutual Insurance Company, 2011</w:t>
+      </w:r>
+    </w:p>
+    <w:bookmarkEnd w:id="40"/>
+    <w:p>
+      <w:pPr>
+        <w:pStyle w:val="Compact"/>
+        <w:numPr>
+          <w:numId w:val="14"/>
+          <w:ilvl w:val="0"/>
+        </w:numPr>
+      </w:pPr>
+      <w:r>
+        <w:rPr>
+          <w:i/>
+        </w:rPr>
+        <w:t xml:space="preserve">Technologies:</w:t>
+      </w:r>
+      <w:r>
+        <w:t xml:space="preserve"> </w:t>
+      </w:r>
+      <w:r>
+        <w:t xml:space="preserve">Java EE, Spring, Hibernate, JSF, IBM DB2</w:t>
+      </w:r>
+    </w:p>
+    <w:p>
+      <w:pPr>
+        <w:pStyle w:val="Compact"/>
+        <w:numPr>
+          <w:numId w:val="14"/>
+          <w:ilvl w:val="0"/>
+        </w:numPr>
+      </w:pPr>
+      <w:r>
+        <w:t xml:space="preserve">Wrote Java EE application to manage actuarial statistics for Insurance Rating Software.</w:t>
+      </w:r>
+    </w:p>
+    <w:bookmarkStart w:id="41" w:name="astronautics-corporation-of-america"/>
+    <w:p>
+      <w:pPr>
+        <w:pStyle w:val="Heading3"/>
+      </w:pPr>
+      <w:r>
+        <w:t xml:space="preserve">Astronautics Corporation of America</w:t>
+      </w:r>
+    </w:p>
+    <w:bookmarkEnd w:id="41"/>
+    <w:bookmarkStart w:id="42" w:name="software-engineer-june-2008---march-2011"/>
+    <w:p>
+      <w:pPr>
+        <w:pStyle w:val="Heading4"/>
+      </w:pPr>
+      <w:r>
+        <w:t xml:space="preserve">Software Engineer,</w:t>
+      </w:r>
+      <w:r>
+        <w:t xml:space="preserve"> </w:t>
+      </w:r>
+      <w:r>
+        <w:rPr>
+          <w:i/>
+        </w:rPr>
+        <w:t xml:space="preserve">June 2008 - March 2011</w:t>
+      </w:r>
+    </w:p>
+    <w:bookmarkEnd w:id="42"/>
+    <w:p>
+      <w:pPr>
+        <w:pStyle w:val="Compact"/>
+        <w:numPr>
+          <w:numId w:val="15"/>
+          <w:ilvl w:val="0"/>
+        </w:numPr>
+      </w:pPr>
+      <w:r>
+        <w:t xml:space="preserve">Wrote software in the C programming language for the Airbus A400M Network Server System (NSS).</w:t>
+      </w:r>
+    </w:p>
+    <w:p>
+      <w:pPr>
+        <w:pStyle w:val="Compact"/>
+        <w:numPr>
+          <w:numId w:val="15"/>
+          <w:ilvl w:val="0"/>
+        </w:numPr>
+      </w:pPr>
+      <w:r>
+        <w:t xml:space="preserve">Developed several APIs based on requirements which I gathered from multiple teams.</w:t>
+      </w:r>
+    </w:p>
+    <w:p>
+      <w:pPr>
+        <w:pStyle w:val="Compact"/>
+        <w:numPr>
+          <w:numId w:val="15"/>
+          <w:ilvl w:val="0"/>
+        </w:numPr>
+      </w:pPr>
+      <w:r>
+        <w:t xml:space="preserve">Developed company-wide Python coding standard and gave training presentations on Python.</w:t>
+      </w:r>
+    </w:p>
+    <w:p>
+      <w:pPr>
+        <w:pStyle w:val="Compact"/>
+        <w:numPr>
+          <w:numId w:val="15"/>
+          <w:ilvl w:val="0"/>
+        </w:numPr>
+      </w:pPr>
+      <w:r>
+        <w:t xml:space="preserve">Wrote a hardware emulator in Python for use in our labs. It communicated via RS-232, and allowed us to mock out this particular hardware device. It also allowed us to set various states on this hardware device to ensure other systems behaved correctly.</w:t>
+      </w:r>
+    </w:p>
+    <w:p>
+      <w:pPr>
+        <w:pStyle w:val="Compact"/>
+        <w:numPr>
+          <w:numId w:val="15"/>
+          <w:ilvl w:val="0"/>
+        </w:numPr>
+      </w:pPr>
+      <w:r>
+        <w:t xml:space="preserve">Wrote various integration tests in Python.</w:t>
+      </w:r>
+    </w:p>
+    <w:p>
+      <w:pPr>
+        <w:pStyle w:val="Compact"/>
+        <w:numPr>
+          <w:numId w:val="15"/>
+          <w:ilvl w:val="0"/>
+        </w:numPr>
+      </w:pPr>
+      <w:r>
+        <w:t xml:space="preserve">Wrote Software design documents which used UML diagrams to communicate software module design and interactions.</w:t>
+      </w:r>
+    </w:p>
+    <w:p>
+      <w:pPr>
+        <w:pStyle w:val="Compact"/>
+        <w:numPr>
+          <w:numId w:val="15"/>
+          <w:ilvl w:val="0"/>
+        </w:numPr>
+      </w:pPr>
+      <w:r>
+        <w:t xml:space="preserve">Authored the Software Requirements Document for one of the components for the NSS in IBM Rational Doors (requirements tracking software).</w:t>
+      </w:r>
+    </w:p>
+    <w:p>
+      <w:pPr>
+        <w:pStyle w:val="Compact"/>
+        <w:numPr>
+          <w:numId w:val="15"/>
+          <w:ilvl w:val="0"/>
+        </w:numPr>
+      </w:pPr>
+      <w:r>
+        <w:t xml:space="preserve">Wrote Test Cases, Test Procedures, and Test Applications (in C and Python) to verify requirements.</w:t>
+      </w:r>
+    </w:p>
+    <w:p>
+      <w:pPr>
+        <w:pStyle w:val="Compact"/>
+        <w:numPr>
+          <w:numId w:val="15"/>
+          <w:ilvl w:val="0"/>
+        </w:numPr>
+      </w:pPr>
+      <w:r>
+        <w:t xml:space="preserve">Followed DO-178B for process flow, requirements, testing, implementation, etc.</w:t>
+      </w:r>
+    </w:p>
+    <w:bookmarkStart w:id="43" w:name="hitcents"/>
+    <w:p>
+      <w:pPr>
+        <w:pStyle w:val="Heading3"/>
+      </w:pPr>
+      <w:r>
+        <w:t xml:space="preserve">Hitcents</w:t>
+      </w:r>
+    </w:p>
+    <w:bookmarkEnd w:id="43"/>
+    <w:bookmarkStart w:id="44" w:name="software-engineer-august-2006---may-2008"/>
+    <w:p>
+      <w:pPr>
+        <w:pStyle w:val="Heading4"/>
+      </w:pPr>
+      <w:r>
+        <w:t xml:space="preserve">Software Engineer,</w:t>
+      </w:r>
+      <w:r>
+        <w:t xml:space="preserve"> </w:t>
+      </w:r>
+      <w:r>
+        <w:rPr>
+          <w:i/>
+        </w:rPr>
+        <w:t xml:space="preserve">August 2006 - May 2008</w:t>
+      </w:r>
+    </w:p>
+    <w:bookmarkEnd w:id="44"/>
+    <w:p>
+      <w:pPr>
+        <w:pStyle w:val="Compact"/>
+        <w:numPr>
+          <w:numId w:val="16"/>
+          <w:ilvl w:val="0"/>
+        </w:numPr>
+      </w:pPr>
+      <w:r>
+        <w:t xml:space="preserve">Developing an Enterprise Resource Planning (ERP) system.</w:t>
+      </w:r>
+    </w:p>
+    <w:p>
+      <w:pPr>
+        <w:pStyle w:val="Compact"/>
+        <w:numPr>
+          <w:numId w:val="16"/>
+          <w:ilvl w:val="0"/>
+        </w:numPr>
+      </w:pPr>
+      <w:r>
+        <w:t xml:space="preserve">Desktop front-end to ERP in C# .NET/XAML/WPF</w:t>
+      </w:r>
+    </w:p>
+    <w:p>
+      <w:pPr>
+        <w:pStyle w:val="Compact"/>
+        <w:numPr>
+          <w:numId w:val="16"/>
+          <w:ilvl w:val="0"/>
+        </w:numPr>
+      </w:pPr>
+      <w:r>
+        <w:t xml:space="preserve">Integrated Microsoft Office with ERP system.</w:t>
+      </w:r>
+    </w:p>
+    <w:p>
+      <w:pPr>
+        <w:pStyle w:val="Compact"/>
+        <w:numPr>
+          <w:numId w:val="16"/>
+          <w:ilvl w:val="0"/>
+        </w:numPr>
+      </w:pPr>
+      <w:r>
+        <w:t xml:space="preserve">Used Python to write socket-level communication system for both the server-side and front-end of ERP to provide push notifications to our desktop client (as well as receive messages pushed to the server from the client).</w:t>
+      </w:r>
+    </w:p>
+    <w:p>
+      <w:pPr>
+        <w:pStyle w:val="Compact"/>
+        <w:numPr>
+          <w:numId w:val="16"/>
+          <w:ilvl w:val="0"/>
+        </w:numPr>
+      </w:pPr>
+      <w:r>
+        <w:t xml:space="preserve">Wrote web software for ERP system using Perl, Javascript, CSS, and HTML.</w:t>
+      </w:r>
+    </w:p>
+    <w:p>
+      <w:pPr>
+        <w:pStyle w:val="Compact"/>
+        <w:numPr>
+          <w:numId w:val="16"/>
+          <w:ilvl w:val="0"/>
+        </w:numPr>
+      </w:pPr>
+      <w:r>
+        <w:t xml:space="preserve">Developed access control software that uses Radio Frequency Identification (RFID).</w:t>
+      </w:r>
+    </w:p>
+    <w:p>
+      <w:pPr>
+        <w:pStyle w:val="Compact"/>
+        <w:numPr>
+          <w:numId w:val="16"/>
+          <w:ilvl w:val="0"/>
+        </w:numPr>
+      </w:pPr>
+      <w:r>
+        <w:t xml:space="preserve">Certified RFID specialist at Hitcents.</w:t>
+      </w:r>
+    </w:p>
+    <w:bookmarkStart w:id="45" w:name="teksouth"/>
+    <w:p>
+      <w:pPr>
+        <w:pStyle w:val="Heading3"/>
+      </w:pPr>
+      <w:r>
+        <w:t xml:space="preserve">Teksouth</w:t>
+      </w:r>
+    </w:p>
+    <w:bookmarkEnd w:id="45"/>
+    <w:bookmarkStart w:id="46" w:name="programming-summer-intern-may-2005---august-2005"/>
+    <w:p>
+      <w:pPr>
+        <w:pStyle w:val="Heading4"/>
+      </w:pPr>
+      <w:r>
+        <w:t xml:space="preserve">Programming Summer Intern,</w:t>
+      </w:r>
+      <w:r>
+        <w:t xml:space="preserve"> </w:t>
+      </w:r>
+      <w:r>
+        <w:rPr>
+          <w:i/>
+        </w:rPr>
+        <w:t xml:space="preserve">May 2005 - August 2005</w:t>
+      </w:r>
+    </w:p>
+    <w:bookmarkEnd w:id="46"/>
+    <w:p>
+      <w:pPr>
+        <w:pStyle w:val="Compact"/>
+        <w:numPr>
+          <w:numId w:val="17"/>
+          <w:ilvl w:val="0"/>
+        </w:numPr>
+      </w:pPr>
+      <w:r>
+        <w:t xml:space="preserve">Wrote a program that controlled the magnetic front door lock, using MS Outlook calendar as a front end for scheduling.</w:t>
+      </w:r>
+    </w:p>
+    <w:bookmarkStart w:id="47" w:name="side-projectsresearch"/>
+    <w:p>
+      <w:pPr>
+        <w:pStyle w:val="Heading2"/>
+      </w:pPr>
+      <w:r>
+        <w:t xml:space="preserve">Side Projects/Research</w:t>
+      </w:r>
+    </w:p>
+    <w:bookmarkEnd w:id="47"/>
+    <w:bookmarkStart w:id="48" w:name="tracker-jacker"/>
+    <w:p>
+      <w:pPr>
+        <w:pStyle w:val="Heading3"/>
+      </w:pPr>
+      <w:r>
+        <w:t xml:space="preserve">Tracker Jacker</w:t>
+      </w:r>
+    </w:p>
+    <w:bookmarkEnd w:id="48"/>
+    <w:p>
+      <w:pPr>
+        <w:pStyle w:val="Compact"/>
+        <w:numPr>
+          <w:numId w:val="18"/>
+          <w:ilvl w:val="0"/>
+        </w:numPr>
+      </w:pPr>
+      <w:hyperlink r:id="rId49">
         <w:r>
           <w:rPr>
             <w:rStyle w:val="Link"/>
           </w:rPr>
-          <w:t xml:space="preserve">https://chinausportal.com/index.php/en/</w:t>
+          <w:t xml:space="preserve">https://github.com/calebmadrigal/tracker-jacker</w:t>
         </w:r>
       </w:hyperlink>
     </w:p>
-    <w:bookmarkStart w:id="37" w:name="client-scenarionow-2011-2012"/>
-    <w:p>
-      <w:pPr>
-        <w:pStyle w:val="Heading5"/>
-      </w:pPr>
-      <w:r>
-        <w:t xml:space="preserve">Client: ScenarioNow, 2011-2012</w:t>
-      </w:r>
-    </w:p>
-    <w:bookmarkEnd w:id="37"/>
-    <w:p>
-      <w:pPr>
-        <w:pStyle w:val="Compact"/>
-        <w:numPr>
-          <w:numId w:val="11"/>
-          <w:ilvl w:val="0"/>
-        </w:numPr>
-      </w:pPr>
-      <w:r>
-        <w:rPr>
-          <w:i/>
-        </w:rPr>
-        <w:t xml:space="preserve">Technologies:</w:t>
+    <w:p>
+      <w:pPr>
+        <w:pStyle w:val="Compact"/>
+        <w:numPr>
+          <w:numId w:val="18"/>
+          <w:ilvl w:val="0"/>
+        </w:numPr>
+      </w:pPr>
+      <w:r>
+        <w:t xml:space="preserve">Monitors raw 802.11 frames to do things like:</w:t>
+      </w:r>
+    </w:p>
+    <w:p>
+      <w:pPr>
+        <w:pStyle w:val="Compact"/>
+        <w:numPr>
+          <w:numId w:val="19"/>
+          <w:ilvl w:val="1"/>
+        </w:numPr>
+      </w:pPr>
+      <w:r>
+        <w:t xml:space="preserve">Track a person by their phone's MAC</w:t>
+      </w:r>
+    </w:p>
+    <w:p>
+      <w:pPr>
+        <w:pStyle w:val="Compact"/>
+        <w:numPr>
+          <w:numId w:val="19"/>
+          <w:ilvl w:val="1"/>
+        </w:numPr>
+      </w:pPr>
+      <w:r>
+        <w:t xml:space="preserve">Detect when motion-sensing security by looking for a threshold of traffic (indicating video upload)</w:t>
+      </w:r>
+    </w:p>
+    <w:bookmarkStart w:id="50" w:name="truthy-graph"/>
+    <w:p>
+      <w:pPr>
+        <w:pStyle w:val="Heading3"/>
+      </w:pPr>
+      <w:r>
+        <w:t xml:space="preserve">Truthy Graph</w:t>
+      </w:r>
+    </w:p>
+    <w:bookmarkEnd w:id="50"/>
+    <w:p>
+      <w:pPr>
+        <w:pStyle w:val="Compact"/>
+        <w:numPr>
+          <w:numId w:val="20"/>
+          <w:ilvl w:val="0"/>
+        </w:numPr>
+      </w:pPr>
+      <w:r>
+        <w:t xml:space="preserve">Live app:</w:t>
       </w:r>
       <w:r>
         <w:t xml:space="preserve"> </w:t>
       </w:r>
-      <w:r>
-        <w:t xml:space="preserve">Java EE, Google Web Toolkit, MySQL, Linux</w:t>
-      </w:r>
-    </w:p>
-    <w:p>
-      <w:pPr>
-        <w:pStyle w:val="Compact"/>
-        <w:numPr>
-          <w:numId w:val="11"/>
-          <w:ilvl w:val="0"/>
-        </w:numPr>
-      </w:pPr>
-      <w:r>
-        <w:t xml:space="preserve">Wrote financial modeling software for financial advisors.</w:t>
-      </w:r>
-    </w:p>
-    <w:bookmarkStart w:id="38" w:name="client-church-mutual-insurance-company-2011"/>
-    <w:p>
-      <w:pPr>
-        <w:pStyle w:val="Heading5"/>
-      </w:pPr>
-      <w:r>
-        <w:t xml:space="preserve">Client: Church Mutual Insurance Company, 2011</w:t>
-      </w:r>
-    </w:p>
-    <w:bookmarkEnd w:id="38"/>
-    <w:p>
-      <w:pPr>
-        <w:pStyle w:val="Compact"/>
-        <w:numPr>
-          <w:numId w:val="12"/>
-          <w:ilvl w:val="0"/>
-        </w:numPr>
-      </w:pPr>
-      <w:r>
-        <w:rPr>
-          <w:i/>
-        </w:rPr>
-        <w:t xml:space="preserve">Technologies:</w:t>
-      </w:r>
-      <w:r>
-        <w:t xml:space="preserve"> </w:t>
-      </w:r>
-      <w:r>
-        <w:t xml:space="preserve">Java EE, Spring, Hibernate, JSF, IBM DB2</w:t>
-      </w:r>
-    </w:p>
-    <w:p>
-      <w:pPr>
-        <w:pStyle w:val="Compact"/>
-        <w:numPr>
-          <w:numId w:val="12"/>
-          <w:ilvl w:val="0"/>
-        </w:numPr>
-      </w:pPr>
-      <w:r>
-        <w:t xml:space="preserve">Wrote Java EE application to manage actuarial statistics for Insurance Rating Software.</w:t>
-      </w:r>
-    </w:p>
-    <w:bookmarkStart w:id="39" w:name="astronautics-corporation-of-america"/>
+      <w:hyperlink r:id="rId51">
+        <w:r>
+          <w:rPr>
+            <w:rStyle w:val="Link"/>
+          </w:rPr>
+          <w:t xml:space="preserve">https://truthygraph.github.io/</w:t>
+        </w:r>
+      </w:hyperlink>
+    </w:p>
+    <w:p>
+      <w:pPr>
+        <w:pStyle w:val="Compact"/>
+        <w:numPr>
+          <w:numId w:val="20"/>
+          <w:ilvl w:val="0"/>
+        </w:numPr>
+      </w:pPr>
+      <w:r>
+        <w:t xml:space="preserve">Simple graphing app which graphys "truthiness" of an equation (a gradient of how close to equal the two sides of the equation are).</w:t>
+      </w:r>
+    </w:p>
+    <w:bookmarkStart w:id="52" w:name="sdr-radio-hacking-scripts"/>
     <w:p>
       <w:pPr>
         <w:pStyle w:val="Heading3"/>
       </w:pPr>
       <w:r>
-        <w:t xml:space="preserve">Astronautics Corporation of America</w:t>
-      </w:r>
-    </w:p>
-    <w:bookmarkEnd w:id="39"/>
-    <w:bookmarkStart w:id="40" w:name="software-engineer-june-2008---march-2011"/>
-    <w:p>
-      <w:pPr>
-        <w:pStyle w:val="Heading4"/>
-      </w:pPr>
-      <w:r>
-        <w:t xml:space="preserve">Software Engineer,</w:t>
-      </w:r>
-      <w:r>
-        <w:t xml:space="preserve"> </w:t>
-      </w:r>
-      <w:r>
-        <w:rPr>
-          <w:i/>
-        </w:rPr>
-        <w:t xml:space="preserve">June 2008 - March 2011</w:t>
-      </w:r>
-    </w:p>
-    <w:bookmarkEnd w:id="40"/>
-    <w:p>
-      <w:pPr>
-        <w:pStyle w:val="Compact"/>
-        <w:numPr>
-          <w:numId w:val="13"/>
-          <w:ilvl w:val="0"/>
-        </w:numPr>
-      </w:pPr>
-      <w:r>
-        <w:t xml:space="preserve">Wrote software in the C programming language for the Airbus A400M Network Server System (NSS).</w:t>
-      </w:r>
-    </w:p>
-    <w:p>
-      <w:pPr>
-        <w:pStyle w:val="Compact"/>
-        <w:numPr>
-          <w:numId w:val="13"/>
-          <w:ilvl w:val="0"/>
-        </w:numPr>
-      </w:pPr>
-      <w:r>
-        <w:t xml:space="preserve">Developed several APIs based on requirements which I gathered from multiple teams.</w:t>
-      </w:r>
-    </w:p>
-    <w:p>
-      <w:pPr>
-        <w:pStyle w:val="Compact"/>
-        <w:numPr>
-          <w:numId w:val="13"/>
-          <w:ilvl w:val="0"/>
-        </w:numPr>
-      </w:pPr>
-      <w:r>
-        <w:t xml:space="preserve">Developed company-wide Python coding standard and gave training presentations on Python.</w:t>
-      </w:r>
-    </w:p>
-    <w:p>
-      <w:pPr>
-        <w:pStyle w:val="Compact"/>
-        <w:numPr>
-          <w:numId w:val="13"/>
-          <w:ilvl w:val="0"/>
-        </w:numPr>
-      </w:pPr>
-      <w:r>
-        <w:t xml:space="preserve">Wrote a hardware emulator in Python for use in our labs. It communicated via RS-232, and allowed us to mock out this particular hardware device. It also allowed us to set various states on this hardware device to ensure other systems behaved correctly.</w:t>
-      </w:r>
-    </w:p>
-    <w:p>
-      <w:pPr>
-        <w:pStyle w:val="Compact"/>
-        <w:numPr>
-          <w:numId w:val="13"/>
-          <w:ilvl w:val="0"/>
-        </w:numPr>
-      </w:pPr>
-      <w:r>
-        <w:t xml:space="preserve">Wrote various integration tests in Python.</w:t>
-      </w:r>
-    </w:p>
-    <w:p>
-      <w:pPr>
-        <w:pStyle w:val="Compact"/>
-        <w:numPr>
-          <w:numId w:val="13"/>
-          <w:ilvl w:val="0"/>
-        </w:numPr>
-      </w:pPr>
-      <w:r>
-        <w:t xml:space="preserve">Wrote Software design documents which used UML diagrams to communicate software module design and interactions.</w:t>
-      </w:r>
-    </w:p>
-    <w:p>
-      <w:pPr>
-        <w:pStyle w:val="Compact"/>
-        <w:numPr>
-          <w:numId w:val="13"/>
-          <w:ilvl w:val="0"/>
-        </w:numPr>
-      </w:pPr>
-      <w:r>
-        <w:t xml:space="preserve">Authored the Software Requirements Document for one of the components for the NSS in IBM Rational Doors (requirements tracking software).</w:t>
-      </w:r>
-    </w:p>
-    <w:p>
-      <w:pPr>
-        <w:pStyle w:val="Compact"/>
-        <w:numPr>
-          <w:numId w:val="13"/>
-          <w:ilvl w:val="0"/>
-        </w:numPr>
-      </w:pPr>
-      <w:r>
-        <w:t xml:space="preserve">Wrote Test Cases, Test Procedures, and Test Applications (in C and Python) to verify requirements.</w:t>
-      </w:r>
-    </w:p>
-    <w:p>
-      <w:pPr>
-        <w:pStyle w:val="Compact"/>
-        <w:numPr>
-          <w:numId w:val="13"/>
-          <w:ilvl w:val="0"/>
-        </w:numPr>
-      </w:pPr>
-      <w:r>
-        <w:t xml:space="preserve">Followed DO-178B for process flow, requirements, testing, implementation, etc.</w:t>
-      </w:r>
-    </w:p>
-    <w:bookmarkStart w:id="41" w:name="hitcents"/>
+        <w:t xml:space="preserve">SDR Radio hacking scripts</w:t>
+      </w:r>
+    </w:p>
+    <w:bookmarkEnd w:id="52"/>
+    <w:p>
+      <w:pPr>
+        <w:pStyle w:val="Compact"/>
+        <w:numPr>
+          <w:numId w:val="21"/>
+          <w:ilvl w:val="0"/>
+        </w:numPr>
+      </w:pPr>
+      <w:hyperlink r:id="rId53">
+        <w:r>
+          <w:rPr>
+            <w:rStyle w:val="Link"/>
+          </w:rPr>
+          <w:t xml:space="preserve">https://github.com/calebmadrigal/radio-hacking-scripts</w:t>
+        </w:r>
+      </w:hyperlink>
+    </w:p>
+    <w:p>
+      <w:pPr>
+        <w:pStyle w:val="Compact"/>
+        <w:numPr>
+          <w:numId w:val="21"/>
+          <w:ilvl w:val="0"/>
+        </w:numPr>
+      </w:pPr>
+      <w:r>
+        <w:t xml:space="preserve">Various scripts for capturing and signals with SDR.</w:t>
+      </w:r>
+    </w:p>
+    <w:bookmarkStart w:id="54" w:name="network-hacking-scripts"/>
     <w:p>
       <w:pPr>
         <w:pStyle w:val="Heading3"/>
       </w:pPr>
       <w:r>
-        <w:t xml:space="preserve">Hitcents</w:t>
-      </w:r>
-    </w:p>
-    <w:bookmarkEnd w:id="41"/>
-    <w:bookmarkStart w:id="42" w:name="software-engineer-august-2006---may-2008"/>
-    <w:p>
-      <w:pPr>
-        <w:pStyle w:val="Heading4"/>
-      </w:pPr>
-      <w:r>
-        <w:t xml:space="preserve">Software Engineer,</w:t>
-      </w:r>
-      <w:r>
-        <w:t xml:space="preserve"> </w:t>
-      </w:r>
-      <w:r>
-        <w:rPr>
-          <w:i/>
-        </w:rPr>
-        <w:t xml:space="preserve">August 2006 - May 2008</w:t>
-      </w:r>
-    </w:p>
-    <w:bookmarkEnd w:id="42"/>
-    <w:p>
-      <w:pPr>
-        <w:pStyle w:val="Compact"/>
-        <w:numPr>
-          <w:numId w:val="14"/>
-          <w:ilvl w:val="0"/>
-        </w:numPr>
-      </w:pPr>
-      <w:r>
-        <w:t xml:space="preserve">Developing an Enterprise Resource Planning (ERP) system.</w:t>
-      </w:r>
-    </w:p>
-    <w:p>
-      <w:pPr>
-        <w:pStyle w:val="Compact"/>
-        <w:numPr>
-          <w:numId w:val="14"/>
-          <w:ilvl w:val="0"/>
-        </w:numPr>
-      </w:pPr>
-      <w:r>
-        <w:t xml:space="preserve">Desktop front-end to ERP in C# .NET/XAML/WPF</w:t>
-      </w:r>
-    </w:p>
-    <w:p>
-      <w:pPr>
-        <w:pStyle w:val="Compact"/>
-        <w:numPr>
-          <w:numId w:val="14"/>
-          <w:ilvl w:val="0"/>
-        </w:numPr>
-      </w:pPr>
-      <w:r>
-        <w:t xml:space="preserve">Integrated Microsoft Office with ERP system.</w:t>
-      </w:r>
-    </w:p>
-    <w:p>
-      <w:pPr>
-        <w:pStyle w:val="Compact"/>
-        <w:numPr>
-          <w:numId w:val="14"/>
-          <w:ilvl w:val="0"/>
-        </w:numPr>
-      </w:pPr>
-      <w:r>
-        <w:t xml:space="preserve">Used Python to write socket-level communication system for both the server-side and front-end of ERP to provide push notifications to our desktop client (as well as receive messages pushed to the server from the client).</w:t>
-      </w:r>
-    </w:p>
-    <w:p>
-      <w:pPr>
-        <w:pStyle w:val="Compact"/>
-        <w:numPr>
-          <w:numId w:val="14"/>
-          <w:ilvl w:val="0"/>
-        </w:numPr>
-      </w:pPr>
-      <w:r>
-        <w:t xml:space="preserve">Wrote web software for ERP system using Perl, Javascript, CSS, and HTML.</w:t>
-      </w:r>
-    </w:p>
-    <w:p>
-      <w:pPr>
-        <w:pStyle w:val="Compact"/>
-        <w:numPr>
-          <w:numId w:val="14"/>
-          <w:ilvl w:val="0"/>
-        </w:numPr>
-      </w:pPr>
-      <w:r>
-        <w:t xml:space="preserve">Developed access control software that uses Radio Frequency Identification (RFID).</w:t>
-      </w:r>
-    </w:p>
-    <w:p>
-      <w:pPr>
-        <w:pStyle w:val="Compact"/>
-        <w:numPr>
-          <w:numId w:val="14"/>
-          <w:ilvl w:val="0"/>
-        </w:numPr>
-      </w:pPr>
-      <w:r>
-        <w:t xml:space="preserve">Certified RFID specialist at Hitcents.</w:t>
-      </w:r>
-    </w:p>
-    <w:bookmarkStart w:id="43" w:name="teksouth"/>
+        <w:t xml:space="preserve">Network hacking scripts</w:t>
+      </w:r>
+    </w:p>
+    <w:bookmarkEnd w:id="54"/>
+    <w:p>
+      <w:pPr>
+        <w:pStyle w:val="Compact"/>
+        <w:numPr>
+          <w:numId w:val="22"/>
+          <w:ilvl w:val="0"/>
+        </w:numPr>
+      </w:pPr>
+      <w:hyperlink r:id="rId55">
+        <w:r>
+          <w:rPr>
+            <w:rStyle w:val="Link"/>
+          </w:rPr>
+          <w:t xml:space="preserve">https://github.com/calebmadrigal/network-hacking-scripts</w:t>
+        </w:r>
+      </w:hyperlink>
+    </w:p>
+    <w:p>
+      <w:pPr>
+        <w:pStyle w:val="Compact"/>
+        <w:numPr>
+          <w:numId w:val="22"/>
+          <w:ilvl w:val="0"/>
+        </w:numPr>
+      </w:pPr>
+      <w:r>
+        <w:t xml:space="preserve">Various scripts for performing surveilling and attacking LANs.</w:t>
+      </w:r>
+    </w:p>
+    <w:bookmarkStart w:id="56" w:name="vanguard-investment-analysis"/>
     <w:p>
       <w:pPr>
         <w:pStyle w:val="Heading3"/>
       </w:pPr>
       <w:r>
-        <w:t xml:space="preserve">Teksouth</w:t>
-      </w:r>
-    </w:p>
-    <w:bookmarkEnd w:id="43"/>
-    <w:bookmarkStart w:id="44" w:name="programming-summer-intern-may-2005---august-2005"/>
-    <w:p>
-      <w:pPr>
-        <w:pStyle w:val="Heading4"/>
-      </w:pPr>
-      <w:r>
-        <w:t xml:space="preserve">Programming Summer Intern,</w:t>
-      </w:r>
-      <w:r>
-        <w:t xml:space="preserve"> </w:t>
-      </w:r>
-      <w:r>
-        <w:rPr>
-          <w:i/>
-        </w:rPr>
-        <w:t xml:space="preserve">May 2005 - August 2005</w:t>
-      </w:r>
-    </w:p>
-    <w:bookmarkEnd w:id="44"/>
-    <w:p>
-      <w:pPr>
-        <w:pStyle w:val="Compact"/>
-        <w:numPr>
-          <w:numId w:val="15"/>
-          <w:ilvl w:val="0"/>
-        </w:numPr>
-      </w:pPr>
-      <w:r>
-        <w:t xml:space="preserve">Wrote a program that controlled the magnetic front door lock, using MS Outlook calendar as a front end for scheduling.</w:t>
-      </w:r>
-    </w:p>
-    <w:bookmarkStart w:id="45" w:name="side-projects"/>
-    <w:p>
-      <w:pPr>
-        <w:pStyle w:val="Heading2"/>
-      </w:pPr>
-      <w:r>
-        <w:t xml:space="preserve">Side Projects</w:t>
-      </w:r>
-    </w:p>
-    <w:bookmarkEnd w:id="45"/>
-    <w:bookmarkStart w:id="46" w:name="home-security-system"/>
+        <w:t xml:space="preserve">Vanguard investment analysis</w:t>
+      </w:r>
+    </w:p>
+    <w:bookmarkEnd w:id="56"/>
+    <w:p>
+      <w:pPr>
+        <w:pStyle w:val="Compact"/>
+        <w:numPr>
+          <w:numId w:val="23"/>
+          <w:ilvl w:val="0"/>
+        </w:numPr>
+      </w:pPr>
+      <w:hyperlink r:id="rId57">
+        <w:r>
+          <w:rPr>
+            <w:rStyle w:val="Link"/>
+          </w:rPr>
+          <w:t xml:space="preserve">https://github.com/calebmadrigal/investment-analysis</w:t>
+        </w:r>
+      </w:hyperlink>
+    </w:p>
+    <w:p>
+      <w:pPr>
+        <w:pStyle w:val="Compact"/>
+        <w:numPr>
+          <w:numId w:val="23"/>
+          <w:ilvl w:val="0"/>
+        </w:numPr>
+      </w:pPr>
+      <w:r>
+        <w:t xml:space="preserve">Analyzed historical returns of Vanguard mutual funds to help me understand things like how volatility and expected return are correlated, and to help me find the best mutual funds to invest in.</w:t>
+      </w:r>
+    </w:p>
+    <w:bookmarkStart w:id="58" w:name="home-security-system"/>
     <w:p>
       <w:pPr>
         <w:pStyle w:val="Heading3"/>
@@ -1157,12 +1542,29 @@
         <w:t xml:space="preserve">Home Security System</w:t>
       </w:r>
     </w:p>
-    <w:bookmarkEnd w:id="46"/>
-    <w:p>
-      <w:pPr>
-        <w:pStyle w:val="Compact"/>
-        <w:numPr>
-          <w:numId w:val="16"/>
+    <w:bookmarkEnd w:id="58"/>
+    <w:p>
+      <w:pPr>
+        <w:pStyle w:val="Compact"/>
+        <w:numPr>
+          <w:numId w:val="24"/>
+          <w:ilvl w:val="0"/>
+        </w:numPr>
+      </w:pPr>
+      <w:hyperlink r:id="rId59">
+        <w:r>
+          <w:rPr>
+            <w:rStyle w:val="Link"/>
+          </w:rPr>
+          <w:t xml:space="preserve">http://calebmadrigal.com/raspberry-pi-home-security-system/</w:t>
+        </w:r>
+      </w:hyperlink>
+    </w:p>
+    <w:p>
+      <w:pPr>
+        <w:pStyle w:val="Compact"/>
+        <w:numPr>
+          <w:numId w:val="24"/>
           <w:ilvl w:val="0"/>
         </w:numPr>
       </w:pPr>
@@ -1174,7 +1576,7 @@
       <w:pPr>
         <w:pStyle w:val="Compact"/>
         <w:numPr>
-          <w:numId w:val="16"/>
+          <w:numId w:val="24"/>
           <w:ilvl w:val="0"/>
         </w:numPr>
       </w:pPr>
@@ -1186,7 +1588,7 @@
       <w:pPr>
         <w:pStyle w:val="Compact"/>
         <w:numPr>
-          <w:numId w:val="16"/>
+          <w:numId w:val="24"/>
           <w:ilvl w:val="0"/>
         </w:numPr>
       </w:pPr>
@@ -1194,7 +1596,7 @@
         <w:t xml:space="preserve">Software: Python, Flask, jQuery Mobile, ZeroMQ</w:t>
       </w:r>
     </w:p>
-    <w:bookmarkStart w:id="47" w:name="other-side-projects"/>
+    <w:bookmarkStart w:id="60" w:name="other-side-projects"/>
     <w:p>
       <w:pPr>
         <w:pStyle w:val="Heading3"/>
@@ -1203,12 +1605,12 @@
         <w:t xml:space="preserve">Other Side projects</w:t>
       </w:r>
     </w:p>
-    <w:bookmarkEnd w:id="47"/>
-    <w:p>
-      <w:pPr>
-        <w:pStyle w:val="Compact"/>
-        <w:numPr>
-          <w:numId w:val="17"/>
+    <w:bookmarkEnd w:id="60"/>
+    <w:p>
+      <w:pPr>
+        <w:pStyle w:val="Compact"/>
+        <w:numPr>
+          <w:numId w:val="25"/>
           <w:ilvl w:val="0"/>
         </w:numPr>
       </w:pPr>
@@ -1235,7 +1637,7 @@
       <w:r>
         <w:t xml:space="preserve"> </w:t>
       </w:r>
-      <w:hyperlink r:id="rId48">
+      <w:hyperlink r:id="rId61">
         <w:r>
           <w:rPr>
             <w:rStyle w:val="Link"/>
@@ -1250,7 +1652,7 @@
         <w:t xml:space="preserve">for my most recent side projects.</w:t>
       </w:r>
     </w:p>
-    <w:bookmarkStart w:id="49" w:name="speaking"/>
+    <w:bookmarkStart w:id="62" w:name="speaking"/>
     <w:p>
       <w:pPr>
         <w:pStyle w:val="Heading2"/>
@@ -1259,82 +1661,269 @@
         <w:t xml:space="preserve">Speaking</w:t>
       </w:r>
     </w:p>
-    <w:bookmarkEnd w:id="49"/>
-    <w:bookmarkStart w:id="50" w:name="oreilly-open-source-convention-oscon-2013"/>
+    <w:bookmarkEnd w:id="62"/>
+    <w:bookmarkStart w:id="63" w:name="cyphercon-2017"/>
     <w:p>
       <w:pPr>
         <w:pStyle w:val="Heading3"/>
       </w:pPr>
       <w:r>
-        <w:t xml:space="preserve">O'Reilly Open Source Convention (OSCON) 2013</w:t>
-      </w:r>
-    </w:p>
-    <w:bookmarkEnd w:id="50"/>
-    <w:bookmarkStart w:id="51" w:name="topic-sound-analysis-with-the-fourier-transform-and-python"/>
+        <w:t xml:space="preserve">Cyphercon 2017</w:t>
+      </w:r>
+    </w:p>
+    <w:bookmarkEnd w:id="63"/>
+    <w:bookmarkStart w:id="64" w:name="topic-trackingmonitoring-wifi-devices-without-being-connected-to-any-network"/>
     <w:p>
       <w:pPr>
         <w:pStyle w:val="Heading4"/>
       </w:pPr>
       <w:r>
-        <w:t xml:space="preserve">Topic: Sound Analysis with the Fourier Transform and Python</w:t>
-      </w:r>
-    </w:p>
-    <w:bookmarkEnd w:id="51"/>
-    <w:p>
-      <w:pPr>
-        <w:pStyle w:val="Compact"/>
-        <w:numPr>
-          <w:numId w:val="18"/>
-          <w:ilvl w:val="0"/>
-        </w:numPr>
-      </w:pPr>
-      <w:hyperlink r:id="rId52">
+        <w:t xml:space="preserve">Topic: Tracking/monitoring WiFi devices without being connected to any network</w:t>
+      </w:r>
+    </w:p>
+    <w:bookmarkEnd w:id="64"/>
+    <w:p>
+      <w:pPr>
+        <w:pStyle w:val="Compact"/>
+        <w:numPr>
+          <w:numId w:val="26"/>
+          <w:ilvl w:val="0"/>
+        </w:numPr>
+      </w:pPr>
+      <w:r>
+        <w:t xml:space="preserve">Presentation related software:</w:t>
+      </w:r>
+      <w:r>
+        <w:t xml:space="preserve"> </w:t>
+      </w:r>
+      <w:hyperlink r:id="rId49">
         <w:r>
           <w:rPr>
             <w:rStyle w:val="Link"/>
           </w:rPr>
-          <w:t xml:space="preserve">Presentation Notes</w:t>
+          <w:t xml:space="preserve">https://github.com/calebmadrigal/tracker-jacker</w:t>
         </w:r>
       </w:hyperlink>
     </w:p>
-    <w:bookmarkStart w:id="53" w:name="milwaukee-barcamp-2011"/>
+    <w:bookmarkStart w:id="65" w:name="dc414-meetup-december-2016"/>
     <w:p>
       <w:pPr>
         <w:pStyle w:val="Heading3"/>
       </w:pPr>
       <w:r>
-        <w:t xml:space="preserve">Milwaukee Barcamp 2011</w:t>
-      </w:r>
-    </w:p>
-    <w:bookmarkEnd w:id="53"/>
-    <w:bookmarkStart w:id="54" w:name="topic-using-transparent-http-proxies-for-live-web-traffic-manipulation"/>
+        <w:t xml:space="preserve">DC414 Meetup (December 2016)</w:t>
+      </w:r>
+    </w:p>
+    <w:bookmarkEnd w:id="65"/>
+    <w:bookmarkStart w:id="66" w:name="topic-intercepting-modifying-and-generating-wireless-signals-with-sdr"/>
     <w:p>
       <w:pPr>
         <w:pStyle w:val="Heading4"/>
       </w:pPr>
       <w:r>
-        <w:t xml:space="preserve">Topic: Using Transparent HTTP Proxies for Live Web Traffic Manipulation</w:t>
-      </w:r>
-    </w:p>
-    <w:bookmarkEnd w:id="54"/>
-    <w:p>
-      <w:pPr>
-        <w:pStyle w:val="Compact"/>
-        <w:numPr>
-          <w:numId w:val="19"/>
-          <w:ilvl w:val="0"/>
-        </w:numPr>
-      </w:pPr>
-      <w:hyperlink r:id="rId55">
+        <w:t xml:space="preserve">Topic: Intercepting, modifying, and generating wireless signals with SDR</w:t>
+      </w:r>
+    </w:p>
+    <w:bookmarkEnd w:id="66"/>
+    <w:p>
+      <w:pPr>
+        <w:pStyle w:val="Compact"/>
+        <w:numPr>
+          <w:numId w:val="27"/>
+          <w:ilvl w:val="0"/>
+        </w:numPr>
+      </w:pPr>
+      <w:r>
+        <w:t xml:space="preserve">Related code:</w:t>
+      </w:r>
+    </w:p>
+    <w:p>
+      <w:pPr>
+        <w:pStyle w:val="Compact"/>
+        <w:numPr>
+          <w:numId w:val="28"/>
+          <w:ilvl w:val="1"/>
+        </w:numPr>
+      </w:pPr>
+      <w:hyperlink r:id="rId67">
         <w:r>
           <w:rPr>
             <w:rStyle w:val="Link"/>
           </w:rPr>
-          <w:t xml:space="preserve">Code used</w:t>
+          <w:t xml:space="preserve">https://github.com/calebmadrigal/radio-hacking-scripts/blob/master/radio_signal_generation.ipynb</w:t>
         </w:r>
       </w:hyperlink>
     </w:p>
-    <w:bookmarkStart w:id="56" w:name="education"/>
+    <w:p>
+      <w:pPr>
+        <w:pStyle w:val="Compact"/>
+        <w:numPr>
+          <w:numId w:val="28"/>
+          <w:ilvl w:val="1"/>
+        </w:numPr>
+      </w:pPr>
+      <w:hyperlink r:id="rId68">
+        <w:r>
+          <w:rPr>
+            <w:rStyle w:val="Link"/>
+          </w:rPr>
+          <w:t xml:space="preserve">https://github.com/calebmadrigal/radio-hacking-scripts/blob/master/generate_digital_signal.py</w:t>
+        </w:r>
+      </w:hyperlink>
+    </w:p>
+    <w:bookmarkStart w:id="69" w:name="cyphercon-2016"/>
+    <w:p>
+      <w:pPr>
+        <w:pStyle w:val="Heading3"/>
+      </w:pPr>
+      <w:r>
+        <w:t xml:space="preserve">Cyphercon 2016</w:t>
+      </w:r>
+    </w:p>
+    <w:bookmarkEnd w:id="69"/>
+    <w:bookmarkStart w:id="70" w:name="topic-2-mini-talks-hypervault-and-tunneling"/>
+    <w:p>
+      <w:pPr>
+        <w:pStyle w:val="Heading4"/>
+      </w:pPr>
+      <w:r>
+        <w:t xml:space="preserve">Topic: 2 mini-talks: Hypervault and Tunneling</w:t>
+      </w:r>
+    </w:p>
+    <w:bookmarkEnd w:id="70"/>
+    <w:p>
+      <w:pPr>
+        <w:pStyle w:val="Compact"/>
+        <w:numPr>
+          <w:numId w:val="29"/>
+          <w:ilvl w:val="0"/>
+        </w:numPr>
+      </w:pPr>
+      <w:r>
+        <w:t xml:space="preserve">Hypervault app presented on:</w:t>
+      </w:r>
+      <w:r>
+        <w:t xml:space="preserve"> </w:t>
+      </w:r>
+      <w:hyperlink r:id="rId71">
+        <w:r>
+          <w:rPr>
+            <w:rStyle w:val="Link"/>
+          </w:rPr>
+          <w:t xml:space="preserve">https://hypervault.github.io/</w:t>
+        </w:r>
+      </w:hyperlink>
+    </w:p>
+    <w:p>
+      <w:pPr>
+        <w:pStyle w:val="Compact"/>
+        <w:numPr>
+          <w:numId w:val="29"/>
+          <w:ilvl w:val="0"/>
+        </w:numPr>
+      </w:pPr>
+      <w:r>
+        <w:t xml:space="preserve">Tunneling topic notes:</w:t>
+      </w:r>
+      <w:r>
+        <w:t xml:space="preserve"> </w:t>
+      </w:r>
+      <w:hyperlink r:id="rId72">
+        <w:r>
+          <w:rPr>
+            <w:rStyle w:val="Link"/>
+          </w:rPr>
+          <w:t xml:space="preserve">http://calebmadrigal.com/dns-tunneling-with-iodine/</w:t>
+        </w:r>
+      </w:hyperlink>
+    </w:p>
+    <w:bookmarkStart w:id="73" w:name="oreilly-open-source-convention-oscon-2013"/>
+    <w:p>
+      <w:pPr>
+        <w:pStyle w:val="Heading3"/>
+      </w:pPr>
+      <w:r>
+        <w:t xml:space="preserve">O'Reilly Open Source Convention (OSCON) 2013</w:t>
+      </w:r>
+    </w:p>
+    <w:bookmarkEnd w:id="73"/>
+    <w:bookmarkStart w:id="74" w:name="topic-sound-analysis-with-the-fourier-transform-and-python"/>
+    <w:p>
+      <w:pPr>
+        <w:pStyle w:val="Heading4"/>
+      </w:pPr>
+      <w:r>
+        <w:t xml:space="preserve">Topic: Sound Analysis with the Fourier Transform and Python</w:t>
+      </w:r>
+    </w:p>
+    <w:bookmarkEnd w:id="74"/>
+    <w:p>
+      <w:pPr>
+        <w:pStyle w:val="Compact"/>
+        <w:numPr>
+          <w:numId w:val="30"/>
+          <w:ilvl w:val="0"/>
+        </w:numPr>
+      </w:pPr>
+      <w:r>
+        <w:t xml:space="preserve">Presentation Notes/Code:</w:t>
+      </w:r>
+      <w:r>
+        <w:t xml:space="preserve"> </w:t>
+      </w:r>
+      <w:hyperlink r:id="rId75">
+        <w:r>
+          <w:rPr>
+            <w:rStyle w:val="Link"/>
+          </w:rPr>
+          <w:t xml:space="preserve">https://github.com/calebmadrigal/FourierTalkOSCON</w:t>
+        </w:r>
+      </w:hyperlink>
+    </w:p>
+    <w:bookmarkStart w:id="76" w:name="milwaukee-barcamp-2011"/>
+    <w:p>
+      <w:pPr>
+        <w:pStyle w:val="Heading3"/>
+      </w:pPr>
+      <w:r>
+        <w:t xml:space="preserve">Milwaukee Barcamp 2011</w:t>
+      </w:r>
+    </w:p>
+    <w:bookmarkEnd w:id="76"/>
+    <w:bookmarkStart w:id="77" w:name="topic-using-transparent-http-proxies-for-live-web-traffic-manipulation"/>
+    <w:p>
+      <w:pPr>
+        <w:pStyle w:val="Heading4"/>
+      </w:pPr>
+      <w:r>
+        <w:t xml:space="preserve">Topic: Using Transparent HTTP Proxies for Live Web Traffic Manipulation</w:t>
+      </w:r>
+    </w:p>
+    <w:bookmarkEnd w:id="77"/>
+    <w:p>
+      <w:pPr>
+        <w:pStyle w:val="Compact"/>
+        <w:numPr>
+          <w:numId w:val="31"/>
+          <w:ilvl w:val="0"/>
+        </w:numPr>
+      </w:pPr>
+      <w:r>
+        <w:t xml:space="preserve">Code used:</w:t>
+      </w:r>
+      <w:r>
+        <w:t xml:space="preserve"> </w:t>
+      </w:r>
+      <w:hyperlink r:id="rId78">
+        <w:r>
+          <w:rPr>
+            <w:rStyle w:val="Link"/>
+          </w:rPr>
+          <w:t xml:space="preserve">https://github.com/calebmadrigal/PythonScripts/blob/master/networking/httpproxyserver.py</w:t>
+        </w:r>
+      </w:hyperlink>
+    </w:p>
+    <w:bookmarkStart w:id="79" w:name="education"/>
     <w:p>
       <w:pPr>
         <w:pStyle w:val="Heading2"/>
@@ -1343,8 +1932,8 @@
         <w:t xml:space="preserve">Education</w:t>
       </w:r>
     </w:p>
-    <w:bookmarkEnd w:id="56"/>
-    <w:bookmarkStart w:id="57" w:name="bachlors-in-computer-science---western-kentucky-university"/>
+    <w:bookmarkEnd w:id="79"/>
+    <w:bookmarkStart w:id="80" w:name="bachlors-in-computer-science---western-kentucky-university"/>
     <w:p>
       <w:pPr>
         <w:pStyle w:val="Heading3"/>
@@ -1353,12 +1942,12 @@
         <w:t xml:space="preserve">Bachlor's in Computer Science - Western Kentucky University</w:t>
       </w:r>
     </w:p>
-    <w:bookmarkEnd w:id="57"/>
-    <w:p>
-      <w:pPr>
-        <w:pStyle w:val="Compact"/>
-        <w:numPr>
-          <w:numId w:val="20"/>
+    <w:bookmarkEnd w:id="80"/>
+    <w:p>
+      <w:pPr>
+        <w:pStyle w:val="Compact"/>
+        <w:numPr>
+          <w:numId w:val="32"/>
           <w:ilvl w:val="0"/>
         </w:numPr>
       </w:pPr>
@@ -1370,7 +1959,7 @@
       <w:pPr>
         <w:pStyle w:val="Compact"/>
         <w:numPr>
-          <w:numId w:val="20"/>
+          <w:numId w:val="32"/>
           <w:ilvl w:val="0"/>
         </w:numPr>
       </w:pPr>
@@ -1382,7 +1971,7 @@
       <w:pPr>
         <w:pStyle w:val="Compact"/>
         <w:numPr>
-          <w:numId w:val="20"/>
+          <w:numId w:val="32"/>
           <w:ilvl w:val="0"/>
         </w:numPr>
       </w:pPr>
@@ -1394,7 +1983,7 @@
       <w:pPr>
         <w:pStyle w:val="Compact"/>
         <w:numPr>
-          <w:numId w:val="20"/>
+          <w:numId w:val="32"/>
           <w:ilvl w:val="0"/>
         </w:numPr>
       </w:pPr>
@@ -1402,7 +1991,7 @@
         <w:t xml:space="preserve">President's Scholar at WKU (2007-2008)</w:t>
       </w:r>
     </w:p>
-    <w:bookmarkStart w:id="58" w:name="other-classes"/>
+    <w:bookmarkStart w:id="81" w:name="other-classes"/>
     <w:p>
       <w:pPr>
         <w:pStyle w:val="Heading3"/>
@@ -1411,12 +2000,12 @@
         <w:t xml:space="preserve">Other Classes</w:t>
       </w:r>
     </w:p>
-    <w:bookmarkEnd w:id="58"/>
-    <w:p>
-      <w:pPr>
-        <w:pStyle w:val="Compact"/>
-        <w:numPr>
-          <w:numId w:val="21"/>
+    <w:bookmarkEnd w:id="81"/>
+    <w:p>
+      <w:pPr>
+        <w:pStyle w:val="Compact"/>
+        <w:numPr>
+          <w:numId w:val="33"/>
           <w:ilvl w:val="0"/>
         </w:numPr>
       </w:pPr>
@@ -1428,7 +2017,7 @@
       <w:pPr>
         <w:pStyle w:val="Compact"/>
         <w:numPr>
-          <w:numId w:val="21"/>
+          <w:numId w:val="33"/>
           <w:ilvl w:val="0"/>
         </w:numPr>
       </w:pPr>
@@ -1438,7 +2027,7 @@
       <w:r>
         <w:t xml:space="preserve"> </w:t>
       </w:r>
-      <w:hyperlink r:id="rId59">
+      <w:hyperlink r:id="rId82">
         <w:r>
           <w:rPr>
             <w:rStyle w:val="Link"/>
@@ -1457,7 +2046,7 @@
       <w:pPr>
         <w:pStyle w:val="Compact"/>
         <w:numPr>
-          <w:numId w:val="21"/>
+          <w:numId w:val="33"/>
           <w:ilvl w:val="0"/>
         </w:numPr>
       </w:pPr>
@@ -1469,7 +2058,7 @@
       <w:pPr>
         <w:pStyle w:val="Compact"/>
         <w:numPr>
-          <w:numId w:val="21"/>
+          <w:numId w:val="33"/>
           <w:ilvl w:val="0"/>
         </w:numPr>
       </w:pPr>
@@ -1488,7 +2077,7 @@
 <file path=word/numbering.xml><?xml version="1.0" encoding="utf-8"?>
 <w:numbering xmlns:w="http://schemas.openxmlformats.org/wordprocessingml/2006/main">
   <w:abstractNum w:abstractNumId="0">
-    <w:nsid w:val="b9cd4d1d"/>
+    <w:nsid w:val="b00fd75c"/>
     <w:multiLevelType w:val="multilevel"/>
     <w:lvl w:ilvl="0">
       <w:numFmt w:val="bullet"/>
@@ -1569,7 +2158,7 @@
     </w:lvl>
   </w:abstractNum>
   <w:abstractNum w:abstractNumId="2">
-    <w:nsid w:val="73bdd0e5"/>
+    <w:nsid w:val="30a8b9e3"/>
     <w:multiLevelType w:val="multilevel"/>
     <w:lvl w:ilvl="0">
       <w:numFmt w:val="bullet"/>
@@ -1710,6 +2299,42 @@
     <w:abstractNumId w:val="2"/>
   </w:num>
   <w:num w:numId="21">
+    <w:abstractNumId w:val="2"/>
+  </w:num>
+  <w:num w:numId="22">
+    <w:abstractNumId w:val="2"/>
+  </w:num>
+  <w:num w:numId="23">
+    <w:abstractNumId w:val="2"/>
+  </w:num>
+  <w:num w:numId="24">
+    <w:abstractNumId w:val="2"/>
+  </w:num>
+  <w:num w:numId="25">
+    <w:abstractNumId w:val="2"/>
+  </w:num>
+  <w:num w:numId="26">
+    <w:abstractNumId w:val="2"/>
+  </w:num>
+  <w:num w:numId="27">
+    <w:abstractNumId w:val="2"/>
+  </w:num>
+  <w:num w:numId="28">
+    <w:abstractNumId w:val="2"/>
+  </w:num>
+  <w:num w:numId="29">
+    <w:abstractNumId w:val="2"/>
+  </w:num>
+  <w:num w:numId="30">
+    <w:abstractNumId w:val="2"/>
+  </w:num>
+  <w:num w:numId="31">
+    <w:abstractNumId w:val="2"/>
+  </w:num>
+  <w:num w:numId="32">
+    <w:abstractNumId w:val="2"/>
+  </w:num>
+  <w:num w:numId="33">
     <w:abstractNumId w:val="2"/>
   </w:num>
 </w:numbering>

</xml_diff>

<commit_message>
Added OSCON 2015 talk
</commit_message>
<xml_diff>
--- a/resume_caleb_madrigal.docx
+++ b/resume_caleb_madrigal.docx
@@ -1837,17 +1837,49 @@
         </w:r>
       </w:hyperlink>
     </w:p>
-    <w:bookmarkStart w:id="73" w:name="oreilly-open-source-convention-oscon-2013"/>
+    <w:bookmarkStart w:id="73" w:name="oreilly-open-source-convention-oscon-2015"/>
     <w:p>
       <w:pPr>
         <w:pStyle w:val="Heading3"/>
       </w:pPr>
       <w:r>
+        <w:t xml:space="preserve">O'Reilly Open Source Convention (OSCON) 2015</w:t>
+      </w:r>
+    </w:p>
+    <w:bookmarkEnd w:id="73"/>
+    <w:bookmarkStart w:id="74" w:name="topic-building-a-modern-ui-for-programmers"/>
+    <w:p>
+      <w:pPr>
+        <w:pStyle w:val="Heading4"/>
+      </w:pPr>
+      <w:r>
+        <w:t xml:space="preserve">Topic: Building a modern UI for programmers</w:t>
+      </w:r>
+    </w:p>
+    <w:bookmarkEnd w:id="74"/>
+    <w:p>
+      <w:pPr>
+        <w:pStyle w:val="Compact"/>
+        <w:numPr>
+          <w:numId w:val="30"/>
+          <w:ilvl w:val="0"/>
+        </w:numPr>
+      </w:pPr>
+      <w:r>
+        <w:t xml:space="preserve">How to quickly build a descent UI if you're not a designer</w:t>
+      </w:r>
+    </w:p>
+    <w:bookmarkStart w:id="75" w:name="oreilly-open-source-convention-oscon-2013"/>
+    <w:p>
+      <w:pPr>
+        <w:pStyle w:val="Heading3"/>
+      </w:pPr>
+      <w:r>
         <w:t xml:space="preserve">O'Reilly Open Source Convention (OSCON) 2013</w:t>
       </w:r>
     </w:p>
-    <w:bookmarkEnd w:id="73"/>
-    <w:bookmarkStart w:id="74" w:name="topic-sound-analysis-with-the-fourier-transform-and-python"/>
+    <w:bookmarkEnd w:id="75"/>
+    <w:bookmarkStart w:id="76" w:name="topic-sound-analysis-with-the-fourier-transform-and-python"/>
     <w:p>
       <w:pPr>
         <w:pStyle w:val="Heading4"/>
@@ -1856,12 +1888,12 @@
         <w:t xml:space="preserve">Topic: Sound Analysis with the Fourier Transform and Python</w:t>
       </w:r>
     </w:p>
-    <w:bookmarkEnd w:id="74"/>
-    <w:p>
-      <w:pPr>
-        <w:pStyle w:val="Compact"/>
-        <w:numPr>
-          <w:numId w:val="30"/>
+    <w:bookmarkEnd w:id="76"/>
+    <w:p>
+      <w:pPr>
+        <w:pStyle w:val="Compact"/>
+        <w:numPr>
+          <w:numId w:val="31"/>
           <w:ilvl w:val="0"/>
         </w:numPr>
       </w:pPr>
@@ -1871,7 +1903,7 @@
       <w:r>
         <w:t xml:space="preserve"> </w:t>
       </w:r>
-      <w:hyperlink r:id="rId75">
+      <w:hyperlink r:id="rId77">
         <w:r>
           <w:rPr>
             <w:rStyle w:val="Link"/>
@@ -1880,7 +1912,7 @@
         </w:r>
       </w:hyperlink>
     </w:p>
-    <w:bookmarkStart w:id="76" w:name="milwaukee-barcamp-2011"/>
+    <w:bookmarkStart w:id="78" w:name="milwaukee-barcamp-2011"/>
     <w:p>
       <w:pPr>
         <w:pStyle w:val="Heading3"/>
@@ -1889,8 +1921,8 @@
         <w:t xml:space="preserve">Milwaukee Barcamp 2011</w:t>
       </w:r>
     </w:p>
-    <w:bookmarkEnd w:id="76"/>
-    <w:bookmarkStart w:id="77" w:name="topic-using-transparent-http-proxies-for-live-web-traffic-manipulation"/>
+    <w:bookmarkEnd w:id="78"/>
+    <w:bookmarkStart w:id="79" w:name="topic-using-transparent-http-proxies-for-live-web-traffic-manipulation"/>
     <w:p>
       <w:pPr>
         <w:pStyle w:val="Heading4"/>
@@ -1899,12 +1931,12 @@
         <w:t xml:space="preserve">Topic: Using Transparent HTTP Proxies for Live Web Traffic Manipulation</w:t>
       </w:r>
     </w:p>
-    <w:bookmarkEnd w:id="77"/>
-    <w:p>
-      <w:pPr>
-        <w:pStyle w:val="Compact"/>
-        <w:numPr>
-          <w:numId w:val="31"/>
+    <w:bookmarkEnd w:id="79"/>
+    <w:p>
+      <w:pPr>
+        <w:pStyle w:val="Compact"/>
+        <w:numPr>
+          <w:numId w:val="32"/>
           <w:ilvl w:val="0"/>
         </w:numPr>
       </w:pPr>
@@ -1914,7 +1946,7 @@
       <w:r>
         <w:t xml:space="preserve"> </w:t>
       </w:r>
-      <w:hyperlink r:id="rId78">
+      <w:hyperlink r:id="rId80">
         <w:r>
           <w:rPr>
             <w:rStyle w:val="Link"/>
@@ -1923,7 +1955,7 @@
         </w:r>
       </w:hyperlink>
     </w:p>
-    <w:bookmarkStart w:id="79" w:name="education"/>
+    <w:bookmarkStart w:id="81" w:name="education"/>
     <w:p>
       <w:pPr>
         <w:pStyle w:val="Heading2"/>
@@ -1932,8 +1964,8 @@
         <w:t xml:space="preserve">Education</w:t>
       </w:r>
     </w:p>
-    <w:bookmarkEnd w:id="79"/>
-    <w:bookmarkStart w:id="80" w:name="bachlors-in-computer-science---western-kentucky-university"/>
+    <w:bookmarkEnd w:id="81"/>
+    <w:bookmarkStart w:id="82" w:name="bachlors-in-computer-science---western-kentucky-university"/>
     <w:p>
       <w:pPr>
         <w:pStyle w:val="Heading3"/>
@@ -1942,12 +1974,12 @@
         <w:t xml:space="preserve">Bachlor's in Computer Science - Western Kentucky University</w:t>
       </w:r>
     </w:p>
-    <w:bookmarkEnd w:id="80"/>
-    <w:p>
-      <w:pPr>
-        <w:pStyle w:val="Compact"/>
-        <w:numPr>
-          <w:numId w:val="32"/>
+    <w:bookmarkEnd w:id="82"/>
+    <w:p>
+      <w:pPr>
+        <w:pStyle w:val="Compact"/>
+        <w:numPr>
+          <w:numId w:val="33"/>
           <w:ilvl w:val="0"/>
         </w:numPr>
       </w:pPr>
@@ -1959,7 +1991,7 @@
       <w:pPr>
         <w:pStyle w:val="Compact"/>
         <w:numPr>
-          <w:numId w:val="32"/>
+          <w:numId w:val="33"/>
           <w:ilvl w:val="0"/>
         </w:numPr>
       </w:pPr>
@@ -1971,7 +2003,7 @@
       <w:pPr>
         <w:pStyle w:val="Compact"/>
         <w:numPr>
-          <w:numId w:val="32"/>
+          <w:numId w:val="33"/>
           <w:ilvl w:val="0"/>
         </w:numPr>
       </w:pPr>
@@ -1983,7 +2015,7 @@
       <w:pPr>
         <w:pStyle w:val="Compact"/>
         <w:numPr>
-          <w:numId w:val="32"/>
+          <w:numId w:val="33"/>
           <w:ilvl w:val="0"/>
         </w:numPr>
       </w:pPr>
@@ -1991,7 +2023,7 @@
         <w:t xml:space="preserve">President's Scholar at WKU (2007-2008)</w:t>
       </w:r>
     </w:p>
-    <w:bookmarkStart w:id="81" w:name="other-classes"/>
+    <w:bookmarkStart w:id="83" w:name="other-classes"/>
     <w:p>
       <w:pPr>
         <w:pStyle w:val="Heading3"/>
@@ -2000,12 +2032,12 @@
         <w:t xml:space="preserve">Other Classes</w:t>
       </w:r>
     </w:p>
-    <w:bookmarkEnd w:id="81"/>
-    <w:p>
-      <w:pPr>
-        <w:pStyle w:val="Compact"/>
-        <w:numPr>
-          <w:numId w:val="33"/>
+    <w:bookmarkEnd w:id="83"/>
+    <w:p>
+      <w:pPr>
+        <w:pStyle w:val="Compact"/>
+        <w:numPr>
+          <w:numId w:val="34"/>
           <w:ilvl w:val="0"/>
         </w:numPr>
       </w:pPr>
@@ -2017,7 +2049,7 @@
       <w:pPr>
         <w:pStyle w:val="Compact"/>
         <w:numPr>
-          <w:numId w:val="33"/>
+          <w:numId w:val="34"/>
           <w:ilvl w:val="0"/>
         </w:numPr>
       </w:pPr>
@@ -2027,7 +2059,7 @@
       <w:r>
         <w:t xml:space="preserve"> </w:t>
       </w:r>
-      <w:hyperlink r:id="rId82">
+      <w:hyperlink r:id="rId84">
         <w:r>
           <w:rPr>
             <w:rStyle w:val="Link"/>
@@ -2046,7 +2078,7 @@
       <w:pPr>
         <w:pStyle w:val="Compact"/>
         <w:numPr>
-          <w:numId w:val="33"/>
+          <w:numId w:val="34"/>
           <w:ilvl w:val="0"/>
         </w:numPr>
       </w:pPr>
@@ -2058,7 +2090,7 @@
       <w:pPr>
         <w:pStyle w:val="Compact"/>
         <w:numPr>
-          <w:numId w:val="33"/>
+          <w:numId w:val="34"/>
           <w:ilvl w:val="0"/>
         </w:numPr>
       </w:pPr>
@@ -2077,7 +2109,7 @@
 <file path=word/numbering.xml><?xml version="1.0" encoding="utf-8"?>
 <w:numbering xmlns:w="http://schemas.openxmlformats.org/wordprocessingml/2006/main">
   <w:abstractNum w:abstractNumId="0">
-    <w:nsid w:val="b00fd75c"/>
+    <w:nsid w:val="b9420271"/>
     <w:multiLevelType w:val="multilevel"/>
     <w:lvl w:ilvl="0">
       <w:numFmt w:val="bullet"/>
@@ -2158,7 +2190,7 @@
     </w:lvl>
   </w:abstractNum>
   <w:abstractNum w:abstractNumId="2">
-    <w:nsid w:val="30a8b9e3"/>
+    <w:nsid w:val="57e71d11"/>
     <w:multiLevelType w:val="multilevel"/>
     <w:lvl w:ilvl="0">
       <w:numFmt w:val="bullet"/>
@@ -2335,6 +2367,9 @@
     <w:abstractNumId w:val="2"/>
   </w:num>
   <w:num w:numId="33">
+    <w:abstractNumId w:val="2"/>
+  </w:num>
+  <w:num w:numId="34">
     <w:abstractNumId w:val="2"/>
   </w:num>
 </w:numbering>

</xml_diff>